<commit_message>
update DOkIntelijen penyesuaian beberapa dibagian pengawasan
</commit_message>
<xml_diff>
--- a/resources/templates/Dokpengawasan/surat-lpt.docx
+++ b/resources/templates/Dokpengawasan/surat-lpt.docx
@@ -558,12 +558,221 @@
         </w:rPr>
       </w:pPr>
     </w:p>
-    <w:p>
-      <w:pPr>
-        <w:tabs>
-          <w:tab w:val="left" w:pos="1658"/>
-        </w:tabs>
-        <w:ind w:left="218"/>
+    <w:tbl>
+      <w:tblPr>
+        <w:tblStyle w:val="KisiTabel"/>
+        <w:tblW w:w="0" w:type="auto"/>
+        <w:tblInd w:w="142" w:type="dxa"/>
+        <w:tblBorders>
+          <w:top w:val="none" w:sz="0" w:space="0" w:color="auto"/>
+          <w:left w:val="none" w:sz="0" w:space="0" w:color="auto"/>
+          <w:bottom w:val="none" w:sz="0" w:space="0" w:color="auto"/>
+          <w:right w:val="none" w:sz="0" w:space="0" w:color="auto"/>
+          <w:insideH w:val="none" w:sz="0" w:space="0" w:color="auto"/>
+          <w:insideV w:val="none" w:sz="0" w:space="0" w:color="auto"/>
+        </w:tblBorders>
+        <w:tblLook w:val="04A0" w:firstRow="1" w:lastRow="0" w:firstColumn="1" w:lastColumn="0" w:noHBand="0" w:noVBand="1"/>
+      </w:tblPr>
+      <w:tblGrid>
+        <w:gridCol w:w="2830"/>
+        <w:gridCol w:w="7088"/>
+      </w:tblGrid>
+      <w:tr>
+        <w:trPr>
+          <w:trHeight w:val="420"/>
+        </w:trPr>
+        <w:tc>
+          <w:tcPr>
+            <w:tcW w:w="2830" w:type="dxa"/>
+          </w:tcPr>
+          <w:p>
+            <w:pPr>
+              <w:tabs>
+                <w:tab w:val="left" w:pos="1658"/>
+              </w:tabs>
+              <w:rPr>
+                <w:rFonts w:ascii="Arial" w:eastAsia="Arial" w:hAnsi="Arial" w:cs="Arial"/>
+                <w:color w:val="000000" w:themeColor="text1"/>
+              </w:rPr>
+            </w:pPr>
+            <w:r>
+              <w:rPr>
+                <w:rFonts w:ascii="Arial" w:eastAsia="Arial" w:hAnsi="Arial" w:cs="Arial"/>
+                <w:b/>
+                <w:color w:val="000000" w:themeColor="text1"/>
+              </w:rPr>
+              <w:t>I.   Dasar</w:t>
+            </w:r>
+            <w:r>
+              <w:rPr>
+                <w:rFonts w:ascii="Arial" w:eastAsia="Arial" w:hAnsi="Arial" w:cs="Arial"/>
+                <w:b/>
+                <w:color w:val="000000" w:themeColor="text1"/>
+              </w:rPr>
+              <w:tab/>
+            </w:r>
+            <w:r>
+              <w:rPr>
+                <w:rFonts w:ascii="Arial" w:eastAsia="Arial" w:hAnsi="Arial" w:cs="Arial"/>
+                <w:b/>
+                <w:color w:val="000000" w:themeColor="text1"/>
+              </w:rPr>
+              <w:t xml:space="preserve">             </w:t>
+            </w:r>
+            <w:r>
+              <w:rPr>
+                <w:rFonts w:ascii="Arial" w:eastAsia="Arial" w:hAnsi="Arial" w:cs="Arial"/>
+                <w:color w:val="000000" w:themeColor="text1"/>
+              </w:rPr>
+              <w:t xml:space="preserve">: </w:t>
+            </w:r>
+          </w:p>
+        </w:tc>
+        <w:tc>
+          <w:tcPr>
+            <w:tcW w:w="7088" w:type="dxa"/>
+          </w:tcPr>
+          <w:p>
+            <w:pPr>
+              <w:tabs>
+                <w:tab w:val="left" w:pos="1658"/>
+              </w:tabs>
+              <w:rPr>
+                <w:rFonts w:ascii="Arial" w:eastAsia="Arial" w:hAnsi="Arial" w:cs="Arial"/>
+                <w:color w:val="000000" w:themeColor="text1"/>
+              </w:rPr>
+            </w:pPr>
+            <w:r>
+              <w:rPr>
+                <w:rFonts w:ascii="Arial" w:eastAsia="Arial" w:hAnsi="Arial" w:cs="Arial"/>
+                <w:color w:val="000000" w:themeColor="text1"/>
+              </w:rPr>
+              <w:t>Surat Tugas Nomor</w:t>
+            </w:r>
+            <w:r>
+              <w:rPr>
+                <w:rFonts w:ascii="Arial" w:eastAsia="Arial" w:hAnsi="Arial" w:cs="Arial"/>
+                <w:color w:val="000000" w:themeColor="text1"/>
+              </w:rPr>
+              <w:t xml:space="preserve"> ST-${no_lpt}/KPU.206/${tahun_sekarang} tanggal ${tgl_st}</w:t>
+            </w:r>
+          </w:p>
+        </w:tc>
+      </w:tr>
+    </w:tbl>
+    <w:tbl>
+      <w:tblPr>
+        <w:tblStyle w:val="KisiTabel"/>
+        <w:tblpPr w:leftFromText="180" w:rightFromText="180" w:vertAnchor="text" w:horzAnchor="page" w:tblpX="4081" w:tblpY="19"/>
+        <w:tblW w:w="0" w:type="auto"/>
+        <w:tblBorders>
+          <w:top w:val="none" w:sz="0" w:space="0" w:color="auto"/>
+          <w:left w:val="none" w:sz="0" w:space="0" w:color="auto"/>
+          <w:bottom w:val="none" w:sz="0" w:space="0" w:color="auto"/>
+          <w:right w:val="none" w:sz="0" w:space="0" w:color="auto"/>
+          <w:insideH w:val="none" w:sz="0" w:space="0" w:color="auto"/>
+          <w:insideV w:val="none" w:sz="0" w:space="0" w:color="auto"/>
+        </w:tblBorders>
+        <w:tblLayout w:type="fixed"/>
+        <w:tblLook w:val="04A0" w:firstRow="1" w:lastRow="0" w:firstColumn="1" w:lastColumn="0" w:noHBand="0" w:noVBand="1"/>
+      </w:tblPr>
+      <w:tblGrid>
+        <w:gridCol w:w="426"/>
+        <w:gridCol w:w="5724"/>
+      </w:tblGrid>
+      <w:tr>
+        <w:tc>
+          <w:tcPr>
+            <w:tcW w:w="426" w:type="dxa"/>
+          </w:tcPr>
+          <w:p>
+            <w:pPr>
+              <w:tabs>
+                <w:tab w:val="left" w:pos="1658"/>
+                <w:tab w:val="left" w:pos="1843"/>
+                <w:tab w:val="left" w:pos="1985"/>
+              </w:tabs>
+              <w:rPr>
+                <w:rFonts w:ascii="Arial" w:eastAsia="Arial" w:hAnsi="Arial" w:cs="Arial"/>
+                <w:color w:val="000000" w:themeColor="text1"/>
+              </w:rPr>
+            </w:pPr>
+            <w:r>
+              <w:rPr>
+                <w:rFonts w:ascii="Arial" w:eastAsia="Arial" w:hAnsi="Arial" w:cs="Arial"/>
+                <w:color w:val="000000" w:themeColor="text1"/>
+              </w:rPr>
+              <w:t>${no_uraian}</w:t>
+            </w:r>
+          </w:p>
+        </w:tc>
+        <w:tc>
+          <w:tcPr>
+            <w:tcW w:w="5724" w:type="dxa"/>
+          </w:tcPr>
+          <w:p>
+            <w:pPr>
+              <w:tabs>
+                <w:tab w:val="left" w:pos="1658"/>
+                <w:tab w:val="left" w:pos="1843"/>
+                <w:tab w:val="left" w:pos="1985"/>
+              </w:tabs>
+              <w:rPr>
+                <w:rFonts w:ascii="Arial" w:eastAsia="Arial" w:hAnsi="Arial" w:cs="Arial"/>
+                <w:color w:val="000000" w:themeColor="text1"/>
+              </w:rPr>
+            </w:pPr>
+            <w:r>
+              <w:rPr>
+                <w:rFonts w:ascii="Arial" w:eastAsia="Arial" w:hAnsi="Arial" w:cs="Arial"/>
+                <w:color w:val="000000" w:themeColor="text1"/>
+              </w:rPr>
+              <w:t>${uraian_tugas}</w:t>
+            </w:r>
+          </w:p>
+        </w:tc>
+      </w:tr>
+      <w:tr>
+        <w:tc>
+          <w:tcPr>
+            <w:tcW w:w="426" w:type="dxa"/>
+          </w:tcPr>
+          <w:p>
+            <w:pPr>
+              <w:tabs>
+                <w:tab w:val="left" w:pos="1658"/>
+                <w:tab w:val="left" w:pos="1843"/>
+                <w:tab w:val="left" w:pos="1985"/>
+              </w:tabs>
+              <w:rPr>
+                <w:rFonts w:ascii="Arial" w:eastAsia="Arial" w:hAnsi="Arial" w:cs="Arial"/>
+                <w:color w:val="000000" w:themeColor="text1"/>
+              </w:rPr>
+            </w:pPr>
+          </w:p>
+        </w:tc>
+        <w:tc>
+          <w:tcPr>
+            <w:tcW w:w="5724" w:type="dxa"/>
+          </w:tcPr>
+          <w:p>
+            <w:pPr>
+              <w:tabs>
+                <w:tab w:val="left" w:pos="1658"/>
+                <w:tab w:val="left" w:pos="1843"/>
+                <w:tab w:val="left" w:pos="1985"/>
+              </w:tabs>
+              <w:rPr>
+                <w:rFonts w:ascii="Arial" w:eastAsia="Arial" w:hAnsi="Arial" w:cs="Arial"/>
+                <w:color w:val="000000" w:themeColor="text1"/>
+              </w:rPr>
+            </w:pPr>
+          </w:p>
+        </w:tc>
+      </w:tr>
+    </w:tbl>
+    <w:p>
+      <w:pPr>
         <w:rPr>
           <w:rFonts w:ascii="Arial" w:eastAsia="Arial" w:hAnsi="Arial" w:cs="Arial"/>
           <w:color w:val="000000" w:themeColor="text1"/>
@@ -575,7 +784,7 @@
           <w:b/>
           <w:color w:val="000000" w:themeColor="text1"/>
         </w:rPr>
-        <w:t>I.   Dasar</w:t>
+        <w:t xml:space="preserve">    </w:t>
       </w:r>
       <w:r>
         <w:rPr>
@@ -583,37 +792,61 @@
           <w:b/>
           <w:color w:val="000000" w:themeColor="text1"/>
         </w:rPr>
+        <w:t>II.  Tugas</w:t>
+      </w:r>
+      <w:r>
+        <w:rPr>
+          <w:rFonts w:ascii="Arial" w:eastAsia="Arial" w:hAnsi="Arial" w:cs="Arial"/>
+          <w:b/>
+          <w:color w:val="000000" w:themeColor="text1"/>
+        </w:rPr>
         <w:tab/>
       </w:r>
       <w:r>
         <w:rPr>
           <w:rFonts w:ascii="Arial" w:eastAsia="Arial" w:hAnsi="Arial" w:cs="Arial"/>
-          <w:color w:val="000000" w:themeColor="text1"/>
-        </w:rPr>
-        <w:t>: Surat Tugas Nomor</w:t>
-      </w:r>
-      <w:r>
-        <w:rPr>
-          <w:rFonts w:ascii="Arial" w:eastAsia="Arial" w:hAnsi="Arial" w:cs="Arial"/>
-          <w:color w:val="000000" w:themeColor="text1"/>
-        </w:rPr>
-        <w:t xml:space="preserve"> ST-${no_lpt}/KPU.206/${tahun_sekarang} </w:t>
-      </w:r>
-      <w:r>
-        <w:rPr>
-          <w:rFonts w:ascii="Arial" w:eastAsia="Arial" w:hAnsi="Arial" w:cs="Arial"/>
-          <w:color w:val="000000" w:themeColor="text1"/>
-        </w:rPr>
-        <w:t>tanggal ${tgl_st}</w:t>
-      </w:r>
-    </w:p>
-    <w:p>
-      <w:pPr>
-        <w:rPr>
-          <w:rFonts w:ascii="Arial" w:eastAsia="Arial" w:hAnsi="Arial" w:cs="Arial"/>
-          <w:color w:val="000000" w:themeColor="text1"/>
-        </w:rPr>
-      </w:pPr>
+          <w:b/>
+          <w:color w:val="000000" w:themeColor="text1"/>
+        </w:rPr>
+        <w:t xml:space="preserve">              </w:t>
+      </w:r>
+      <w:r>
+        <w:rPr>
+          <w:rFonts w:ascii="Arial" w:eastAsia="Arial" w:hAnsi="Arial" w:cs="Arial"/>
+          <w:b/>
+          <w:color w:val="000000" w:themeColor="text1"/>
+        </w:rPr>
+        <w:t xml:space="preserve">      </w:t>
+      </w:r>
+      <w:r>
+        <w:rPr>
+          <w:rFonts w:ascii="Arial" w:eastAsia="Arial" w:hAnsi="Arial" w:cs="Arial"/>
+          <w:b/>
+          <w:color w:val="000000" w:themeColor="text1"/>
+        </w:rPr>
+        <w:t xml:space="preserve"> </w:t>
+      </w:r>
+      <w:r>
+        <w:rPr>
+          <w:rFonts w:ascii="Arial" w:eastAsia="Arial" w:hAnsi="Arial" w:cs="Arial"/>
+          <w:color w:val="000000" w:themeColor="text1"/>
+        </w:rPr>
+        <w:t>:</w:t>
+      </w:r>
+      <w:r>
+        <w:rPr>
+          <w:rFonts w:ascii="Arial" w:eastAsia="Arial" w:hAnsi="Arial" w:cs="Arial"/>
+          <w:color w:val="000000" w:themeColor="text1"/>
+        </w:rPr>
+        <w:t xml:space="preserve"> </w:t>
+      </w:r>
+      <w:r>
+        <w:rPr>
+          <w:rFonts w:ascii="Arial" w:eastAsia="Arial" w:hAnsi="Arial" w:cs="Arial"/>
+          <w:color w:val="000000" w:themeColor="text1"/>
+        </w:rPr>
+        <w:t xml:space="preserve">  </w:t>
+      </w:r>
     </w:p>
     <w:p>
       <w:pPr>
@@ -628,64 +861,138 @@
           <w:color w:val="000000" w:themeColor="text1"/>
         </w:rPr>
       </w:pPr>
-      <w:r>
-        <w:rPr>
-          <w:rFonts w:ascii="Arial" w:eastAsia="Arial" w:hAnsi="Arial" w:cs="Arial"/>
-          <w:b/>
-          <w:color w:val="000000" w:themeColor="text1"/>
-        </w:rPr>
-        <w:t>II.  Tugas</w:t>
-      </w:r>
-      <w:r>
-        <w:rPr>
-          <w:rFonts w:ascii="Arial" w:eastAsia="Arial" w:hAnsi="Arial" w:cs="Arial"/>
-          <w:b/>
-          <w:color w:val="000000" w:themeColor="text1"/>
-        </w:rPr>
-        <w:tab/>
-      </w:r>
-      <w:r>
-        <w:rPr>
-          <w:rFonts w:ascii="Arial" w:eastAsia="Arial" w:hAnsi="Arial" w:cs="Arial"/>
-          <w:color w:val="000000" w:themeColor="text1"/>
-        </w:rPr>
-        <w:t>: 1. …………………………………..(3)..………………………………………</w:t>
-      </w:r>
-    </w:p>
-    <w:p>
-      <w:pPr>
-        <w:ind w:left="1778"/>
-        <w:rPr>
-          <w:rFonts w:ascii="Arial" w:eastAsia="Arial" w:hAnsi="Arial" w:cs="Arial"/>
-          <w:color w:val="000000" w:themeColor="text1"/>
-        </w:rPr>
-      </w:pPr>
-      <w:r>
-        <w:rPr>
-          <w:rFonts w:ascii="Arial" w:eastAsia="Arial" w:hAnsi="Arial" w:cs="Arial"/>
-          <w:color w:val="000000" w:themeColor="text1"/>
-        </w:rPr>
-        <w:t>2. …………………………………..(3)…………………..……………………</w:t>
-      </w:r>
-    </w:p>
-    <w:p>
-      <w:pPr>
-        <w:ind w:left="1778"/>
-        <w:rPr>
-          <w:rFonts w:ascii="Arial" w:eastAsia="Arial" w:hAnsi="Arial" w:cs="Arial"/>
-          <w:color w:val="000000" w:themeColor="text1"/>
-        </w:rPr>
-      </w:pPr>
-      <w:r>
-        <w:rPr>
-          <w:rFonts w:ascii="Arial" w:eastAsia="Arial" w:hAnsi="Arial" w:cs="Arial"/>
-          <w:color w:val="000000" w:themeColor="text1"/>
-        </w:rPr>
-        <w:t>3. …………………………………..(3)…………………..……………………</w:t>
-      </w:r>
-    </w:p>
-    <w:p>
-      <w:pPr>
+    </w:p>
+    <w:p>
+      <w:pPr>
+        <w:tabs>
+          <w:tab w:val="left" w:pos="1658"/>
+        </w:tabs>
+        <w:autoSpaceDE/>
+        <w:autoSpaceDN/>
+        <w:rPr>
+          <w:rFonts w:ascii="Arial" w:eastAsia="Arial" w:hAnsi="Arial" w:cs="Arial"/>
+          <w:color w:val="000000" w:themeColor="text1"/>
+        </w:rPr>
+      </w:pPr>
+      <w:r>
+        <w:rPr>
+          <w:rFonts w:ascii="Arial" w:eastAsia="Arial" w:hAnsi="Arial" w:cs="Arial"/>
+          <w:color w:val="000000" w:themeColor="text1"/>
+        </w:rPr>
+        <w:t xml:space="preserve">    </w:t>
+      </w:r>
+    </w:p>
+    <w:tbl>
+      <w:tblPr>
+        <w:tblStyle w:val="KisiTabel"/>
+        <w:tblW w:w="0" w:type="auto"/>
+        <w:tblInd w:w="142" w:type="dxa"/>
+        <w:tblBorders>
+          <w:top w:val="none" w:sz="0" w:space="0" w:color="auto"/>
+          <w:left w:val="none" w:sz="0" w:space="0" w:color="auto"/>
+          <w:bottom w:val="none" w:sz="0" w:space="0" w:color="auto"/>
+          <w:right w:val="none" w:sz="0" w:space="0" w:color="auto"/>
+          <w:insideH w:val="none" w:sz="0" w:space="0" w:color="auto"/>
+          <w:insideV w:val="none" w:sz="0" w:space="0" w:color="auto"/>
+        </w:tblBorders>
+        <w:tblLook w:val="04A0" w:firstRow="1" w:lastRow="0" w:firstColumn="1" w:lastColumn="0" w:noHBand="0" w:noVBand="1"/>
+      </w:tblPr>
+      <w:tblGrid>
+        <w:gridCol w:w="2830"/>
+        <w:gridCol w:w="7088"/>
+      </w:tblGrid>
+      <w:tr>
+        <w:trPr>
+          <w:trHeight w:val="70"/>
+        </w:trPr>
+        <w:tc>
+          <w:tcPr>
+            <w:tcW w:w="2830" w:type="dxa"/>
+          </w:tcPr>
+          <w:p>
+            <w:pPr>
+              <w:tabs>
+                <w:tab w:val="left" w:pos="1658"/>
+              </w:tabs>
+              <w:rPr>
+                <w:rFonts w:ascii="Arial" w:eastAsia="Arial" w:hAnsi="Arial" w:cs="Arial"/>
+                <w:color w:val="000000" w:themeColor="text1"/>
+              </w:rPr>
+            </w:pPr>
+            <w:r>
+              <w:rPr>
+                <w:rFonts w:ascii="Arial" w:eastAsia="Arial" w:hAnsi="Arial" w:cs="Arial"/>
+                <w:b/>
+                <w:color w:val="000000" w:themeColor="text1"/>
+              </w:rPr>
+              <w:t>I</w:t>
+            </w:r>
+            <w:r>
+              <w:rPr>
+                <w:rFonts w:ascii="Arial" w:eastAsia="Arial" w:hAnsi="Arial" w:cs="Arial"/>
+                <w:b/>
+                <w:color w:val="000000" w:themeColor="text1"/>
+              </w:rPr>
+              <w:t>II</w:t>
+            </w:r>
+            <w:r>
+              <w:rPr>
+                <w:rFonts w:ascii="Arial" w:eastAsia="Arial" w:hAnsi="Arial" w:cs="Arial"/>
+                <w:b/>
+                <w:color w:val="000000" w:themeColor="text1"/>
+              </w:rPr>
+              <w:t xml:space="preserve">. </w:t>
+            </w:r>
+            <w:r>
+              <w:rPr>
+                <w:rFonts w:ascii="Arial" w:eastAsia="Arial" w:hAnsi="Arial" w:cs="Arial"/>
+                <w:b/>
+                <w:color w:val="000000" w:themeColor="text1"/>
+              </w:rPr>
+              <w:t xml:space="preserve">Wilayah Penugasan  </w:t>
+            </w:r>
+            <w:r>
+              <w:rPr>
+                <w:rFonts w:ascii="Arial" w:eastAsia="Arial" w:hAnsi="Arial" w:cs="Arial"/>
+                <w:bCs/>
+                <w:color w:val="000000" w:themeColor="text1"/>
+              </w:rPr>
+              <w:t>:</w:t>
+            </w:r>
+          </w:p>
+        </w:tc>
+        <w:tc>
+          <w:tcPr>
+            <w:tcW w:w="7088" w:type="dxa"/>
+          </w:tcPr>
+          <w:p>
+            <w:pPr>
+              <w:tabs>
+                <w:tab w:val="left" w:pos="1658"/>
+              </w:tabs>
+              <w:rPr>
+                <w:rFonts w:ascii="Arial" w:eastAsia="Arial" w:hAnsi="Arial" w:cs="Arial"/>
+                <w:color w:val="000000" w:themeColor="text1"/>
+              </w:rPr>
+            </w:pPr>
+            <w:r>
+              <w:rPr>
+                <w:rFonts w:ascii="Arial" w:eastAsia="Arial" w:hAnsi="Arial" w:cs="Arial"/>
+                <w:color w:val="000000" w:themeColor="text1"/>
+              </w:rPr>
+              <w:t>${wilayah_penugasan_lpt}</w:t>
+            </w:r>
+          </w:p>
+        </w:tc>
+      </w:tr>
+    </w:tbl>
+    <w:p>
+      <w:pPr>
+        <w:tabs>
+          <w:tab w:val="left" w:pos="1658"/>
+        </w:tabs>
+        <w:autoSpaceDE/>
+        <w:autoSpaceDN/>
         <w:rPr>
           <w:rFonts w:ascii="Arial" w:eastAsia="Arial" w:hAnsi="Arial" w:cs="Arial"/>
           <w:color w:val="000000" w:themeColor="text1"/>
@@ -714,38 +1021,6 @@
           <w:b/>
           <w:color w:val="000000" w:themeColor="text1"/>
         </w:rPr>
-        <w:t>Wilayah Penugasan :</w:t>
-      </w:r>
-      <w:r>
-        <w:rPr>
-          <w:rFonts w:ascii="Arial" w:eastAsia="Arial" w:hAnsi="Arial" w:cs="Arial"/>
-          <w:color w:val="000000" w:themeColor="text1"/>
-        </w:rPr>
-        <w:t>…………………………(4)…...…………………………………</w:t>
-      </w:r>
-    </w:p>
-    <w:p>
-      <w:pPr>
-        <w:numPr>
-          <w:ilvl w:val="0"/>
-          <w:numId w:val="11"/>
-        </w:numPr>
-        <w:tabs>
-          <w:tab w:val="left" w:pos="1658"/>
-        </w:tabs>
-        <w:autoSpaceDE/>
-        <w:autoSpaceDN/>
-        <w:rPr>
-          <w:rFonts w:ascii="Arial" w:eastAsia="Arial" w:hAnsi="Arial" w:cs="Arial"/>
-          <w:color w:val="000000" w:themeColor="text1"/>
-        </w:rPr>
-      </w:pPr>
-      <w:r>
-        <w:rPr>
-          <w:rFonts w:ascii="Arial" w:eastAsia="Arial" w:hAnsi="Arial" w:cs="Arial"/>
-          <w:b/>
-          <w:color w:val="000000" w:themeColor="text1"/>
-        </w:rPr>
         <w:t xml:space="preserve">Periode Penugasan  </w:t>
       </w:r>
       <w:r>
@@ -753,7 +1028,42 @@
           <w:rFonts w:ascii="Arial" w:eastAsia="Arial" w:hAnsi="Arial" w:cs="Arial"/>
           <w:color w:val="000000" w:themeColor="text1"/>
         </w:rPr>
-        <w:t>: ………………………..(5)..……………………………………</w:t>
+        <w:t xml:space="preserve">: </w:t>
+      </w:r>
+      <w:r>
+        <w:rPr>
+          <w:rFonts w:ascii="Arial" w:eastAsia="Arial" w:hAnsi="Arial" w:cs="Arial"/>
+          <w:color w:val="000000" w:themeColor="text1"/>
+        </w:rPr>
+        <w:t xml:space="preserve">   </w:t>
+      </w:r>
+      <w:r>
+        <w:rPr>
+          <w:rFonts w:ascii="Arial" w:eastAsia="Arial" w:hAnsi="Arial" w:cs="Arial"/>
+          <w:color w:val="000000" w:themeColor="text1"/>
+        </w:rPr>
+        <w:t>$</w:t>
+      </w:r>
+      <w:r>
+        <w:rPr>
+          <w:rFonts w:ascii="Arial" w:eastAsia="Arial" w:hAnsi="Arial" w:cs="Arial"/>
+          <w:color w:val="000000" w:themeColor="text1"/>
+        </w:rPr>
+        <w:t>{uraian_periode_penugasan</w:t>
+      </w:r>
+      <w:r>
+        <w:rPr>
+          <w:rFonts w:ascii="Arial" w:eastAsia="Arial" w:hAnsi="Arial" w:cs="Arial"/>
+          <w:color w:val="000000" w:themeColor="text1"/>
+        </w:rPr>
+        <w:t>_lpt</w:t>
+      </w:r>
+      <w:r>
+        <w:rPr>
+          <w:rFonts w:ascii="Arial" w:eastAsia="Arial" w:hAnsi="Arial" w:cs="Arial"/>
+          <w:color w:val="000000" w:themeColor="text1"/>
+        </w:rPr>
+        <w:t>}</w:t>
       </w:r>
     </w:p>
     <w:p>
@@ -812,97 +1122,420 @@
         <w:t xml:space="preserve">Kegiatan Pengumpulan dan Penilaian Informasi </w:t>
       </w:r>
     </w:p>
-    <w:p>
-      <w:pPr>
-        <w:numPr>
-          <w:ilvl w:val="0"/>
-          <w:numId w:val="6"/>
-        </w:numPr>
-        <w:autoSpaceDE/>
-        <w:autoSpaceDN/>
-        <w:ind w:left="1418"/>
-        <w:rPr>
-          <w:rFonts w:ascii="Arial" w:eastAsia="Arial" w:hAnsi="Arial" w:cs="Arial"/>
-          <w:color w:val="000000" w:themeColor="text1"/>
-        </w:rPr>
-      </w:pPr>
-      <w:r>
-        <w:rPr>
-          <w:rFonts w:ascii="Arial" w:eastAsia="Arial" w:hAnsi="Arial" w:cs="Arial"/>
-          <w:color w:val="000000" w:themeColor="text1"/>
-        </w:rPr>
-        <w:t>Tempat Pengumpulan Informasi :…………………(6)…………………………</w:t>
-      </w:r>
-    </w:p>
-    <w:p>
-      <w:pPr>
-        <w:numPr>
-          <w:ilvl w:val="0"/>
-          <w:numId w:val="6"/>
-        </w:numPr>
-        <w:autoSpaceDE/>
-        <w:autoSpaceDN/>
-        <w:ind w:left="1418"/>
-        <w:rPr>
-          <w:rFonts w:ascii="Arial" w:eastAsia="Arial" w:hAnsi="Arial" w:cs="Arial"/>
-          <w:color w:val="000000" w:themeColor="text1"/>
-        </w:rPr>
-      </w:pPr>
-      <w:r>
-        <w:rPr>
-          <w:rFonts w:ascii="Arial" w:eastAsia="Arial" w:hAnsi="Arial" w:cs="Arial"/>
-          <w:color w:val="000000" w:themeColor="text1"/>
-        </w:rPr>
-        <w:t>Sumber Informasi : …………………………………(7).……..………………</w:t>
-      </w:r>
-    </w:p>
-    <w:p>
-      <w:pPr>
-        <w:numPr>
-          <w:ilvl w:val="0"/>
-          <w:numId w:val="6"/>
-        </w:numPr>
-        <w:autoSpaceDE/>
-        <w:autoSpaceDN/>
-        <w:ind w:left="1418"/>
-        <w:rPr>
-          <w:rFonts w:ascii="Arial" w:eastAsia="Arial" w:hAnsi="Arial" w:cs="Arial"/>
-          <w:color w:val="000000" w:themeColor="text1"/>
-        </w:rPr>
-      </w:pPr>
-      <w:r>
-        <w:rPr>
-          <w:rFonts w:ascii="Arial" w:eastAsia="Arial" w:hAnsi="Arial" w:cs="Arial"/>
-          <w:color w:val="000000" w:themeColor="text1"/>
-        </w:rPr>
-        <w:t>Metode Pengumpulan Informasi : ……….…...…..(8)………………………....</w:t>
-      </w:r>
-    </w:p>
-    <w:p>
-      <w:pPr>
-        <w:numPr>
-          <w:ilvl w:val="0"/>
-          <w:numId w:val="6"/>
-        </w:numPr>
-        <w:autoSpaceDE/>
-        <w:autoSpaceDN/>
-        <w:ind w:left="1418"/>
-        <w:rPr>
-          <w:rFonts w:ascii="Arial" w:eastAsia="Arial" w:hAnsi="Arial" w:cs="Arial"/>
-          <w:color w:val="000000" w:themeColor="text1"/>
-        </w:rPr>
-      </w:pPr>
-      <w:r>
-        <w:rPr>
-          <w:rFonts w:ascii="Arial" w:eastAsia="Arial" w:hAnsi="Arial" w:cs="Arial"/>
-          <w:color w:val="000000" w:themeColor="text1"/>
-        </w:rPr>
-        <w:t>Ikhtisar Informasi : ………………………………….(9)………..………………</w:t>
-      </w:r>
-    </w:p>
-    <w:p>
-      <w:pPr>
-        <w:ind w:left="1418"/>
+    <w:tbl>
+      <w:tblPr>
+        <w:tblStyle w:val="KisiTabel"/>
+        <w:tblW w:w="9356" w:type="dxa"/>
+        <w:tblInd w:w="704" w:type="dxa"/>
+        <w:tblBorders>
+          <w:top w:val="none" w:sz="0" w:space="0" w:color="auto"/>
+          <w:left w:val="none" w:sz="0" w:space="0" w:color="auto"/>
+          <w:bottom w:val="none" w:sz="0" w:space="0" w:color="auto"/>
+          <w:right w:val="none" w:sz="0" w:space="0" w:color="auto"/>
+          <w:insideH w:val="none" w:sz="0" w:space="0" w:color="auto"/>
+          <w:insideV w:val="none" w:sz="0" w:space="0" w:color="auto"/>
+        </w:tblBorders>
+        <w:tblLook w:val="04A0" w:firstRow="1" w:lastRow="0" w:firstColumn="1" w:lastColumn="0" w:noHBand="0" w:noVBand="1"/>
+      </w:tblPr>
+      <w:tblGrid>
+        <w:gridCol w:w="3969"/>
+        <w:gridCol w:w="296"/>
+        <w:gridCol w:w="1550"/>
+        <w:gridCol w:w="3541"/>
+      </w:tblGrid>
+      <w:tr>
+        <w:tc>
+          <w:tcPr>
+            <w:tcW w:w="3969" w:type="dxa"/>
+          </w:tcPr>
+          <w:p>
+            <w:pPr>
+              <w:autoSpaceDE/>
+              <w:autoSpaceDN/>
+              <w:ind w:left="608" w:hanging="608"/>
+              <w:rPr>
+                <w:rFonts w:ascii="Arial" w:eastAsia="Arial" w:hAnsi="Arial" w:cs="Arial"/>
+                <w:color w:val="000000" w:themeColor="text1"/>
+              </w:rPr>
+            </w:pPr>
+            <w:r>
+              <w:rPr>
+                <w:rFonts w:ascii="Arial" w:eastAsia="Arial" w:hAnsi="Arial" w:cs="Arial"/>
+                <w:color w:val="000000" w:themeColor="text1"/>
+              </w:rPr>
+              <w:t xml:space="preserve">  </w:t>
+            </w:r>
+            <w:r>
+              <w:rPr>
+                <w:rFonts w:ascii="Arial" w:eastAsia="Arial" w:hAnsi="Arial" w:cs="Arial"/>
+                <w:color w:val="000000" w:themeColor="text1"/>
+              </w:rPr>
+              <w:t xml:space="preserve">  a.   </w:t>
+            </w:r>
+            <w:r>
+              <w:rPr>
+                <w:rFonts w:ascii="Arial" w:eastAsia="Arial" w:hAnsi="Arial" w:cs="Arial"/>
+                <w:color w:val="000000" w:themeColor="text1"/>
+              </w:rPr>
+              <w:t>Tempat Pengumpulan Informasi</w:t>
+            </w:r>
+          </w:p>
+        </w:tc>
+        <w:tc>
+          <w:tcPr>
+            <w:tcW w:w="296" w:type="dxa"/>
+          </w:tcPr>
+          <w:p>
+            <w:pPr>
+              <w:autoSpaceDE/>
+              <w:autoSpaceDN/>
+              <w:rPr>
+                <w:rFonts w:ascii="Arial" w:eastAsia="Arial" w:hAnsi="Arial" w:cs="Arial"/>
+                <w:color w:val="000000" w:themeColor="text1"/>
+              </w:rPr>
+            </w:pPr>
+            <w:r>
+              <w:rPr>
+                <w:rFonts w:ascii="Arial" w:eastAsia="Arial" w:hAnsi="Arial" w:cs="Arial"/>
+                <w:color w:val="000000" w:themeColor="text1"/>
+              </w:rPr>
+              <w:t>:</w:t>
+            </w:r>
+          </w:p>
+        </w:tc>
+        <w:tc>
+          <w:tcPr>
+            <w:tcW w:w="5091" w:type="dxa"/>
+            <w:gridSpan w:val="2"/>
+          </w:tcPr>
+          <w:p>
+            <w:pPr>
+              <w:autoSpaceDE/>
+              <w:autoSpaceDN/>
+              <w:rPr>
+                <w:rFonts w:ascii="Arial" w:eastAsia="Arial" w:hAnsi="Arial" w:cs="Arial"/>
+                <w:color w:val="000000" w:themeColor="text1"/>
+              </w:rPr>
+            </w:pPr>
+            <w:r>
+              <w:rPr>
+                <w:rFonts w:ascii="Arial" w:eastAsia="Arial" w:hAnsi="Arial" w:cs="Arial"/>
+                <w:color w:val="000000" w:themeColor="text1"/>
+              </w:rPr>
+              <w:t>${tempat_pengumpulan_informasi_lpt}</w:t>
+            </w:r>
+          </w:p>
+        </w:tc>
+      </w:tr>
+      <w:tr>
+        <w:tc>
+          <w:tcPr>
+            <w:tcW w:w="3969" w:type="dxa"/>
+          </w:tcPr>
+          <w:p>
+            <w:pPr>
+              <w:autoSpaceDE/>
+              <w:autoSpaceDN/>
+              <w:ind w:left="608" w:hanging="608"/>
+              <w:rPr>
+                <w:rFonts w:ascii="Arial" w:eastAsia="Arial" w:hAnsi="Arial" w:cs="Arial"/>
+                <w:color w:val="000000" w:themeColor="text1"/>
+              </w:rPr>
+            </w:pPr>
+            <w:r>
+              <w:rPr>
+                <w:rFonts w:ascii="Arial" w:eastAsia="Arial" w:hAnsi="Arial" w:cs="Arial"/>
+                <w:color w:val="000000" w:themeColor="text1"/>
+              </w:rPr>
+              <w:t xml:space="preserve">  </w:t>
+            </w:r>
+            <w:r>
+              <w:rPr>
+                <w:rFonts w:ascii="Arial" w:eastAsia="Arial" w:hAnsi="Arial" w:cs="Arial"/>
+                <w:color w:val="000000" w:themeColor="text1"/>
+              </w:rPr>
+              <w:t xml:space="preserve">  b.   </w:t>
+            </w:r>
+            <w:r>
+              <w:rPr>
+                <w:rFonts w:ascii="Arial" w:eastAsia="Arial" w:hAnsi="Arial" w:cs="Arial"/>
+                <w:color w:val="000000" w:themeColor="text1"/>
+              </w:rPr>
+              <w:t>Sumber Informasi</w:t>
+            </w:r>
+            <w:r>
+              <w:rPr>
+                <w:rFonts w:ascii="Arial" w:eastAsia="Arial" w:hAnsi="Arial" w:cs="Arial"/>
+                <w:color w:val="000000" w:themeColor="text1"/>
+              </w:rPr>
+              <w:t xml:space="preserve"> </w:t>
+            </w:r>
+          </w:p>
+        </w:tc>
+        <w:tc>
+          <w:tcPr>
+            <w:tcW w:w="296" w:type="dxa"/>
+          </w:tcPr>
+          <w:p>
+            <w:pPr>
+              <w:autoSpaceDE/>
+              <w:autoSpaceDN/>
+              <w:rPr>
+                <w:rFonts w:ascii="Arial" w:eastAsia="Arial" w:hAnsi="Arial" w:cs="Arial"/>
+                <w:color w:val="000000" w:themeColor="text1"/>
+              </w:rPr>
+            </w:pPr>
+            <w:r>
+              <w:rPr>
+                <w:rFonts w:ascii="Arial" w:eastAsia="Arial" w:hAnsi="Arial" w:cs="Arial"/>
+                <w:color w:val="000000" w:themeColor="text1"/>
+              </w:rPr>
+              <w:t>:</w:t>
+            </w:r>
+          </w:p>
+        </w:tc>
+        <w:tc>
+          <w:tcPr>
+            <w:tcW w:w="5091" w:type="dxa"/>
+            <w:gridSpan w:val="2"/>
+          </w:tcPr>
+          <w:p>
+            <w:pPr>
+              <w:autoSpaceDE/>
+              <w:autoSpaceDN/>
+              <w:rPr>
+                <w:rFonts w:ascii="Arial" w:eastAsia="Arial" w:hAnsi="Arial" w:cs="Arial"/>
+                <w:color w:val="000000" w:themeColor="text1"/>
+              </w:rPr>
+            </w:pPr>
+            <w:r>
+              <w:rPr>
+                <w:rFonts w:ascii="Arial" w:eastAsia="Arial" w:hAnsi="Arial" w:cs="Arial"/>
+                <w:color w:val="000000" w:themeColor="text1"/>
+              </w:rPr>
+              <w:t>${sumber_informasi_lpt}</w:t>
+            </w:r>
+          </w:p>
+        </w:tc>
+      </w:tr>
+      <w:tr>
+        <w:tc>
+          <w:tcPr>
+            <w:tcW w:w="3969" w:type="dxa"/>
+          </w:tcPr>
+          <w:p>
+            <w:pPr>
+              <w:autoSpaceDE/>
+              <w:autoSpaceDN/>
+              <w:rPr>
+                <w:rFonts w:ascii="Arial" w:eastAsia="Arial" w:hAnsi="Arial" w:cs="Arial"/>
+                <w:color w:val="000000" w:themeColor="text1"/>
+              </w:rPr>
+            </w:pPr>
+            <w:r>
+              <w:rPr>
+                <w:rFonts w:ascii="Arial" w:eastAsia="Arial" w:hAnsi="Arial" w:cs="Arial"/>
+                <w:color w:val="000000" w:themeColor="text1"/>
+              </w:rPr>
+              <w:t xml:space="preserve">  </w:t>
+            </w:r>
+            <w:r>
+              <w:rPr>
+                <w:rFonts w:ascii="Arial" w:eastAsia="Arial" w:hAnsi="Arial" w:cs="Arial"/>
+                <w:color w:val="000000" w:themeColor="text1"/>
+              </w:rPr>
+              <w:t xml:space="preserve">  c. </w:t>
+            </w:r>
+            <w:r>
+              <w:rPr>
+                <w:rFonts w:ascii="Arial" w:eastAsia="Arial" w:hAnsi="Arial" w:cs="Arial"/>
+                <w:color w:val="000000" w:themeColor="text1"/>
+              </w:rPr>
+              <w:t xml:space="preserve"> </w:t>
+            </w:r>
+            <w:r>
+              <w:rPr>
+                <w:rFonts w:ascii="Arial" w:eastAsia="Arial" w:hAnsi="Arial" w:cs="Arial"/>
+                <w:color w:val="000000" w:themeColor="text1"/>
+              </w:rPr>
+              <w:t xml:space="preserve"> </w:t>
+            </w:r>
+            <w:r>
+              <w:rPr>
+                <w:rFonts w:ascii="Arial" w:eastAsia="Arial" w:hAnsi="Arial" w:cs="Arial"/>
+                <w:color w:val="000000" w:themeColor="text1"/>
+              </w:rPr>
+              <w:t>Metode Pengumpulan Informasi</w:t>
+            </w:r>
+            <w:r>
+              <w:rPr>
+                <w:rFonts w:ascii="Arial" w:eastAsia="Arial" w:hAnsi="Arial" w:cs="Arial"/>
+                <w:color w:val="000000" w:themeColor="text1"/>
+              </w:rPr>
+              <w:t xml:space="preserve"> </w:t>
+            </w:r>
+          </w:p>
+        </w:tc>
+        <w:tc>
+          <w:tcPr>
+            <w:tcW w:w="296" w:type="dxa"/>
+          </w:tcPr>
+          <w:p>
+            <w:pPr>
+              <w:autoSpaceDE/>
+              <w:autoSpaceDN/>
+              <w:rPr>
+                <w:rFonts w:ascii="Arial" w:eastAsia="Arial" w:hAnsi="Arial" w:cs="Arial"/>
+                <w:color w:val="000000" w:themeColor="text1"/>
+              </w:rPr>
+            </w:pPr>
+            <w:r>
+              <w:rPr>
+                <w:rFonts w:ascii="Arial" w:eastAsia="Arial" w:hAnsi="Arial" w:cs="Arial"/>
+                <w:color w:val="000000" w:themeColor="text1"/>
+              </w:rPr>
+              <w:t>:</w:t>
+            </w:r>
+          </w:p>
+        </w:tc>
+        <w:tc>
+          <w:tcPr>
+            <w:tcW w:w="5091" w:type="dxa"/>
+            <w:gridSpan w:val="2"/>
+          </w:tcPr>
+          <w:p>
+            <w:pPr>
+              <w:autoSpaceDE/>
+              <w:autoSpaceDN/>
+              <w:rPr>
+                <w:rFonts w:ascii="Arial" w:eastAsia="Arial" w:hAnsi="Arial" w:cs="Arial"/>
+                <w:color w:val="000000" w:themeColor="text1"/>
+              </w:rPr>
+            </w:pPr>
+            <w:r>
+              <w:rPr>
+                <w:rFonts w:ascii="Arial" w:eastAsia="Arial" w:hAnsi="Arial" w:cs="Arial"/>
+                <w:color w:val="000000" w:themeColor="text1"/>
+              </w:rPr>
+              <w:t>${metode_pengumpulan_informasi_lpt}</w:t>
+            </w:r>
+          </w:p>
+        </w:tc>
+      </w:tr>
+      <w:tr>
+        <w:tc>
+          <w:tcPr>
+            <w:tcW w:w="3969" w:type="dxa"/>
+          </w:tcPr>
+          <w:p>
+            <w:pPr>
+              <w:autoSpaceDE/>
+              <w:autoSpaceDN/>
+              <w:rPr>
+                <w:rFonts w:ascii="Arial" w:eastAsia="Arial" w:hAnsi="Arial" w:cs="Arial"/>
+                <w:color w:val="000000" w:themeColor="text1"/>
+              </w:rPr>
+            </w:pPr>
+            <w:r>
+              <w:rPr>
+                <w:rFonts w:ascii="Arial" w:eastAsia="Arial" w:hAnsi="Arial" w:cs="Arial"/>
+                <w:color w:val="000000" w:themeColor="text1"/>
+              </w:rPr>
+              <w:t xml:space="preserve">  </w:t>
+            </w:r>
+            <w:r>
+              <w:rPr>
+                <w:rFonts w:ascii="Arial" w:eastAsia="Arial" w:hAnsi="Arial" w:cs="Arial"/>
+                <w:color w:val="000000" w:themeColor="text1"/>
+              </w:rPr>
+              <w:t xml:space="preserve">  d.   </w:t>
+            </w:r>
+            <w:r>
+              <w:rPr>
+                <w:rFonts w:ascii="Arial" w:eastAsia="Arial" w:hAnsi="Arial" w:cs="Arial"/>
+                <w:color w:val="000000" w:themeColor="text1"/>
+              </w:rPr>
+              <w:t>Ikhtisar Informasi</w:t>
+            </w:r>
+            <w:r>
+              <w:rPr>
+                <w:rFonts w:ascii="Arial" w:eastAsia="Arial" w:hAnsi="Arial" w:cs="Arial"/>
+                <w:color w:val="000000" w:themeColor="text1"/>
+              </w:rPr>
+              <w:t xml:space="preserve"> </w:t>
+            </w:r>
+          </w:p>
+        </w:tc>
+        <w:tc>
+          <w:tcPr>
+            <w:tcW w:w="296" w:type="dxa"/>
+          </w:tcPr>
+          <w:p>
+            <w:pPr>
+              <w:autoSpaceDE/>
+              <w:autoSpaceDN/>
+              <w:rPr>
+                <w:rFonts w:ascii="Arial" w:eastAsia="Arial" w:hAnsi="Arial" w:cs="Arial"/>
+                <w:color w:val="000000" w:themeColor="text1"/>
+              </w:rPr>
+            </w:pPr>
+            <w:r>
+              <w:rPr>
+                <w:rFonts w:ascii="Arial" w:eastAsia="Arial" w:hAnsi="Arial" w:cs="Arial"/>
+                <w:color w:val="000000" w:themeColor="text1"/>
+              </w:rPr>
+              <w:t>:</w:t>
+            </w:r>
+          </w:p>
+        </w:tc>
+        <w:tc>
+          <w:tcPr>
+            <w:tcW w:w="1550" w:type="dxa"/>
+          </w:tcPr>
+          <w:p>
+            <w:pPr>
+              <w:autoSpaceDE/>
+              <w:autoSpaceDN/>
+              <w:rPr>
+                <w:rFonts w:ascii="Arial" w:eastAsia="Arial" w:hAnsi="Arial" w:cs="Arial"/>
+                <w:color w:val="000000" w:themeColor="text1"/>
+              </w:rPr>
+            </w:pPr>
+            <w:r>
+              <w:rPr>
+                <w:rFonts w:ascii="Arial" w:eastAsia="Arial" w:hAnsi="Arial" w:cs="Arial"/>
+                <w:color w:val="000000" w:themeColor="text1"/>
+              </w:rPr>
+              <w:t>${no_ikhtisar}</w:t>
+            </w:r>
+          </w:p>
+        </w:tc>
+        <w:tc>
+          <w:tcPr>
+            <w:tcW w:w="3541" w:type="dxa"/>
+          </w:tcPr>
+          <w:p>
+            <w:pPr>
+              <w:autoSpaceDE/>
+              <w:autoSpaceDN/>
+              <w:rPr>
+                <w:rFonts w:ascii="Arial" w:eastAsia="Arial" w:hAnsi="Arial" w:cs="Arial"/>
+                <w:color w:val="000000" w:themeColor="text1"/>
+              </w:rPr>
+            </w:pPr>
+            <w:r>
+              <w:rPr>
+                <w:rFonts w:ascii="Arial" w:eastAsia="Arial" w:hAnsi="Arial" w:cs="Arial"/>
+                <w:color w:val="000000" w:themeColor="text1"/>
+              </w:rPr>
+              <w:t>${ikhtisar_informasi}</w:t>
+            </w:r>
+          </w:p>
+        </w:tc>
+      </w:tr>
+    </w:tbl>
+    <w:p>
+      <w:pPr>
         <w:rPr>
           <w:rFonts w:ascii="Arial" w:eastAsia="Arial" w:hAnsi="Arial" w:cs="Arial"/>
           <w:color w:val="000000" w:themeColor="text1"/>
@@ -931,98 +1564,418 @@
         </w:rPr>
         <w:t xml:space="preserve">Kegiatan Analisis Intelijen </w:t>
       </w:r>
-    </w:p>
-    <w:p>
-      <w:pPr>
-        <w:numPr>
-          <w:ilvl w:val="0"/>
-          <w:numId w:val="9"/>
-        </w:numPr>
+      <w:r>
+        <w:rPr>
+          <w:rFonts w:ascii="Arial" w:eastAsia="Arial" w:hAnsi="Arial" w:cs="Arial"/>
+          <w:color w:val="000000" w:themeColor="text1"/>
+        </w:rPr>
+        <w:t xml:space="preserve">  </w:t>
+      </w:r>
+    </w:p>
+    <w:tbl>
+      <w:tblPr>
+        <w:tblStyle w:val="KisiTabel"/>
+        <w:tblW w:w="0" w:type="auto"/>
+        <w:tblInd w:w="704" w:type="dxa"/>
+        <w:tblBorders>
+          <w:top w:val="none" w:sz="0" w:space="0" w:color="auto"/>
+          <w:left w:val="none" w:sz="0" w:space="0" w:color="auto"/>
+          <w:bottom w:val="none" w:sz="0" w:space="0" w:color="auto"/>
+          <w:right w:val="none" w:sz="0" w:space="0" w:color="auto"/>
+          <w:insideH w:val="none" w:sz="0" w:space="0" w:color="auto"/>
+          <w:insideV w:val="none" w:sz="0" w:space="0" w:color="auto"/>
+        </w:tblBorders>
+        <w:tblLook w:val="04A0" w:firstRow="1" w:lastRow="0" w:firstColumn="1" w:lastColumn="0" w:noHBand="0" w:noVBand="1"/>
+      </w:tblPr>
+      <w:tblGrid>
+        <w:gridCol w:w="3969"/>
+        <w:gridCol w:w="284"/>
+        <w:gridCol w:w="5103"/>
+      </w:tblGrid>
+      <w:tr>
+        <w:tc>
+          <w:tcPr>
+            <w:tcW w:w="3969" w:type="dxa"/>
+          </w:tcPr>
+          <w:p>
+            <w:pPr>
+              <w:autoSpaceDE/>
+              <w:autoSpaceDN/>
+              <w:ind w:left="608" w:hanging="608"/>
+              <w:rPr>
+                <w:rFonts w:ascii="Arial" w:eastAsia="Arial" w:hAnsi="Arial" w:cs="Arial"/>
+                <w:color w:val="000000" w:themeColor="text1"/>
+              </w:rPr>
+            </w:pPr>
+            <w:r>
+              <w:rPr>
+                <w:rFonts w:ascii="Arial" w:eastAsia="Arial" w:hAnsi="Arial" w:cs="Arial"/>
+                <w:color w:val="000000" w:themeColor="text1"/>
+              </w:rPr>
+              <w:t xml:space="preserve">  </w:t>
+            </w:r>
+            <w:r>
+              <w:rPr>
+                <w:rFonts w:ascii="Arial" w:eastAsia="Arial" w:hAnsi="Arial" w:cs="Arial"/>
+                <w:color w:val="000000" w:themeColor="text1"/>
+              </w:rPr>
+              <w:t xml:space="preserve">  a.   </w:t>
+            </w:r>
+            <w:r>
+              <w:rPr>
+                <w:rFonts w:ascii="Arial" w:eastAsia="Arial" w:hAnsi="Arial" w:cs="Arial"/>
+                <w:color w:val="000000" w:themeColor="text1"/>
+              </w:rPr>
+              <w:t xml:space="preserve">Jenis Dokumen Kepabeanan </w:t>
+            </w:r>
+            <w:r>
+              <w:rPr>
+                <w:rFonts w:ascii="Arial" w:eastAsia="Arial" w:hAnsi="Arial" w:cs="Arial"/>
+                <w:color w:val="000000" w:themeColor="text1"/>
+              </w:rPr>
+              <w:t xml:space="preserve">     </w:t>
+            </w:r>
+            <w:r>
+              <w:rPr>
+                <w:rFonts w:ascii="Arial" w:eastAsia="Arial" w:hAnsi="Arial" w:cs="Arial"/>
+                <w:color w:val="000000" w:themeColor="text1"/>
+              </w:rPr>
+              <w:t>dan/atau Cukai</w:t>
+            </w:r>
+          </w:p>
+        </w:tc>
+        <w:tc>
+          <w:tcPr>
+            <w:tcW w:w="284" w:type="dxa"/>
+          </w:tcPr>
+          <w:p>
+            <w:pPr>
+              <w:autoSpaceDE/>
+              <w:autoSpaceDN/>
+              <w:rPr>
+                <w:rFonts w:ascii="Arial" w:eastAsia="Arial" w:hAnsi="Arial" w:cs="Arial"/>
+                <w:color w:val="000000" w:themeColor="text1"/>
+              </w:rPr>
+            </w:pPr>
+            <w:r>
+              <w:rPr>
+                <w:rFonts w:ascii="Arial" w:eastAsia="Arial" w:hAnsi="Arial" w:cs="Arial"/>
+                <w:color w:val="000000" w:themeColor="text1"/>
+              </w:rPr>
+              <w:t>:</w:t>
+            </w:r>
+          </w:p>
+        </w:tc>
+        <w:tc>
+          <w:tcPr>
+            <w:tcW w:w="5103" w:type="dxa"/>
+          </w:tcPr>
+          <w:p>
+            <w:pPr>
+              <w:autoSpaceDE/>
+              <w:autoSpaceDN/>
+              <w:rPr>
+                <w:rFonts w:ascii="Arial" w:eastAsia="Arial" w:hAnsi="Arial" w:cs="Arial"/>
+                <w:color w:val="000000" w:themeColor="text1"/>
+              </w:rPr>
+            </w:pPr>
+            <w:r>
+              <w:rPr>
+                <w:rFonts w:ascii="Arial" w:eastAsia="Arial" w:hAnsi="Arial" w:cs="Arial"/>
+                <w:color w:val="000000" w:themeColor="text1"/>
+              </w:rPr>
+              <w:t>${jenis_dok_kepabeanan_lpt}</w:t>
+            </w:r>
+          </w:p>
+        </w:tc>
+      </w:tr>
+      <w:tr>
+        <w:tc>
+          <w:tcPr>
+            <w:tcW w:w="3969" w:type="dxa"/>
+          </w:tcPr>
+          <w:p>
+            <w:pPr>
+              <w:autoSpaceDE/>
+              <w:autoSpaceDN/>
+              <w:ind w:left="608" w:hanging="608"/>
+              <w:rPr>
+                <w:rFonts w:ascii="Arial" w:eastAsia="Arial" w:hAnsi="Arial" w:cs="Arial"/>
+                <w:color w:val="000000" w:themeColor="text1"/>
+              </w:rPr>
+            </w:pPr>
+            <w:r>
+              <w:rPr>
+                <w:rFonts w:ascii="Arial" w:eastAsia="Arial" w:hAnsi="Arial" w:cs="Arial"/>
+                <w:color w:val="000000" w:themeColor="text1"/>
+              </w:rPr>
+              <w:t xml:space="preserve">  </w:t>
+            </w:r>
+            <w:r>
+              <w:rPr>
+                <w:rFonts w:ascii="Arial" w:eastAsia="Arial" w:hAnsi="Arial" w:cs="Arial"/>
+                <w:color w:val="000000" w:themeColor="text1"/>
+              </w:rPr>
+              <w:t xml:space="preserve">  b.   </w:t>
+            </w:r>
+            <w:r>
+              <w:rPr>
+                <w:rFonts w:ascii="Arial" w:eastAsia="Arial" w:hAnsi="Arial" w:cs="Arial"/>
+                <w:color w:val="000000" w:themeColor="text1"/>
+              </w:rPr>
+              <w:t>Nomor dan Tanggal Dokumen Kepabeanan dan/atau Cukai</w:t>
+            </w:r>
+            <w:r>
+              <w:rPr>
+                <w:rFonts w:ascii="Arial" w:eastAsia="Arial" w:hAnsi="Arial" w:cs="Arial"/>
+                <w:color w:val="000000" w:themeColor="text1"/>
+              </w:rPr>
+              <w:t xml:space="preserve"> </w:t>
+            </w:r>
+          </w:p>
+        </w:tc>
+        <w:tc>
+          <w:tcPr>
+            <w:tcW w:w="284" w:type="dxa"/>
+          </w:tcPr>
+          <w:p>
+            <w:pPr>
+              <w:autoSpaceDE/>
+              <w:autoSpaceDN/>
+              <w:rPr>
+                <w:rFonts w:ascii="Arial" w:eastAsia="Arial" w:hAnsi="Arial" w:cs="Arial"/>
+                <w:color w:val="000000" w:themeColor="text1"/>
+              </w:rPr>
+            </w:pPr>
+            <w:r>
+              <w:rPr>
+                <w:rFonts w:ascii="Arial" w:eastAsia="Arial" w:hAnsi="Arial" w:cs="Arial"/>
+                <w:color w:val="000000" w:themeColor="text1"/>
+              </w:rPr>
+              <w:t>:</w:t>
+            </w:r>
+          </w:p>
+        </w:tc>
+        <w:tc>
+          <w:tcPr>
+            <w:tcW w:w="5103" w:type="dxa"/>
+          </w:tcPr>
+          <w:p>
+            <w:pPr>
+              <w:autoSpaceDE/>
+              <w:autoSpaceDN/>
+              <w:rPr>
+                <w:rFonts w:ascii="Arial" w:eastAsia="Arial" w:hAnsi="Arial" w:cs="Arial"/>
+                <w:color w:val="000000" w:themeColor="text1"/>
+              </w:rPr>
+            </w:pPr>
+            <w:r>
+              <w:rPr>
+                <w:rFonts w:ascii="Arial" w:eastAsia="Arial" w:hAnsi="Arial" w:cs="Arial"/>
+                <w:color w:val="000000" w:themeColor="text1"/>
+              </w:rPr>
+              <w:t>${no_tgl_dok_kepabeanan_lpt}</w:t>
+            </w:r>
+          </w:p>
+        </w:tc>
+      </w:tr>
+      <w:tr>
+        <w:tc>
+          <w:tcPr>
+            <w:tcW w:w="3969" w:type="dxa"/>
+          </w:tcPr>
+          <w:p>
+            <w:pPr>
+              <w:autoSpaceDE/>
+              <w:autoSpaceDN/>
+              <w:rPr>
+                <w:rFonts w:ascii="Arial" w:eastAsia="Arial" w:hAnsi="Arial" w:cs="Arial"/>
+                <w:color w:val="000000" w:themeColor="text1"/>
+              </w:rPr>
+            </w:pPr>
+            <w:r>
+              <w:rPr>
+                <w:rFonts w:ascii="Arial" w:eastAsia="Arial" w:hAnsi="Arial" w:cs="Arial"/>
+                <w:color w:val="000000" w:themeColor="text1"/>
+              </w:rPr>
+              <w:t xml:space="preserve">  </w:t>
+            </w:r>
+            <w:r>
+              <w:rPr>
+                <w:rFonts w:ascii="Arial" w:eastAsia="Arial" w:hAnsi="Arial" w:cs="Arial"/>
+                <w:color w:val="000000" w:themeColor="text1"/>
+              </w:rPr>
+              <w:t xml:space="preserve">  c. </w:t>
+            </w:r>
+            <w:r>
+              <w:rPr>
+                <w:rFonts w:ascii="Arial" w:eastAsia="Arial" w:hAnsi="Arial" w:cs="Arial"/>
+                <w:color w:val="000000" w:themeColor="text1"/>
+              </w:rPr>
+              <w:t xml:space="preserve"> </w:t>
+            </w:r>
+            <w:r>
+              <w:rPr>
+                <w:rFonts w:ascii="Arial" w:eastAsia="Arial" w:hAnsi="Arial" w:cs="Arial"/>
+                <w:color w:val="000000" w:themeColor="text1"/>
+              </w:rPr>
+              <w:t xml:space="preserve"> </w:t>
+            </w:r>
+            <w:r>
+              <w:rPr>
+                <w:rFonts w:ascii="Arial" w:eastAsia="Arial" w:hAnsi="Arial" w:cs="Arial"/>
+                <w:color w:val="000000" w:themeColor="text1"/>
+              </w:rPr>
+              <w:t>Metode Analisis Intelijen</w:t>
+            </w:r>
+            <w:r>
+              <w:rPr>
+                <w:rFonts w:ascii="Arial" w:eastAsia="Arial" w:hAnsi="Arial" w:cs="Arial"/>
+                <w:color w:val="000000" w:themeColor="text1"/>
+              </w:rPr>
+              <w:t xml:space="preserve"> </w:t>
+            </w:r>
+          </w:p>
+        </w:tc>
+        <w:tc>
+          <w:tcPr>
+            <w:tcW w:w="284" w:type="dxa"/>
+          </w:tcPr>
+          <w:p>
+            <w:pPr>
+              <w:autoSpaceDE/>
+              <w:autoSpaceDN/>
+              <w:rPr>
+                <w:rFonts w:ascii="Arial" w:eastAsia="Arial" w:hAnsi="Arial" w:cs="Arial"/>
+                <w:color w:val="000000" w:themeColor="text1"/>
+              </w:rPr>
+            </w:pPr>
+            <w:r>
+              <w:rPr>
+                <w:rFonts w:ascii="Arial" w:eastAsia="Arial" w:hAnsi="Arial" w:cs="Arial"/>
+                <w:color w:val="000000" w:themeColor="text1"/>
+              </w:rPr>
+              <w:t>:</w:t>
+            </w:r>
+          </w:p>
+        </w:tc>
+        <w:tc>
+          <w:tcPr>
+            <w:tcW w:w="5103" w:type="dxa"/>
+          </w:tcPr>
+          <w:p>
+            <w:pPr>
+              <w:autoSpaceDE/>
+              <w:autoSpaceDN/>
+              <w:rPr>
+                <w:rFonts w:ascii="Arial" w:eastAsia="Arial" w:hAnsi="Arial" w:cs="Arial"/>
+                <w:color w:val="000000" w:themeColor="text1"/>
+              </w:rPr>
+            </w:pPr>
+            <w:r>
+              <w:rPr>
+                <w:rFonts w:ascii="Arial" w:eastAsia="Arial" w:hAnsi="Arial" w:cs="Arial"/>
+                <w:color w:val="000000" w:themeColor="text1"/>
+              </w:rPr>
+              <w:t>${metode_analisis_intelijen_lpt}</w:t>
+            </w:r>
+          </w:p>
+        </w:tc>
+      </w:tr>
+      <w:tr>
+        <w:tc>
+          <w:tcPr>
+            <w:tcW w:w="3969" w:type="dxa"/>
+          </w:tcPr>
+          <w:p>
+            <w:pPr>
+              <w:autoSpaceDE/>
+              <w:autoSpaceDN/>
+              <w:rPr>
+                <w:rFonts w:ascii="Arial" w:eastAsia="Arial" w:hAnsi="Arial" w:cs="Arial"/>
+                <w:color w:val="000000" w:themeColor="text1"/>
+              </w:rPr>
+            </w:pPr>
+            <w:r>
+              <w:rPr>
+                <w:rFonts w:ascii="Arial" w:eastAsia="Arial" w:hAnsi="Arial" w:cs="Arial"/>
+                <w:color w:val="000000" w:themeColor="text1"/>
+              </w:rPr>
+              <w:t xml:space="preserve">  </w:t>
+            </w:r>
+            <w:r>
+              <w:rPr>
+                <w:rFonts w:ascii="Arial" w:eastAsia="Arial" w:hAnsi="Arial" w:cs="Arial"/>
+                <w:color w:val="000000" w:themeColor="text1"/>
+              </w:rPr>
+              <w:t xml:space="preserve">  d.   </w:t>
+            </w:r>
+            <w:r>
+              <w:rPr>
+                <w:rFonts w:ascii="Arial" w:eastAsia="Arial" w:hAnsi="Arial" w:cs="Arial"/>
+                <w:color w:val="000000" w:themeColor="text1"/>
+              </w:rPr>
+              <w:t>Ikhtisar Hasil Analisis Intelijen</w:t>
+            </w:r>
+            <w:r>
+              <w:rPr>
+                <w:rFonts w:ascii="Arial" w:eastAsia="Arial" w:hAnsi="Arial" w:cs="Arial"/>
+                <w:color w:val="000000" w:themeColor="text1"/>
+              </w:rPr>
+              <w:t xml:space="preserve"> </w:t>
+            </w:r>
+          </w:p>
+        </w:tc>
+        <w:tc>
+          <w:tcPr>
+            <w:tcW w:w="284" w:type="dxa"/>
+          </w:tcPr>
+          <w:p>
+            <w:pPr>
+              <w:autoSpaceDE/>
+              <w:autoSpaceDN/>
+              <w:rPr>
+                <w:rFonts w:ascii="Arial" w:eastAsia="Arial" w:hAnsi="Arial" w:cs="Arial"/>
+                <w:color w:val="000000" w:themeColor="text1"/>
+              </w:rPr>
+            </w:pPr>
+            <w:r>
+              <w:rPr>
+                <w:rFonts w:ascii="Arial" w:eastAsia="Arial" w:hAnsi="Arial" w:cs="Arial"/>
+                <w:color w:val="000000" w:themeColor="text1"/>
+              </w:rPr>
+              <w:t>:</w:t>
+            </w:r>
+          </w:p>
+        </w:tc>
+        <w:tc>
+          <w:tcPr>
+            <w:tcW w:w="5103" w:type="dxa"/>
+          </w:tcPr>
+          <w:p>
+            <w:pPr>
+              <w:autoSpaceDE/>
+              <w:autoSpaceDN/>
+              <w:rPr>
+                <w:rFonts w:ascii="Arial" w:eastAsia="Arial" w:hAnsi="Arial" w:cs="Arial"/>
+                <w:color w:val="000000" w:themeColor="text1"/>
+              </w:rPr>
+            </w:pPr>
+            <w:r>
+              <w:rPr>
+                <w:rFonts w:ascii="Arial" w:eastAsia="Arial" w:hAnsi="Arial" w:cs="Arial"/>
+                <w:color w:val="000000" w:themeColor="text1"/>
+              </w:rPr>
+              <w:t>${ikhtisar_hasil_analisis_intelijen_lpt}</w:t>
+            </w:r>
+          </w:p>
+        </w:tc>
+      </w:tr>
+    </w:tbl>
+    <w:p>
+      <w:pPr>
         <w:autoSpaceDE/>
         <w:autoSpaceDN/>
-        <w:ind w:left="1418"/>
-        <w:rPr>
-          <w:rFonts w:ascii="Arial" w:eastAsia="Arial" w:hAnsi="Arial" w:cs="Arial"/>
-          <w:color w:val="000000" w:themeColor="text1"/>
-        </w:rPr>
-      </w:pPr>
-      <w:r>
-        <w:rPr>
-          <w:rFonts w:ascii="Arial" w:eastAsia="Arial" w:hAnsi="Arial" w:cs="Arial"/>
-          <w:color w:val="000000" w:themeColor="text1"/>
-        </w:rPr>
-        <w:t>Jenis Dokumen Kepabeanan dan/atau Cukai :………………………(10)……</w:t>
-      </w:r>
-    </w:p>
-    <w:p>
-      <w:pPr>
-        <w:numPr>
-          <w:ilvl w:val="0"/>
-          <w:numId w:val="9"/>
-        </w:numPr>
-        <w:autoSpaceDE/>
-        <w:autoSpaceDN/>
-        <w:ind w:left="1418"/>
-        <w:rPr>
-          <w:rFonts w:ascii="Arial" w:eastAsia="Arial" w:hAnsi="Arial" w:cs="Arial"/>
-          <w:color w:val="000000" w:themeColor="text1"/>
-        </w:rPr>
-      </w:pPr>
-      <w:r>
-        <w:rPr>
-          <w:rFonts w:ascii="Arial" w:eastAsia="Arial" w:hAnsi="Arial" w:cs="Arial"/>
-          <w:color w:val="000000" w:themeColor="text1"/>
-        </w:rPr>
-        <w:t>Nomor dan Tanggal Dokumen Kepabeanan dan/atau Cukai: ……..(11)……</w:t>
-      </w:r>
-    </w:p>
-    <w:p>
-      <w:pPr>
-        <w:numPr>
-          <w:ilvl w:val="0"/>
-          <w:numId w:val="9"/>
-        </w:numPr>
-        <w:autoSpaceDE/>
-        <w:autoSpaceDN/>
-        <w:ind w:left="1418"/>
-        <w:rPr>
-          <w:rFonts w:ascii="Arial" w:eastAsia="Arial" w:hAnsi="Arial" w:cs="Arial"/>
-          <w:color w:val="000000" w:themeColor="text1"/>
-        </w:rPr>
-      </w:pPr>
-      <w:r>
-        <w:rPr>
-          <w:rFonts w:ascii="Arial" w:eastAsia="Arial" w:hAnsi="Arial" w:cs="Arial"/>
-          <w:color w:val="000000" w:themeColor="text1"/>
-        </w:rPr>
-        <w:t>Metode Analisis Intelijen: .……………………………………………...(12)..…</w:t>
-      </w:r>
-    </w:p>
-    <w:p>
-      <w:pPr>
-        <w:numPr>
-          <w:ilvl w:val="0"/>
-          <w:numId w:val="9"/>
-        </w:numPr>
-        <w:autoSpaceDE/>
-        <w:autoSpaceDN/>
-        <w:ind w:left="1418"/>
-        <w:rPr>
-          <w:rFonts w:ascii="Arial" w:eastAsia="Arial" w:hAnsi="Arial" w:cs="Arial"/>
-          <w:color w:val="000000" w:themeColor="text1"/>
-        </w:rPr>
-      </w:pPr>
-      <w:r>
-        <w:rPr>
-          <w:rFonts w:ascii="Arial" w:eastAsia="Arial" w:hAnsi="Arial" w:cs="Arial"/>
-          <w:color w:val="000000" w:themeColor="text1"/>
-        </w:rPr>
-        <w:t>Ikhtisar Hasil Analisis Intelijen :………………………………………...(13)…</w:t>
-      </w:r>
-    </w:p>
-    <w:p>
-      <w:pPr>
-        <w:ind w:left="1418"/>
         <w:rPr>
           <w:rFonts w:ascii="Arial" w:eastAsia="Arial" w:hAnsi="Arial" w:cs="Arial"/>
           <w:color w:val="000000" w:themeColor="text1"/>
@@ -1049,120 +2002,519 @@
         </w:rPr>
         <w:t xml:space="preserve">Indikasi Pelanggaran  </w:t>
       </w:r>
-    </w:p>
-    <w:p>
-      <w:pPr>
-        <w:numPr>
-          <w:ilvl w:val="0"/>
-          <w:numId w:val="8"/>
-        </w:numPr>
+      <w:r>
+        <w:rPr>
+          <w:rFonts w:ascii="Arial" w:eastAsia="Arial" w:hAnsi="Arial" w:cs="Arial"/>
+          <w:color w:val="000000" w:themeColor="text1"/>
+        </w:rPr>
+        <w:t xml:space="preserve">          </w:t>
+      </w:r>
+      <w:r>
+        <w:rPr>
+          <w:rFonts w:ascii="Arial" w:eastAsia="Arial" w:hAnsi="Arial" w:cs="Arial"/>
+          <w:color w:val="000000" w:themeColor="text1"/>
+        </w:rPr>
+        <w:t xml:space="preserve"> </w:t>
+      </w:r>
+    </w:p>
+    <w:tbl>
+      <w:tblPr>
+        <w:tblStyle w:val="KisiTabel"/>
+        <w:tblW w:w="0" w:type="auto"/>
+        <w:tblInd w:w="704" w:type="dxa"/>
+        <w:tblBorders>
+          <w:top w:val="none" w:sz="0" w:space="0" w:color="auto"/>
+          <w:left w:val="none" w:sz="0" w:space="0" w:color="auto"/>
+          <w:bottom w:val="none" w:sz="0" w:space="0" w:color="auto"/>
+          <w:right w:val="none" w:sz="0" w:space="0" w:color="auto"/>
+          <w:insideH w:val="none" w:sz="0" w:space="0" w:color="auto"/>
+          <w:insideV w:val="none" w:sz="0" w:space="0" w:color="auto"/>
+        </w:tblBorders>
+        <w:tblLook w:val="04A0" w:firstRow="1" w:lastRow="0" w:firstColumn="1" w:lastColumn="0" w:noHBand="0" w:noVBand="1"/>
+      </w:tblPr>
+      <w:tblGrid>
+        <w:gridCol w:w="3969"/>
+        <w:gridCol w:w="284"/>
+        <w:gridCol w:w="5103"/>
+      </w:tblGrid>
+      <w:tr>
+        <w:tc>
+          <w:tcPr>
+            <w:tcW w:w="3969" w:type="dxa"/>
+          </w:tcPr>
+          <w:p>
+            <w:pPr>
+              <w:autoSpaceDE/>
+              <w:autoSpaceDN/>
+              <w:rPr>
+                <w:rFonts w:ascii="Arial" w:eastAsia="Arial" w:hAnsi="Arial" w:cs="Arial"/>
+                <w:color w:val="000000" w:themeColor="text1"/>
+              </w:rPr>
+            </w:pPr>
+            <w:r>
+              <w:rPr>
+                <w:rFonts w:ascii="Arial" w:eastAsia="Arial" w:hAnsi="Arial" w:cs="Arial"/>
+                <w:color w:val="000000" w:themeColor="text1"/>
+              </w:rPr>
+              <w:t xml:space="preserve">  </w:t>
+            </w:r>
+            <w:r>
+              <w:rPr>
+                <w:rFonts w:ascii="Arial" w:eastAsia="Arial" w:hAnsi="Arial" w:cs="Arial"/>
+                <w:color w:val="000000" w:themeColor="text1"/>
+              </w:rPr>
+              <w:t xml:space="preserve">  a.   </w:t>
+            </w:r>
+            <w:r>
+              <w:rPr>
+                <w:rFonts w:ascii="Arial" w:eastAsia="Arial" w:hAnsi="Arial" w:cs="Arial"/>
+                <w:color w:val="000000" w:themeColor="text1"/>
+              </w:rPr>
+              <w:t>Jenis Pelanggaran</w:t>
+            </w:r>
+            <w:r>
+              <w:rPr>
+                <w:rFonts w:ascii="Arial" w:eastAsia="Arial" w:hAnsi="Arial" w:cs="Arial"/>
+                <w:color w:val="000000" w:themeColor="text1"/>
+              </w:rPr>
+              <w:t xml:space="preserve"> </w:t>
+            </w:r>
+          </w:p>
+        </w:tc>
+        <w:tc>
+          <w:tcPr>
+            <w:tcW w:w="284" w:type="dxa"/>
+          </w:tcPr>
+          <w:p>
+            <w:pPr>
+              <w:autoSpaceDE/>
+              <w:autoSpaceDN/>
+              <w:rPr>
+                <w:rFonts w:ascii="Arial" w:eastAsia="Arial" w:hAnsi="Arial" w:cs="Arial"/>
+                <w:color w:val="000000" w:themeColor="text1"/>
+              </w:rPr>
+            </w:pPr>
+            <w:r>
+              <w:rPr>
+                <w:rFonts w:ascii="Arial" w:eastAsia="Arial" w:hAnsi="Arial" w:cs="Arial"/>
+                <w:color w:val="000000" w:themeColor="text1"/>
+              </w:rPr>
+              <w:t>:</w:t>
+            </w:r>
+          </w:p>
+        </w:tc>
+        <w:tc>
+          <w:tcPr>
+            <w:tcW w:w="5103" w:type="dxa"/>
+          </w:tcPr>
+          <w:p>
+            <w:pPr>
+              <w:autoSpaceDE/>
+              <w:autoSpaceDN/>
+              <w:rPr>
+                <w:rFonts w:ascii="Arial" w:eastAsia="Arial" w:hAnsi="Arial" w:cs="Arial"/>
+                <w:color w:val="000000" w:themeColor="text1"/>
+              </w:rPr>
+            </w:pPr>
+            <w:r>
+              <w:rPr>
+                <w:rFonts w:ascii="Arial" w:eastAsia="Arial" w:hAnsi="Arial" w:cs="Arial"/>
+                <w:color w:val="000000" w:themeColor="text1"/>
+              </w:rPr>
+              <w:t>${jenis_pelanggaran_lpt}</w:t>
+            </w:r>
+          </w:p>
+        </w:tc>
+      </w:tr>
+      <w:tr>
+        <w:tc>
+          <w:tcPr>
+            <w:tcW w:w="3969" w:type="dxa"/>
+          </w:tcPr>
+          <w:p>
+            <w:pPr>
+              <w:autoSpaceDE/>
+              <w:autoSpaceDN/>
+              <w:rPr>
+                <w:rFonts w:ascii="Arial" w:eastAsia="Arial" w:hAnsi="Arial" w:cs="Arial"/>
+                <w:color w:val="000000" w:themeColor="text1"/>
+              </w:rPr>
+            </w:pPr>
+            <w:r>
+              <w:rPr>
+                <w:rFonts w:ascii="Arial" w:eastAsia="Arial" w:hAnsi="Arial" w:cs="Arial"/>
+                <w:color w:val="000000" w:themeColor="text1"/>
+              </w:rPr>
+              <w:t xml:space="preserve">  </w:t>
+            </w:r>
+            <w:r>
+              <w:rPr>
+                <w:rFonts w:ascii="Arial" w:eastAsia="Arial" w:hAnsi="Arial" w:cs="Arial"/>
+                <w:color w:val="000000" w:themeColor="text1"/>
+              </w:rPr>
+              <w:t xml:space="preserve">  b.   </w:t>
+            </w:r>
+            <w:r>
+              <w:rPr>
+                <w:rFonts w:ascii="Arial" w:eastAsia="Arial" w:hAnsi="Arial" w:cs="Arial"/>
+                <w:color w:val="000000" w:themeColor="text1"/>
+              </w:rPr>
+              <w:t xml:space="preserve">Modus Pelanggaran </w:t>
+            </w:r>
+          </w:p>
+        </w:tc>
+        <w:tc>
+          <w:tcPr>
+            <w:tcW w:w="284" w:type="dxa"/>
+          </w:tcPr>
+          <w:p>
+            <w:pPr>
+              <w:autoSpaceDE/>
+              <w:autoSpaceDN/>
+              <w:rPr>
+                <w:rFonts w:ascii="Arial" w:eastAsia="Arial" w:hAnsi="Arial" w:cs="Arial"/>
+                <w:color w:val="000000" w:themeColor="text1"/>
+              </w:rPr>
+            </w:pPr>
+            <w:r>
+              <w:rPr>
+                <w:rFonts w:ascii="Arial" w:eastAsia="Arial" w:hAnsi="Arial" w:cs="Arial"/>
+                <w:color w:val="000000" w:themeColor="text1"/>
+              </w:rPr>
+              <w:t>:</w:t>
+            </w:r>
+          </w:p>
+        </w:tc>
+        <w:tc>
+          <w:tcPr>
+            <w:tcW w:w="5103" w:type="dxa"/>
+          </w:tcPr>
+          <w:p>
+            <w:pPr>
+              <w:autoSpaceDE/>
+              <w:autoSpaceDN/>
+              <w:rPr>
+                <w:rFonts w:ascii="Arial" w:eastAsia="Arial" w:hAnsi="Arial" w:cs="Arial"/>
+                <w:color w:val="000000" w:themeColor="text1"/>
+              </w:rPr>
+            </w:pPr>
+            <w:r>
+              <w:rPr>
+                <w:rFonts w:ascii="Arial" w:eastAsia="Arial" w:hAnsi="Arial" w:cs="Arial"/>
+                <w:color w:val="000000" w:themeColor="text1"/>
+              </w:rPr>
+              <w:t>${modus_pelanggaran_lpt}</w:t>
+            </w:r>
+          </w:p>
+        </w:tc>
+      </w:tr>
+      <w:tr>
+        <w:tc>
+          <w:tcPr>
+            <w:tcW w:w="3969" w:type="dxa"/>
+          </w:tcPr>
+          <w:p>
+            <w:pPr>
+              <w:autoSpaceDE/>
+              <w:autoSpaceDN/>
+              <w:rPr>
+                <w:rFonts w:ascii="Arial" w:eastAsia="Arial" w:hAnsi="Arial" w:cs="Arial"/>
+                <w:color w:val="000000" w:themeColor="text1"/>
+              </w:rPr>
+            </w:pPr>
+            <w:r>
+              <w:rPr>
+                <w:rFonts w:ascii="Arial" w:eastAsia="Arial" w:hAnsi="Arial" w:cs="Arial"/>
+                <w:color w:val="000000" w:themeColor="text1"/>
+              </w:rPr>
+              <w:t xml:space="preserve">  </w:t>
+            </w:r>
+            <w:r>
+              <w:rPr>
+                <w:rFonts w:ascii="Arial" w:eastAsia="Arial" w:hAnsi="Arial" w:cs="Arial"/>
+                <w:color w:val="000000" w:themeColor="text1"/>
+              </w:rPr>
+              <w:t xml:space="preserve">  c. </w:t>
+            </w:r>
+            <w:r>
+              <w:rPr>
+                <w:rFonts w:ascii="Arial" w:eastAsia="Arial" w:hAnsi="Arial" w:cs="Arial"/>
+                <w:color w:val="000000" w:themeColor="text1"/>
+              </w:rPr>
+              <w:t xml:space="preserve"> </w:t>
+            </w:r>
+            <w:r>
+              <w:rPr>
+                <w:rFonts w:ascii="Arial" w:eastAsia="Arial" w:hAnsi="Arial" w:cs="Arial"/>
+                <w:color w:val="000000" w:themeColor="text1"/>
+              </w:rPr>
+              <w:t xml:space="preserve"> </w:t>
+            </w:r>
+            <w:r>
+              <w:rPr>
+                <w:rFonts w:ascii="Arial" w:eastAsia="Arial" w:hAnsi="Arial" w:cs="Arial"/>
+                <w:color w:val="000000" w:themeColor="text1"/>
+              </w:rPr>
+              <w:t>Perkiraan Tempat Pelanggaran</w:t>
+            </w:r>
+            <w:r>
+              <w:rPr>
+                <w:rFonts w:ascii="Arial" w:eastAsia="Arial" w:hAnsi="Arial" w:cs="Arial"/>
+                <w:color w:val="000000" w:themeColor="text1"/>
+              </w:rPr>
+              <w:t xml:space="preserve"> </w:t>
+            </w:r>
+          </w:p>
+        </w:tc>
+        <w:tc>
+          <w:tcPr>
+            <w:tcW w:w="284" w:type="dxa"/>
+          </w:tcPr>
+          <w:p>
+            <w:pPr>
+              <w:autoSpaceDE/>
+              <w:autoSpaceDN/>
+              <w:rPr>
+                <w:rFonts w:ascii="Arial" w:eastAsia="Arial" w:hAnsi="Arial" w:cs="Arial"/>
+                <w:color w:val="000000" w:themeColor="text1"/>
+              </w:rPr>
+            </w:pPr>
+            <w:r>
+              <w:rPr>
+                <w:rFonts w:ascii="Arial" w:eastAsia="Arial" w:hAnsi="Arial" w:cs="Arial"/>
+                <w:color w:val="000000" w:themeColor="text1"/>
+              </w:rPr>
+              <w:t>:</w:t>
+            </w:r>
+          </w:p>
+        </w:tc>
+        <w:tc>
+          <w:tcPr>
+            <w:tcW w:w="5103" w:type="dxa"/>
+          </w:tcPr>
+          <w:p>
+            <w:pPr>
+              <w:autoSpaceDE/>
+              <w:autoSpaceDN/>
+              <w:rPr>
+                <w:rFonts w:ascii="Arial" w:eastAsia="Arial" w:hAnsi="Arial" w:cs="Arial"/>
+                <w:color w:val="000000" w:themeColor="text1"/>
+              </w:rPr>
+            </w:pPr>
+            <w:r>
+              <w:rPr>
+                <w:rFonts w:ascii="Arial" w:eastAsia="Arial" w:hAnsi="Arial" w:cs="Arial"/>
+                <w:color w:val="000000" w:themeColor="text1"/>
+              </w:rPr>
+              <w:t>${perkiraan_tempat_pelanggaran_lpt}</w:t>
+            </w:r>
+          </w:p>
+        </w:tc>
+      </w:tr>
+      <w:tr>
+        <w:tc>
+          <w:tcPr>
+            <w:tcW w:w="3969" w:type="dxa"/>
+          </w:tcPr>
+          <w:p>
+            <w:pPr>
+              <w:autoSpaceDE/>
+              <w:autoSpaceDN/>
+              <w:rPr>
+                <w:rFonts w:ascii="Arial" w:eastAsia="Arial" w:hAnsi="Arial" w:cs="Arial"/>
+                <w:color w:val="000000" w:themeColor="text1"/>
+              </w:rPr>
+            </w:pPr>
+            <w:r>
+              <w:rPr>
+                <w:rFonts w:ascii="Arial" w:eastAsia="Arial" w:hAnsi="Arial" w:cs="Arial"/>
+                <w:color w:val="000000" w:themeColor="text1"/>
+              </w:rPr>
+              <w:t xml:space="preserve">  </w:t>
+            </w:r>
+            <w:r>
+              <w:rPr>
+                <w:rFonts w:ascii="Arial" w:eastAsia="Arial" w:hAnsi="Arial" w:cs="Arial"/>
+                <w:color w:val="000000" w:themeColor="text1"/>
+              </w:rPr>
+              <w:t xml:space="preserve">  d.   </w:t>
+            </w:r>
+            <w:r>
+              <w:rPr>
+                <w:rFonts w:ascii="Arial" w:eastAsia="Arial" w:hAnsi="Arial" w:cs="Arial"/>
+                <w:color w:val="000000" w:themeColor="text1"/>
+              </w:rPr>
+              <w:t>Perkiraan Waktu Pelanggaran</w:t>
+            </w:r>
+            <w:r>
+              <w:rPr>
+                <w:rFonts w:ascii="Arial" w:eastAsia="Arial" w:hAnsi="Arial" w:cs="Arial"/>
+                <w:color w:val="000000" w:themeColor="text1"/>
+              </w:rPr>
+              <w:t xml:space="preserve"> </w:t>
+            </w:r>
+          </w:p>
+        </w:tc>
+        <w:tc>
+          <w:tcPr>
+            <w:tcW w:w="284" w:type="dxa"/>
+          </w:tcPr>
+          <w:p>
+            <w:pPr>
+              <w:autoSpaceDE/>
+              <w:autoSpaceDN/>
+              <w:rPr>
+                <w:rFonts w:ascii="Arial" w:eastAsia="Arial" w:hAnsi="Arial" w:cs="Arial"/>
+                <w:color w:val="000000" w:themeColor="text1"/>
+              </w:rPr>
+            </w:pPr>
+            <w:r>
+              <w:rPr>
+                <w:rFonts w:ascii="Arial" w:eastAsia="Arial" w:hAnsi="Arial" w:cs="Arial"/>
+                <w:color w:val="000000" w:themeColor="text1"/>
+              </w:rPr>
+              <w:t>:</w:t>
+            </w:r>
+          </w:p>
+        </w:tc>
+        <w:tc>
+          <w:tcPr>
+            <w:tcW w:w="5103" w:type="dxa"/>
+          </w:tcPr>
+          <w:p>
+            <w:pPr>
+              <w:autoSpaceDE/>
+              <w:autoSpaceDN/>
+              <w:rPr>
+                <w:rFonts w:ascii="Arial" w:eastAsia="Arial" w:hAnsi="Arial" w:cs="Arial"/>
+                <w:color w:val="000000" w:themeColor="text1"/>
+              </w:rPr>
+            </w:pPr>
+            <w:r>
+              <w:rPr>
+                <w:rFonts w:ascii="Arial" w:eastAsia="Arial" w:hAnsi="Arial" w:cs="Arial"/>
+                <w:color w:val="000000" w:themeColor="text1"/>
+              </w:rPr>
+              <w:t>${perkiraan_waktu_pelanggaran_lpt</w:t>
+            </w:r>
+            <w:r>
+              <w:rPr>
+                <w:rFonts w:ascii="Arial" w:eastAsia="Arial" w:hAnsi="Arial" w:cs="Arial"/>
+                <w:color w:val="000000" w:themeColor="text1"/>
+              </w:rPr>
+              <w:t>}</w:t>
+            </w:r>
+          </w:p>
+        </w:tc>
+      </w:tr>
+      <w:tr>
+        <w:tc>
+          <w:tcPr>
+            <w:tcW w:w="3969" w:type="dxa"/>
+          </w:tcPr>
+          <w:p>
+            <w:pPr>
+              <w:autoSpaceDE/>
+              <w:autoSpaceDN/>
+              <w:rPr>
+                <w:rFonts w:ascii="Arial" w:eastAsia="Arial" w:hAnsi="Arial" w:cs="Arial"/>
+                <w:color w:val="000000" w:themeColor="text1"/>
+              </w:rPr>
+            </w:pPr>
+            <w:r>
+              <w:rPr>
+                <w:rFonts w:ascii="Arial" w:eastAsia="Arial" w:hAnsi="Arial" w:cs="Arial"/>
+                <w:color w:val="000000" w:themeColor="text1"/>
+              </w:rPr>
+              <w:t xml:space="preserve">  </w:t>
+            </w:r>
+            <w:r>
+              <w:rPr>
+                <w:rFonts w:ascii="Arial" w:eastAsia="Arial" w:hAnsi="Arial" w:cs="Arial"/>
+                <w:color w:val="000000" w:themeColor="text1"/>
+              </w:rPr>
+              <w:t xml:space="preserve">  e. </w:t>
+            </w:r>
+            <w:r>
+              <w:rPr>
+                <w:rFonts w:ascii="Arial" w:eastAsia="Arial" w:hAnsi="Arial" w:cs="Arial"/>
+                <w:color w:val="000000" w:themeColor="text1"/>
+              </w:rPr>
+              <w:t xml:space="preserve"> </w:t>
+            </w:r>
+            <w:r>
+              <w:rPr>
+                <w:rFonts w:ascii="Arial" w:eastAsia="Arial" w:hAnsi="Arial" w:cs="Arial"/>
+                <w:color w:val="000000" w:themeColor="text1"/>
+              </w:rPr>
+              <w:t xml:space="preserve"> </w:t>
+            </w:r>
+            <w:r>
+              <w:rPr>
+                <w:rFonts w:ascii="Arial" w:eastAsia="Arial" w:hAnsi="Arial" w:cs="Arial"/>
+                <w:color w:val="000000" w:themeColor="text1"/>
+              </w:rPr>
+              <w:t>Perkiraan Pelaku Pelanggaran</w:t>
+            </w:r>
+            <w:r>
+              <w:rPr>
+                <w:rFonts w:ascii="Arial" w:eastAsia="Arial" w:hAnsi="Arial" w:cs="Arial"/>
+                <w:color w:val="000000" w:themeColor="text1"/>
+              </w:rPr>
+              <w:t xml:space="preserve"> </w:t>
+            </w:r>
+          </w:p>
+        </w:tc>
+        <w:tc>
+          <w:tcPr>
+            <w:tcW w:w="284" w:type="dxa"/>
+          </w:tcPr>
+          <w:p>
+            <w:pPr>
+              <w:autoSpaceDE/>
+              <w:autoSpaceDN/>
+              <w:rPr>
+                <w:rFonts w:ascii="Arial" w:eastAsia="Arial" w:hAnsi="Arial" w:cs="Arial"/>
+                <w:color w:val="000000" w:themeColor="text1"/>
+              </w:rPr>
+            </w:pPr>
+            <w:r>
+              <w:rPr>
+                <w:rFonts w:ascii="Arial" w:eastAsia="Arial" w:hAnsi="Arial" w:cs="Arial"/>
+                <w:color w:val="000000" w:themeColor="text1"/>
+              </w:rPr>
+              <w:t>:</w:t>
+            </w:r>
+          </w:p>
+        </w:tc>
+        <w:tc>
+          <w:tcPr>
+            <w:tcW w:w="5103" w:type="dxa"/>
+          </w:tcPr>
+          <w:p>
+            <w:pPr>
+              <w:autoSpaceDE/>
+              <w:autoSpaceDN/>
+              <w:rPr>
+                <w:rFonts w:ascii="Arial" w:eastAsia="Arial" w:hAnsi="Arial" w:cs="Arial"/>
+                <w:color w:val="000000" w:themeColor="text1"/>
+              </w:rPr>
+            </w:pPr>
+            <w:r>
+              <w:rPr>
+                <w:rFonts w:ascii="Arial" w:eastAsia="Arial" w:hAnsi="Arial" w:cs="Arial"/>
+                <w:color w:val="000000" w:themeColor="text1"/>
+              </w:rPr>
+              <w:t>${perkiraan_pelaku_pelanggaran_lpt}</w:t>
+            </w:r>
+          </w:p>
+        </w:tc>
+      </w:tr>
+    </w:tbl>
+    <w:p>
+      <w:pPr>
         <w:autoSpaceDE/>
         <w:autoSpaceDN/>
-        <w:ind w:left="1418"/>
-        <w:rPr>
-          <w:rFonts w:ascii="Arial" w:eastAsia="Arial" w:hAnsi="Arial" w:cs="Arial"/>
-          <w:color w:val="000000" w:themeColor="text1"/>
-        </w:rPr>
-      </w:pPr>
-      <w:r>
-        <w:rPr>
-          <w:rFonts w:ascii="Arial" w:eastAsia="Arial" w:hAnsi="Arial" w:cs="Arial"/>
-          <w:color w:val="000000" w:themeColor="text1"/>
-        </w:rPr>
-        <w:t>Jenis Pelanggaran :…………………………….(14)…...……………………</w:t>
-      </w:r>
-    </w:p>
-    <w:p>
-      <w:pPr>
-        <w:numPr>
-          <w:ilvl w:val="0"/>
-          <w:numId w:val="8"/>
-        </w:numPr>
-        <w:autoSpaceDE/>
-        <w:autoSpaceDN/>
-        <w:ind w:left="1418"/>
-        <w:rPr>
-          <w:rFonts w:ascii="Arial" w:eastAsia="Arial" w:hAnsi="Arial" w:cs="Arial"/>
-          <w:color w:val="000000" w:themeColor="text1"/>
-        </w:rPr>
-      </w:pPr>
-      <w:r>
-        <w:rPr>
-          <w:rFonts w:ascii="Arial" w:eastAsia="Arial" w:hAnsi="Arial" w:cs="Arial"/>
-          <w:color w:val="000000" w:themeColor="text1"/>
-        </w:rPr>
-        <w:t>Modus Pelanggaran :………………………..…...(15)…….……………………</w:t>
-      </w:r>
-    </w:p>
-    <w:p>
-      <w:pPr>
-        <w:numPr>
-          <w:ilvl w:val="0"/>
-          <w:numId w:val="8"/>
-        </w:numPr>
-        <w:autoSpaceDE/>
-        <w:autoSpaceDN/>
-        <w:ind w:left="1418"/>
-        <w:rPr>
-          <w:rFonts w:ascii="Arial" w:eastAsia="Arial" w:hAnsi="Arial" w:cs="Arial"/>
-          <w:color w:val="000000" w:themeColor="text1"/>
-        </w:rPr>
-      </w:pPr>
-      <w:r>
-        <w:rPr>
-          <w:rFonts w:ascii="Arial" w:eastAsia="Arial" w:hAnsi="Arial" w:cs="Arial"/>
-          <w:color w:val="000000" w:themeColor="text1"/>
-        </w:rPr>
-        <w:t>Perkiraan Tempat Pelanggaran : …………….…(16)…...………………….…</w:t>
-      </w:r>
-    </w:p>
-    <w:p>
-      <w:pPr>
-        <w:numPr>
-          <w:ilvl w:val="0"/>
-          <w:numId w:val="8"/>
-        </w:numPr>
-        <w:autoSpaceDE/>
-        <w:autoSpaceDN/>
-        <w:ind w:left="1418"/>
-        <w:rPr>
-          <w:rFonts w:ascii="Arial" w:eastAsia="Arial" w:hAnsi="Arial" w:cs="Arial"/>
-          <w:color w:val="000000" w:themeColor="text1"/>
-        </w:rPr>
-      </w:pPr>
-      <w:r>
-        <w:rPr>
-          <w:rFonts w:ascii="Arial" w:eastAsia="Arial" w:hAnsi="Arial" w:cs="Arial"/>
-          <w:color w:val="000000" w:themeColor="text1"/>
-        </w:rPr>
-        <w:t>Perkiraan Waktu Pelanggaran :…………………(17)…………………………</w:t>
-      </w:r>
-    </w:p>
-    <w:p>
-      <w:pPr>
-        <w:numPr>
-          <w:ilvl w:val="0"/>
-          <w:numId w:val="8"/>
-        </w:numPr>
-        <w:autoSpaceDE/>
-        <w:autoSpaceDN/>
-        <w:ind w:left="1418"/>
-        <w:rPr>
-          <w:rFonts w:ascii="Arial" w:eastAsia="Arial" w:hAnsi="Arial" w:cs="Arial"/>
-          <w:color w:val="000000" w:themeColor="text1"/>
-        </w:rPr>
-      </w:pPr>
-      <w:r>
-        <w:rPr>
-          <w:rFonts w:ascii="Arial" w:eastAsia="Arial" w:hAnsi="Arial" w:cs="Arial"/>
-          <w:color w:val="000000" w:themeColor="text1"/>
-        </w:rPr>
-        <w:t>Perkiraan Pelaku Pelanggaran :………………...(18)………………………….</w:t>
-      </w:r>
-    </w:p>
-    <w:p>
-      <w:pPr>
-        <w:ind w:left="1418"/>
         <w:rPr>
           <w:rFonts w:ascii="Arial" w:eastAsia="Arial" w:hAnsi="Arial" w:cs="Arial"/>
           <w:color w:val="000000" w:themeColor="text1"/>
@@ -1190,75 +2542,298 @@
         <w:t xml:space="preserve">Dokumentasi Kegiatan Intelijen  </w:t>
       </w:r>
     </w:p>
-    <w:p>
-      <w:pPr>
-        <w:numPr>
-          <w:ilvl w:val="0"/>
-          <w:numId w:val="10"/>
-        </w:numPr>
+    <w:tbl>
+      <w:tblPr>
+        <w:tblStyle w:val="KisiTabel"/>
+        <w:tblW w:w="0" w:type="auto"/>
+        <w:tblInd w:w="704" w:type="dxa"/>
+        <w:tblBorders>
+          <w:top w:val="none" w:sz="0" w:space="0" w:color="auto"/>
+          <w:left w:val="none" w:sz="0" w:space="0" w:color="auto"/>
+          <w:bottom w:val="none" w:sz="0" w:space="0" w:color="auto"/>
+          <w:right w:val="none" w:sz="0" w:space="0" w:color="auto"/>
+          <w:insideH w:val="none" w:sz="0" w:space="0" w:color="auto"/>
+          <w:insideV w:val="none" w:sz="0" w:space="0" w:color="auto"/>
+        </w:tblBorders>
+        <w:tblLook w:val="04A0" w:firstRow="1" w:lastRow="0" w:firstColumn="1" w:lastColumn="0" w:noHBand="0" w:noVBand="1"/>
+      </w:tblPr>
+      <w:tblGrid>
+        <w:gridCol w:w="3969"/>
+        <w:gridCol w:w="284"/>
+        <w:gridCol w:w="5103"/>
+      </w:tblGrid>
+      <w:tr>
+        <w:tc>
+          <w:tcPr>
+            <w:tcW w:w="3969" w:type="dxa"/>
+          </w:tcPr>
+          <w:p>
+            <w:pPr>
+              <w:autoSpaceDE/>
+              <w:autoSpaceDN/>
+              <w:rPr>
+                <w:rFonts w:ascii="Arial" w:eastAsia="Arial" w:hAnsi="Arial" w:cs="Arial"/>
+                <w:color w:val="000000" w:themeColor="text1"/>
+              </w:rPr>
+            </w:pPr>
+            <w:r>
+              <w:rPr>
+                <w:rFonts w:ascii="Arial" w:eastAsia="Arial" w:hAnsi="Arial" w:cs="Arial"/>
+                <w:color w:val="000000" w:themeColor="text1"/>
+              </w:rPr>
+              <w:t xml:space="preserve">  </w:t>
+            </w:r>
+            <w:r>
+              <w:rPr>
+                <w:rFonts w:ascii="Arial" w:eastAsia="Arial" w:hAnsi="Arial" w:cs="Arial"/>
+                <w:color w:val="000000" w:themeColor="text1"/>
+              </w:rPr>
+              <w:t xml:space="preserve">  a.   </w:t>
+            </w:r>
+            <w:r>
+              <w:rPr>
+                <w:rFonts w:ascii="Arial" w:eastAsia="Arial" w:hAnsi="Arial" w:cs="Arial"/>
+                <w:color w:val="000000" w:themeColor="text1"/>
+              </w:rPr>
+              <w:t>Foto</w:t>
+            </w:r>
+          </w:p>
+        </w:tc>
+        <w:tc>
+          <w:tcPr>
+            <w:tcW w:w="284" w:type="dxa"/>
+          </w:tcPr>
+          <w:p>
+            <w:pPr>
+              <w:autoSpaceDE/>
+              <w:autoSpaceDN/>
+              <w:rPr>
+                <w:rFonts w:ascii="Arial" w:eastAsia="Arial" w:hAnsi="Arial" w:cs="Arial"/>
+                <w:color w:val="000000" w:themeColor="text1"/>
+              </w:rPr>
+            </w:pPr>
+            <w:r>
+              <w:rPr>
+                <w:rFonts w:ascii="Arial" w:eastAsia="Arial" w:hAnsi="Arial" w:cs="Arial"/>
+                <w:color w:val="000000" w:themeColor="text1"/>
+              </w:rPr>
+              <w:t>:</w:t>
+            </w:r>
+          </w:p>
+        </w:tc>
+        <w:tc>
+          <w:tcPr>
+            <w:tcW w:w="5103" w:type="dxa"/>
+          </w:tcPr>
+          <w:p>
+            <w:pPr>
+              <w:autoSpaceDE/>
+              <w:autoSpaceDN/>
+              <w:rPr>
+                <w:rFonts w:ascii="Arial" w:eastAsia="Arial" w:hAnsi="Arial" w:cs="Arial"/>
+                <w:color w:val="000000" w:themeColor="text1"/>
+              </w:rPr>
+            </w:pPr>
+            <w:r>
+              <w:rPr>
+                <w:rFonts w:ascii="Arial" w:eastAsia="Arial" w:hAnsi="Arial" w:cs="Arial"/>
+                <w:color w:val="000000" w:themeColor="text1"/>
+              </w:rPr>
+              <w:t>${dokumentasi_foto}</w:t>
+            </w:r>
+          </w:p>
+        </w:tc>
+      </w:tr>
+      <w:tr>
+        <w:tc>
+          <w:tcPr>
+            <w:tcW w:w="3969" w:type="dxa"/>
+          </w:tcPr>
+          <w:p>
+            <w:pPr>
+              <w:autoSpaceDE/>
+              <w:autoSpaceDN/>
+              <w:rPr>
+                <w:rFonts w:ascii="Arial" w:eastAsia="Arial" w:hAnsi="Arial" w:cs="Arial"/>
+                <w:color w:val="000000" w:themeColor="text1"/>
+              </w:rPr>
+            </w:pPr>
+            <w:r>
+              <w:rPr>
+                <w:rFonts w:ascii="Arial" w:eastAsia="Arial" w:hAnsi="Arial" w:cs="Arial"/>
+                <w:color w:val="000000" w:themeColor="text1"/>
+              </w:rPr>
+              <w:t xml:space="preserve">  </w:t>
+            </w:r>
+            <w:r>
+              <w:rPr>
+                <w:rFonts w:ascii="Arial" w:eastAsia="Arial" w:hAnsi="Arial" w:cs="Arial"/>
+                <w:color w:val="000000" w:themeColor="text1"/>
+              </w:rPr>
+              <w:t xml:space="preserve">  b.   </w:t>
+            </w:r>
+            <w:r>
+              <w:rPr>
+                <w:rFonts w:ascii="Arial" w:eastAsia="Arial" w:hAnsi="Arial" w:cs="Arial"/>
+                <w:color w:val="000000" w:themeColor="text1"/>
+              </w:rPr>
+              <w:t>Rekaman Audio</w:t>
+            </w:r>
+          </w:p>
+        </w:tc>
+        <w:tc>
+          <w:tcPr>
+            <w:tcW w:w="284" w:type="dxa"/>
+          </w:tcPr>
+          <w:p>
+            <w:pPr>
+              <w:autoSpaceDE/>
+              <w:autoSpaceDN/>
+              <w:rPr>
+                <w:rFonts w:ascii="Arial" w:eastAsia="Arial" w:hAnsi="Arial" w:cs="Arial"/>
+                <w:color w:val="000000" w:themeColor="text1"/>
+              </w:rPr>
+            </w:pPr>
+            <w:r>
+              <w:rPr>
+                <w:rFonts w:ascii="Arial" w:eastAsia="Arial" w:hAnsi="Arial" w:cs="Arial"/>
+                <w:color w:val="000000" w:themeColor="text1"/>
+              </w:rPr>
+              <w:t>:</w:t>
+            </w:r>
+          </w:p>
+        </w:tc>
+        <w:tc>
+          <w:tcPr>
+            <w:tcW w:w="5103" w:type="dxa"/>
+          </w:tcPr>
+          <w:p>
+            <w:pPr>
+              <w:autoSpaceDE/>
+              <w:autoSpaceDN/>
+              <w:rPr>
+                <w:rFonts w:ascii="Arial" w:eastAsia="Arial" w:hAnsi="Arial" w:cs="Arial"/>
+                <w:color w:val="000000" w:themeColor="text1"/>
+              </w:rPr>
+            </w:pPr>
+            <w:r>
+              <w:rPr>
+                <w:rFonts w:ascii="Arial" w:eastAsia="Arial" w:hAnsi="Arial" w:cs="Arial"/>
+                <w:color w:val="000000" w:themeColor="text1"/>
+              </w:rPr>
+              <w:t>${dokumentasi_audio}</w:t>
+            </w:r>
+          </w:p>
+        </w:tc>
+      </w:tr>
+      <w:tr>
+        <w:tc>
+          <w:tcPr>
+            <w:tcW w:w="3969" w:type="dxa"/>
+          </w:tcPr>
+          <w:p>
+            <w:pPr>
+              <w:autoSpaceDE/>
+              <w:autoSpaceDN/>
+              <w:rPr>
+                <w:rFonts w:ascii="Arial" w:eastAsia="Arial" w:hAnsi="Arial" w:cs="Arial"/>
+                <w:color w:val="000000" w:themeColor="text1"/>
+              </w:rPr>
+            </w:pPr>
+            <w:r>
+              <w:rPr>
+                <w:rFonts w:ascii="Arial" w:eastAsia="Arial" w:hAnsi="Arial" w:cs="Arial"/>
+                <w:color w:val="000000" w:themeColor="text1"/>
+              </w:rPr>
+              <w:t xml:space="preserve">  </w:t>
+            </w:r>
+            <w:r>
+              <w:rPr>
+                <w:rFonts w:ascii="Arial" w:eastAsia="Arial" w:hAnsi="Arial" w:cs="Arial"/>
+                <w:color w:val="000000" w:themeColor="text1"/>
+              </w:rPr>
+              <w:t xml:space="preserve">  c. </w:t>
+            </w:r>
+            <w:r>
+              <w:rPr>
+                <w:rFonts w:ascii="Arial" w:eastAsia="Arial" w:hAnsi="Arial" w:cs="Arial"/>
+                <w:color w:val="000000" w:themeColor="text1"/>
+              </w:rPr>
+              <w:t xml:space="preserve"> </w:t>
+            </w:r>
+            <w:r>
+              <w:rPr>
+                <w:rFonts w:ascii="Arial" w:eastAsia="Arial" w:hAnsi="Arial" w:cs="Arial"/>
+                <w:color w:val="000000" w:themeColor="text1"/>
+              </w:rPr>
+              <w:t xml:space="preserve"> </w:t>
+            </w:r>
+            <w:r>
+              <w:rPr>
+                <w:rFonts w:ascii="Arial" w:eastAsia="Arial" w:hAnsi="Arial" w:cs="Arial"/>
+                <w:color w:val="000000" w:themeColor="text1"/>
+              </w:rPr>
+              <w:t>Rekaman Video</w:t>
+            </w:r>
+            <w:r>
+              <w:rPr>
+                <w:rFonts w:ascii="Arial" w:eastAsia="Arial" w:hAnsi="Arial" w:cs="Arial"/>
+                <w:color w:val="000000" w:themeColor="text1"/>
+              </w:rPr>
+              <w:t xml:space="preserve"> </w:t>
+            </w:r>
+          </w:p>
+        </w:tc>
+        <w:tc>
+          <w:tcPr>
+            <w:tcW w:w="284" w:type="dxa"/>
+          </w:tcPr>
+          <w:p>
+            <w:pPr>
+              <w:autoSpaceDE/>
+              <w:autoSpaceDN/>
+              <w:rPr>
+                <w:rFonts w:ascii="Arial" w:eastAsia="Arial" w:hAnsi="Arial" w:cs="Arial"/>
+                <w:color w:val="000000" w:themeColor="text1"/>
+              </w:rPr>
+            </w:pPr>
+            <w:r>
+              <w:rPr>
+                <w:rFonts w:ascii="Arial" w:eastAsia="Arial" w:hAnsi="Arial" w:cs="Arial"/>
+                <w:color w:val="000000" w:themeColor="text1"/>
+              </w:rPr>
+              <w:t>:</w:t>
+            </w:r>
+          </w:p>
+        </w:tc>
+        <w:tc>
+          <w:tcPr>
+            <w:tcW w:w="5103" w:type="dxa"/>
+          </w:tcPr>
+          <w:p>
+            <w:pPr>
+              <w:autoSpaceDE/>
+              <w:autoSpaceDN/>
+              <w:rPr>
+                <w:rFonts w:ascii="Arial" w:eastAsia="Arial" w:hAnsi="Arial" w:cs="Arial"/>
+                <w:color w:val="000000" w:themeColor="text1"/>
+              </w:rPr>
+            </w:pPr>
+            <w:r>
+              <w:rPr>
+                <w:rFonts w:ascii="Arial" w:eastAsia="Arial" w:hAnsi="Arial" w:cs="Arial"/>
+                <w:color w:val="000000" w:themeColor="text1"/>
+              </w:rPr>
+              <w:t>${dokumentasi_video}</w:t>
+            </w:r>
+          </w:p>
+        </w:tc>
+      </w:tr>
+    </w:tbl>
+    <w:p>
+      <w:pPr>
         <w:autoSpaceDE/>
         <w:autoSpaceDN/>
-        <w:ind w:left="1418"/>
-        <w:rPr>
-          <w:rFonts w:ascii="Arial" w:eastAsia="Arial" w:hAnsi="Arial" w:cs="Arial"/>
-          <w:color w:val="000000" w:themeColor="text1"/>
-        </w:rPr>
-      </w:pPr>
-      <w:r>
-        <w:rPr>
-          <w:rFonts w:ascii="Arial" w:eastAsia="Arial" w:hAnsi="Arial" w:cs="Arial"/>
-          <w:color w:val="000000" w:themeColor="text1"/>
-        </w:rPr>
-        <w:t>Foto :………………………………………………..(19)………………...………</w:t>
-      </w:r>
-    </w:p>
-    <w:p>
-      <w:pPr>
-        <w:numPr>
-          <w:ilvl w:val="0"/>
-          <w:numId w:val="10"/>
-        </w:numPr>
-        <w:autoSpaceDE/>
-        <w:autoSpaceDN/>
-        <w:ind w:left="1418"/>
-        <w:rPr>
-          <w:rFonts w:ascii="Arial" w:eastAsia="Arial" w:hAnsi="Arial" w:cs="Arial"/>
-          <w:color w:val="000000" w:themeColor="text1"/>
-        </w:rPr>
-      </w:pPr>
-      <w:r>
-        <w:rPr>
-          <w:rFonts w:ascii="Arial" w:eastAsia="Arial" w:hAnsi="Arial" w:cs="Arial"/>
-          <w:color w:val="000000" w:themeColor="text1"/>
-        </w:rPr>
-        <w:t>Rekaman Audio :…………………………………..(20)…………….…………</w:t>
-      </w:r>
-    </w:p>
-    <w:p>
-      <w:pPr>
-        <w:numPr>
-          <w:ilvl w:val="0"/>
-          <w:numId w:val="10"/>
-        </w:numPr>
-        <w:autoSpaceDE/>
-        <w:autoSpaceDN/>
-        <w:ind w:left="1418"/>
-        <w:rPr>
-          <w:rFonts w:ascii="Arial" w:eastAsia="Arial" w:hAnsi="Arial" w:cs="Arial"/>
-          <w:color w:val="000000" w:themeColor="text1"/>
-        </w:rPr>
-      </w:pPr>
-      <w:r>
-        <w:rPr>
-          <w:rFonts w:ascii="Arial" w:eastAsia="Arial" w:hAnsi="Arial" w:cs="Arial"/>
-          <w:color w:val="000000" w:themeColor="text1"/>
-        </w:rPr>
-        <w:t>Rekaman Video :…………………….…………….(21)…………………………</w:t>
-      </w:r>
-    </w:p>
-    <w:p>
-      <w:pPr>
-        <w:ind w:left="1418"/>
         <w:rPr>
           <w:rFonts w:ascii="Arial" w:eastAsia="Arial" w:hAnsi="Arial" w:cs="Arial"/>
           <w:color w:val="000000" w:themeColor="text1"/>
@@ -1283,24 +2858,97 @@
           <w:rFonts w:ascii="Arial" w:eastAsia="Arial" w:hAnsi="Arial" w:cs="Arial"/>
           <w:color w:val="000000" w:themeColor="text1"/>
         </w:rPr>
-        <w:t xml:space="preserve">Informasi Lainnya yang Berkaitan  : </w:t>
-      </w:r>
-    </w:p>
-    <w:p>
-      <w:pPr>
+        <w:t xml:space="preserve">Informasi Lainnya yang Berkaitan  </w:t>
+      </w:r>
+      <w:r>
+        <w:rPr>
+          <w:rFonts w:ascii="Arial" w:eastAsia="Arial" w:hAnsi="Arial" w:cs="Arial"/>
+          <w:color w:val="000000" w:themeColor="text1"/>
+        </w:rPr>
+        <w:t xml:space="preserve">      </w:t>
+      </w:r>
+      <w:r>
+        <w:rPr>
+          <w:rFonts w:ascii="Arial" w:eastAsia="Arial" w:hAnsi="Arial" w:cs="Arial"/>
+          <w:color w:val="000000" w:themeColor="text1"/>
+        </w:rPr>
+        <w:t xml:space="preserve">: </w:t>
+      </w:r>
+    </w:p>
+    <w:tbl>
+      <w:tblPr>
+        <w:tblStyle w:val="KisiTabel"/>
+        <w:tblW w:w="0" w:type="auto"/>
+        <w:tblInd w:w="846" w:type="dxa"/>
+        <w:tblBorders>
+          <w:top w:val="none" w:sz="0" w:space="0" w:color="auto"/>
+          <w:left w:val="none" w:sz="0" w:space="0" w:color="auto"/>
+          <w:bottom w:val="none" w:sz="0" w:space="0" w:color="auto"/>
+          <w:right w:val="none" w:sz="0" w:space="0" w:color="auto"/>
+          <w:insideH w:val="none" w:sz="0" w:space="0" w:color="auto"/>
+          <w:insideV w:val="none" w:sz="0" w:space="0" w:color="auto"/>
+        </w:tblBorders>
+        <w:tblLook w:val="04A0" w:firstRow="1" w:lastRow="0" w:firstColumn="1" w:lastColumn="0" w:noHBand="0" w:noVBand="1"/>
+      </w:tblPr>
+      <w:tblGrid>
+        <w:gridCol w:w="7796"/>
+      </w:tblGrid>
+      <w:tr>
+        <w:tc>
+          <w:tcPr>
+            <w:tcW w:w="7796" w:type="dxa"/>
+          </w:tcPr>
+          <w:p>
+            <w:pPr>
+              <w:autoSpaceDE/>
+              <w:autoSpaceDN/>
+              <w:rPr>
+                <w:rFonts w:ascii="Arial" w:eastAsia="Arial" w:hAnsi="Arial" w:cs="Arial"/>
+                <w:color w:val="000000" w:themeColor="text1"/>
+              </w:rPr>
+            </w:pPr>
+            <w:r>
+              <w:rPr>
+                <w:rFonts w:ascii="Arial" w:eastAsia="Arial" w:hAnsi="Arial" w:cs="Arial"/>
+                <w:color w:val="000000" w:themeColor="text1"/>
+              </w:rPr>
+              <w:t xml:space="preserve"> </w:t>
+            </w:r>
+            <w:r>
+              <w:rPr>
+                <w:rFonts w:ascii="Arial" w:eastAsia="Arial" w:hAnsi="Arial" w:cs="Arial"/>
+                <w:color w:val="000000" w:themeColor="text1"/>
+              </w:rPr>
+              <w:t>${</w:t>
+            </w:r>
+            <w:r>
+              <w:rPr>
+                <w:rFonts w:ascii="Arial" w:eastAsia="Arial" w:hAnsi="Arial" w:cs="Arial"/>
+                <w:color w:val="000000" w:themeColor="text1"/>
+              </w:rPr>
+              <w:t>info_lainnya</w:t>
+            </w:r>
+            <w:r>
+              <w:rPr>
+                <w:rFonts w:ascii="Arial" w:eastAsia="Arial" w:hAnsi="Arial" w:cs="Arial"/>
+                <w:color w:val="000000" w:themeColor="text1"/>
+              </w:rPr>
+              <w:t>}</w:t>
+            </w:r>
+          </w:p>
+        </w:tc>
+      </w:tr>
+    </w:tbl>
+    <w:p>
+      <w:pPr>
+        <w:autoSpaceDE/>
+        <w:autoSpaceDN/>
         <w:ind w:left="1004"/>
         <w:rPr>
           <w:rFonts w:ascii="Arial" w:eastAsia="Arial" w:hAnsi="Arial" w:cs="Arial"/>
           <w:color w:val="000000" w:themeColor="text1"/>
         </w:rPr>
       </w:pPr>
-      <w:r>
-        <w:rPr>
-          <w:rFonts w:ascii="Arial" w:eastAsia="Arial" w:hAnsi="Arial" w:cs="Arial"/>
-          <w:color w:val="000000" w:themeColor="text1"/>
-        </w:rPr>
-        <w:t>…………………………………………(22)………………………………………….</w:t>
-      </w:r>
     </w:p>
     <w:p>
       <w:pPr>
@@ -1335,41 +2983,123 @@
           <w:b/>
           <w:color w:val="000000" w:themeColor="text1"/>
         </w:rPr>
+        <w:t xml:space="preserve"> </w:t>
+      </w:r>
+      <w:r>
+        <w:rPr>
+          <w:rFonts w:ascii="Arial" w:eastAsia="Arial" w:hAnsi="Arial" w:cs="Arial"/>
+          <w:b/>
+          <w:color w:val="000000" w:themeColor="text1"/>
+        </w:rPr>
         <w:t>Kesimpulan</w:t>
       </w:r>
     </w:p>
+    <w:tbl>
+      <w:tblPr>
+        <w:tblStyle w:val="KisiTabel"/>
+        <w:tblW w:w="0" w:type="auto"/>
+        <w:tblInd w:w="571" w:type="dxa"/>
+        <w:tblBorders>
+          <w:top w:val="none" w:sz="0" w:space="0" w:color="auto"/>
+          <w:left w:val="none" w:sz="0" w:space="0" w:color="auto"/>
+          <w:bottom w:val="none" w:sz="0" w:space="0" w:color="auto"/>
+          <w:right w:val="none" w:sz="0" w:space="0" w:color="auto"/>
+          <w:insideH w:val="none" w:sz="0" w:space="0" w:color="auto"/>
+          <w:insideV w:val="none" w:sz="0" w:space="0" w:color="auto"/>
+        </w:tblBorders>
+        <w:tblLook w:val="04A0" w:firstRow="1" w:lastRow="0" w:firstColumn="1" w:lastColumn="0" w:noHBand="0" w:noVBand="1"/>
+      </w:tblPr>
+      <w:tblGrid>
+        <w:gridCol w:w="596"/>
+        <w:gridCol w:w="8647"/>
+      </w:tblGrid>
+      <w:tr>
+        <w:tc>
+          <w:tcPr>
+            <w:tcW w:w="275" w:type="dxa"/>
+          </w:tcPr>
+          <w:p>
+            <w:pPr>
+              <w:tabs>
+                <w:tab w:val="left" w:pos="572"/>
+              </w:tabs>
+              <w:rPr>
+                <w:rFonts w:ascii="Arial" w:eastAsia="Arial" w:hAnsi="Arial" w:cs="Arial"/>
+                <w:color w:val="000000" w:themeColor="text1"/>
+              </w:rPr>
+            </w:pPr>
+            <w:r>
+              <w:rPr>
+                <w:rFonts w:ascii="Arial" w:eastAsia="Arial" w:hAnsi="Arial" w:cs="Arial"/>
+                <w:color w:val="000000" w:themeColor="text1"/>
+              </w:rPr>
+              <w:t>${</w:t>
+            </w:r>
+            <w:r>
+              <w:rPr>
+                <w:rFonts w:ascii="Arial" w:eastAsia="Arial" w:hAnsi="Arial" w:cs="Arial"/>
+                <w:color w:val="000000" w:themeColor="text1"/>
+              </w:rPr>
+              <w:t>k</w:t>
+            </w:r>
+            <w:r>
+              <w:rPr>
+                <w:rFonts w:ascii="Arial" w:eastAsia="Arial" w:hAnsi="Arial" w:cs="Arial"/>
+                <w:color w:val="000000" w:themeColor="text1"/>
+              </w:rPr>
+              <w:t>}</w:t>
+            </w:r>
+          </w:p>
+        </w:tc>
+        <w:tc>
+          <w:tcPr>
+            <w:tcW w:w="8647" w:type="dxa"/>
+          </w:tcPr>
+          <w:p>
+            <w:pPr>
+              <w:tabs>
+                <w:tab w:val="left" w:pos="572"/>
+              </w:tabs>
+              <w:rPr>
+                <w:rFonts w:ascii="Arial" w:eastAsia="Arial" w:hAnsi="Arial" w:cs="Arial"/>
+                <w:color w:val="000000" w:themeColor="text1"/>
+              </w:rPr>
+            </w:pPr>
+            <w:r>
+              <w:rPr>
+                <w:rFonts w:ascii="Arial" w:eastAsia="Arial" w:hAnsi="Arial" w:cs="Arial"/>
+                <w:color w:val="000000" w:themeColor="text1"/>
+              </w:rPr>
+              <w:t>${kesimpulan}</w:t>
+            </w:r>
+          </w:p>
+        </w:tc>
+      </w:tr>
+    </w:tbl>
     <w:p>
       <w:pPr>
         <w:tabs>
           <w:tab w:val="left" w:pos="572"/>
         </w:tabs>
-        <w:ind w:left="571"/>
         <w:rPr>
           <w:rFonts w:ascii="Arial" w:eastAsia="Arial" w:hAnsi="Arial" w:cs="Arial"/>
           <w:b/>
           <w:color w:val="000000" w:themeColor="text1"/>
         </w:rPr>
       </w:pPr>
-      <w:r>
-        <w:rPr>
-          <w:rFonts w:ascii="Arial" w:eastAsia="Arial" w:hAnsi="Arial" w:cs="Arial"/>
-          <w:color w:val="000000" w:themeColor="text1"/>
-        </w:rPr>
-        <w:t>………………………………………………(23)…………….………………...………………..</w:t>
-      </w:r>
-    </w:p>
-    <w:p>
-      <w:pPr>
+    </w:p>
+    <w:p>
+      <w:pPr>
+        <w:pStyle w:val="DaftarParagraf"/>
         <w:numPr>
           <w:ilvl w:val="0"/>
           <w:numId w:val="11"/>
         </w:numPr>
         <w:tabs>
-          <w:tab w:val="left" w:pos="572"/>
+          <w:tab w:val="left" w:pos="709"/>
         </w:tabs>
         <w:autoSpaceDE/>
         <w:autoSpaceDN/>
-        <w:ind w:left="571" w:hanging="353"/>
         <w:rPr>
           <w:rFonts w:ascii="Arial" w:eastAsia="Arial" w:hAnsi="Arial" w:cs="Arial"/>
           <w:b/>
@@ -1382,27 +3112,129 @@
           <w:b/>
           <w:color w:val="000000" w:themeColor="text1"/>
         </w:rPr>
-        <w:t xml:space="preserve">Rekomendasi </w:t>
-      </w:r>
-      <w:r>
-        <w:rPr>
-          <w:rFonts w:ascii="Arial" w:eastAsia="Arial" w:hAnsi="Arial" w:cs="Arial"/>
-          <w:color w:val="000000" w:themeColor="text1"/>
-        </w:rPr>
-        <w:t>…………………………………………...….(24)…………………………………………</w:t>
-      </w:r>
-    </w:p>
-    <w:p>
-      <w:pPr>
-        <w:tabs>
-          <w:tab w:val="left" w:pos="572"/>
-        </w:tabs>
-        <w:ind w:left="218"/>
+        <w:t xml:space="preserve"> </w:t>
+      </w:r>
+      <w:r>
         <w:rPr>
           <w:rFonts w:ascii="Arial" w:eastAsia="Arial" w:hAnsi="Arial" w:cs="Arial"/>
           <w:b/>
           <w:color w:val="000000" w:themeColor="text1"/>
         </w:rPr>
+        <w:t>Rekomendasi</w:t>
+      </w:r>
+    </w:p>
+    <w:tbl>
+      <w:tblPr>
+        <w:tblStyle w:val="KisiTabel"/>
+        <w:tblW w:w="0" w:type="auto"/>
+        <w:tblInd w:w="571" w:type="dxa"/>
+        <w:tblBorders>
+          <w:top w:val="none" w:sz="0" w:space="0" w:color="auto"/>
+          <w:left w:val="none" w:sz="0" w:space="0" w:color="auto"/>
+          <w:bottom w:val="none" w:sz="0" w:space="0" w:color="auto"/>
+          <w:right w:val="none" w:sz="0" w:space="0" w:color="auto"/>
+          <w:insideH w:val="none" w:sz="0" w:space="0" w:color="auto"/>
+          <w:insideV w:val="none" w:sz="0" w:space="0" w:color="auto"/>
+        </w:tblBorders>
+        <w:tblLook w:val="04A0" w:firstRow="1" w:lastRow="0" w:firstColumn="1" w:lastColumn="0" w:noHBand="0" w:noVBand="1"/>
+      </w:tblPr>
+      <w:tblGrid>
+        <w:gridCol w:w="559"/>
+        <w:gridCol w:w="8647"/>
+      </w:tblGrid>
+      <w:tr>
+        <w:tc>
+          <w:tcPr>
+            <w:tcW w:w="275" w:type="dxa"/>
+          </w:tcPr>
+          <w:p>
+            <w:pPr>
+              <w:tabs>
+                <w:tab w:val="left" w:pos="572"/>
+              </w:tabs>
+              <w:rPr>
+                <w:rFonts w:ascii="Arial" w:eastAsia="Arial" w:hAnsi="Arial" w:cs="Arial"/>
+                <w:color w:val="000000" w:themeColor="text1"/>
+              </w:rPr>
+            </w:pPr>
+            <w:r>
+              <w:rPr>
+                <w:rFonts w:ascii="Arial" w:eastAsia="Arial" w:hAnsi="Arial" w:cs="Arial"/>
+                <w:color w:val="000000" w:themeColor="text1"/>
+              </w:rPr>
+              <w:t>${</w:t>
+            </w:r>
+            <w:r>
+              <w:rPr>
+                <w:rFonts w:ascii="Arial" w:eastAsia="Arial" w:hAnsi="Arial" w:cs="Arial"/>
+                <w:color w:val="000000" w:themeColor="text1"/>
+              </w:rPr>
+              <w:t>r</w:t>
+            </w:r>
+            <w:r>
+              <w:rPr>
+                <w:rFonts w:ascii="Arial" w:eastAsia="Arial" w:hAnsi="Arial" w:cs="Arial"/>
+                <w:color w:val="000000" w:themeColor="text1"/>
+              </w:rPr>
+              <w:t>}</w:t>
+            </w:r>
+          </w:p>
+        </w:tc>
+        <w:tc>
+          <w:tcPr>
+            <w:tcW w:w="8647" w:type="dxa"/>
+          </w:tcPr>
+          <w:p>
+            <w:pPr>
+              <w:tabs>
+                <w:tab w:val="left" w:pos="572"/>
+              </w:tabs>
+              <w:rPr>
+                <w:rFonts w:ascii="Arial" w:eastAsia="Arial" w:hAnsi="Arial" w:cs="Arial"/>
+                <w:color w:val="000000" w:themeColor="text1"/>
+              </w:rPr>
+            </w:pPr>
+            <w:r>
+              <w:rPr>
+                <w:rFonts w:ascii="Arial" w:eastAsia="Arial" w:hAnsi="Arial" w:cs="Arial"/>
+                <w:color w:val="000000" w:themeColor="text1"/>
+              </w:rPr>
+              <w:t>${</w:t>
+            </w:r>
+            <w:r>
+              <w:rPr>
+                <w:rFonts w:ascii="Arial" w:eastAsia="Arial" w:hAnsi="Arial" w:cs="Arial"/>
+                <w:color w:val="000000" w:themeColor="text1"/>
+              </w:rPr>
+              <w:t>rekomendasi</w:t>
+            </w:r>
+            <w:r>
+              <w:rPr>
+                <w:rFonts w:ascii="Arial" w:eastAsia="Arial" w:hAnsi="Arial" w:cs="Arial"/>
+                <w:color w:val="000000" w:themeColor="text1"/>
+              </w:rPr>
+              <w:t>}</w:t>
+            </w:r>
+          </w:p>
+        </w:tc>
+      </w:tr>
+    </w:tbl>
+    <w:p>
+      <w:pPr>
+        <w:ind w:right="596"/>
+        <w:rPr>
+          <w:rFonts w:ascii="Arial" w:eastAsia="Arial" w:hAnsi="Arial" w:cs="Arial"/>
+          <w:color w:val="000000" w:themeColor="text1"/>
+        </w:rPr>
+      </w:pPr>
+    </w:p>
+    <w:p>
+      <w:pPr>
+        <w:ind w:right="596"/>
+        <w:rPr>
+          <w:rFonts w:ascii="Arial" w:eastAsia="Arial" w:hAnsi="Arial" w:cs="Arial"/>
+          <w:color w:val="000000" w:themeColor="text1"/>
+        </w:rPr>
       </w:pPr>
     </w:p>
     <w:p>
@@ -1413,24 +3245,6 @@
           <w:color w:val="000000" w:themeColor="text1"/>
         </w:rPr>
       </w:pPr>
-    </w:p>
-    <w:p>
-      <w:pPr>
-        <w:ind w:left="218" w:right="596" w:firstLine="426"/>
-        <w:rPr>
-          <w:rFonts w:ascii="Arial" w:eastAsia="Arial" w:hAnsi="Arial" w:cs="Arial"/>
-          <w:color w:val="000000" w:themeColor="text1"/>
-        </w:rPr>
-      </w:pPr>
-    </w:p>
-    <w:p>
-      <w:pPr>
-        <w:ind w:left="218" w:right="596" w:firstLine="426"/>
-        <w:rPr>
-          <w:rFonts w:ascii="Arial" w:eastAsia="Arial" w:hAnsi="Arial" w:cs="Arial"/>
-          <w:color w:val="000000" w:themeColor="text1"/>
-        </w:rPr>
-      </w:pPr>
       <w:r>
         <w:rPr>
           <w:rFonts w:ascii="Arial" w:eastAsia="Arial" w:hAnsi="Arial" w:cs="Arial"/>
@@ -1448,12 +3262,526 @@
         </w:rPr>
       </w:pPr>
     </w:p>
+    <w:p/>
+    <w:tbl>
+      <w:tblPr>
+        <w:tblStyle w:val="TableNormal"/>
+        <w:tblW w:w="0" w:type="auto"/>
+        <w:tblInd w:w="6516" w:type="dxa"/>
+        <w:tblLayout w:type="fixed"/>
+        <w:tblLook w:val="01E0" w:firstRow="1" w:lastRow="1" w:firstColumn="1" w:lastColumn="1" w:noHBand="0" w:noVBand="0"/>
+      </w:tblPr>
+      <w:tblGrid>
+        <w:gridCol w:w="3351"/>
+      </w:tblGrid>
+      <w:tr>
+        <w:trPr>
+          <w:trHeight w:val="727"/>
+        </w:trPr>
+        <w:tc>
+          <w:tcPr>
+            <w:tcW w:w="3351" w:type="dxa"/>
+          </w:tcPr>
+          <w:p>
+            <w:pPr>
+              <w:pStyle w:val="TableParagraph"/>
+              <w:spacing w:before="0"/>
+              <w:rPr>
+                <w:sz w:val="24"/>
+              </w:rPr>
+            </w:pPr>
+          </w:p>
+          <w:p>
+            <w:pPr>
+              <w:pStyle w:val="TableParagraph"/>
+              <w:spacing w:before="176"/>
+            </w:pPr>
+            <w:r>
+              <w:t>Batam, ${tgl_lpt}</w:t>
+            </w:r>
+          </w:p>
+        </w:tc>
+      </w:tr>
+      <w:tr>
+        <w:trPr>
+          <w:trHeight w:val="211"/>
+        </w:trPr>
+        <w:tc>
+          <w:tcPr>
+            <w:tcW w:w="3351" w:type="dxa"/>
+          </w:tcPr>
+          <w:p>
+            <w:pPr>
+              <w:pStyle w:val="TableParagraph"/>
+            </w:pPr>
+            <w:r>
+              <w:t>Ketua Tim Pelaksanaan Tugas</w:t>
+            </w:r>
+          </w:p>
+        </w:tc>
+      </w:tr>
+    </w:tbl>
+    <w:p>
+      <w:pPr>
+        <w:pStyle w:val="TeksIsi"/>
+        <w:rPr>
+          <w:sz w:val="20"/>
+        </w:rPr>
+      </w:pPr>
+    </w:p>
+    <w:p>
+      <w:pPr>
+        <w:pStyle w:val="TeksIsi"/>
+        <w:rPr>
+          <w:sz w:val="20"/>
+        </w:rPr>
+      </w:pPr>
+    </w:p>
+    <w:p>
+      <w:pPr>
+        <w:pStyle w:val="TeksIsi"/>
+        <w:rPr>
+          <w:sz w:val="20"/>
+        </w:rPr>
+      </w:pPr>
+    </w:p>
+    <w:p>
+      <w:pPr>
+        <w:pStyle w:val="TeksIsi"/>
+        <w:rPr>
+          <w:sz w:val="20"/>
+        </w:rPr>
+      </w:pPr>
+    </w:p>
+    <w:p>
+      <w:pPr>
+        <w:pStyle w:val="TeksIsi"/>
+        <w:rPr>
+          <w:sz w:val="20"/>
+        </w:rPr>
+      </w:pPr>
+    </w:p>
+    <w:p>
+      <w:pPr>
+        <w:pStyle w:val="TeksIsi"/>
+        <w:rPr>
+          <w:sz w:val="20"/>
+        </w:rPr>
+      </w:pPr>
+    </w:p>
+    <w:p>
+      <w:pPr>
+        <w:pStyle w:val="TeksIsi"/>
+        <w:rPr>
+          <w:sz w:val="20"/>
+        </w:rPr>
+      </w:pPr>
+    </w:p>
+    <w:p>
+      <w:pPr>
+        <w:pStyle w:val="TeksIsi"/>
+        <w:rPr>
+          <w:sz w:val="20"/>
+        </w:rPr>
+      </w:pPr>
+    </w:p>
+    <w:p>
+      <w:pPr>
+        <w:pStyle w:val="TeksIsi"/>
+        <w:spacing w:before="6" w:after="1"/>
+        <w:rPr>
+          <w:sz w:val="25"/>
+        </w:rPr>
+      </w:pPr>
+    </w:p>
+    <w:tbl>
+      <w:tblPr>
+        <w:tblStyle w:val="TableNormal"/>
+        <w:tblW w:w="0" w:type="auto"/>
+        <w:tblInd w:w="6356" w:type="dxa"/>
+        <w:tblLayout w:type="fixed"/>
+        <w:tblLook w:val="01E0" w:firstRow="1" w:lastRow="1" w:firstColumn="1" w:lastColumn="1" w:noHBand="0" w:noVBand="0"/>
+      </w:tblPr>
+      <w:tblGrid>
+        <w:gridCol w:w="3606"/>
+      </w:tblGrid>
+      <w:tr>
+        <w:trPr>
+          <w:trHeight w:val="257"/>
+        </w:trPr>
+        <w:tc>
+          <w:tcPr>
+            <w:tcW w:w="3606" w:type="dxa"/>
+          </w:tcPr>
+          <w:p>
+            <w:pPr>
+              <w:pStyle w:val="TableParagraph"/>
+              <w:spacing w:before="0" w:line="238" w:lineRule="exact"/>
+              <w:ind w:left="200"/>
+            </w:pPr>
+          </w:p>
+        </w:tc>
+      </w:tr>
+      <w:tr>
+        <w:trPr>
+          <w:trHeight w:val="257"/>
+        </w:trPr>
+        <w:tc>
+          <w:tcPr>
+            <w:tcW w:w="3606" w:type="dxa"/>
+          </w:tcPr>
+          <w:p>
+            <w:pPr>
+              <w:pStyle w:val="TableParagraph"/>
+              <w:spacing w:before="4" w:line="233" w:lineRule="exact"/>
+              <w:ind w:left="200"/>
+            </w:pPr>
+            <w:r>
+              <w:t>${</w:t>
+            </w:r>
+            <w:r>
+              <w:t>ketua_tim_lpt_nama</w:t>
+            </w:r>
+            <w:r>
+              <w:t>}</w:t>
+            </w:r>
+          </w:p>
+        </w:tc>
+      </w:tr>
+    </w:tbl>
+    <w:p/>
+    <w:p>
+      <w:pPr>
+        <w:ind w:left="142"/>
+        <w:jc w:val="both"/>
+        <w:rPr>
+          <w:rFonts w:ascii="Arial" w:hAnsi="Arial" w:cs="Arial"/>
+        </w:rPr>
+      </w:pPr>
+    </w:p>
     <w:p>
       <w:pPr>
         <w:ind w:left="5103"/>
         <w:rPr>
-          <w:rFonts w:ascii="Arial" w:eastAsia="Arial" w:hAnsi="Arial" w:cs="Arial"/>
-          <w:color w:val="000000" w:themeColor="text1"/>
+          <w:lang w:val="en-US"/>
+        </w:rPr>
+      </w:pPr>
+    </w:p>
+    <w:p>
+      <w:pPr>
+        <w:widowControl/>
+        <w:autoSpaceDE/>
+        <w:autoSpaceDN/>
+        <w:spacing w:after="160" w:line="259" w:lineRule="auto"/>
+        <w:rPr>
+          <w:lang w:val="en-US"/>
+        </w:rPr>
+      </w:pPr>
+      <w:r>
+        <w:rPr>
+          <w:lang w:val="en-US"/>
+        </w:rPr>
+        <w:br w:type="page"/>
+      </w:r>
+    </w:p>
+    <w:p>
+      <w:pPr>
+        <w:ind w:left="5040"/>
+        <w:rPr>
+          <w:sz w:val="18"/>
+          <w:szCs w:val="18"/>
+          <w:lang w:val="en-US"/>
+        </w:rPr>
+      </w:pPr>
+      <w:r>
+        <w:rPr>
+          <w:sz w:val="18"/>
+          <w:szCs w:val="18"/>
+          <w:lang w:val="en-US"/>
+        </w:rPr>
+        <w:lastRenderedPageBreak/>
+        <w:t>LAMPIRAN</w:t>
+      </w:r>
+      <w:r>
+        <w:rPr>
+          <w:sz w:val="18"/>
+          <w:szCs w:val="18"/>
+          <w:lang w:val="en-US"/>
+        </w:rPr>
+        <w:br/>
+        <w:t>Laporan Pelaksanaan Tugas Seksi Intelijen I</w:t>
+      </w:r>
+    </w:p>
+    <w:p>
+      <w:pPr>
+        <w:ind w:left="5040"/>
+        <w:rPr>
+          <w:sz w:val="18"/>
+          <w:szCs w:val="18"/>
+          <w:lang w:val="en-US"/>
+        </w:rPr>
+      </w:pPr>
+      <w:proofErr w:type="gramStart"/>
+      <w:r>
+        <w:rPr>
+          <w:sz w:val="18"/>
+          <w:szCs w:val="18"/>
+          <w:lang w:val="en-US"/>
+        </w:rPr>
+        <w:t>Nomor :</w:t>
+      </w:r>
+      <w:proofErr w:type="gramEnd"/>
+      <w:r>
+        <w:rPr>
+          <w:sz w:val="18"/>
+          <w:szCs w:val="18"/>
+          <w:lang w:val="en-US"/>
+        </w:rPr>
+        <w:t xml:space="preserve"> LPT-${no_lpt}/KPU.206/${tahun_sekarang}</w:t>
+      </w:r>
+    </w:p>
+    <w:p>
+      <w:pPr>
+        <w:ind w:left="5040"/>
+        <w:rPr>
+          <w:sz w:val="18"/>
+          <w:szCs w:val="18"/>
+          <w:lang w:val="en-US"/>
+        </w:rPr>
+      </w:pPr>
+      <w:proofErr w:type="gramStart"/>
+      <w:r>
+        <w:rPr>
+          <w:sz w:val="18"/>
+          <w:szCs w:val="18"/>
+          <w:lang w:val="en-US"/>
+        </w:rPr>
+        <w:t>Tanggal :</w:t>
+      </w:r>
+      <w:proofErr w:type="gramEnd"/>
+      <w:r>
+        <w:rPr>
+          <w:sz w:val="18"/>
+          <w:szCs w:val="18"/>
+          <w:lang w:val="en-US"/>
+        </w:rPr>
+        <w:t xml:space="preserve"> ${tgl_lpt}</w:t>
+      </w:r>
+    </w:p>
+    <w:p>
+      <w:pPr>
+        <w:ind w:left="5040"/>
+        <w:rPr>
+          <w:sz w:val="18"/>
+          <w:szCs w:val="18"/>
+          <w:lang w:val="en-US"/>
+        </w:rPr>
+      </w:pPr>
+    </w:p>
+    <w:p>
+      <w:pPr>
+        <w:ind w:left="5040"/>
+        <w:rPr>
+          <w:sz w:val="18"/>
+          <w:szCs w:val="18"/>
+          <w:lang w:val="en-US"/>
+        </w:rPr>
+      </w:pPr>
+    </w:p>
+    <w:p>
+      <w:pPr>
+        <w:ind w:left="5040"/>
+        <w:rPr>
+          <w:sz w:val="18"/>
+          <w:szCs w:val="18"/>
+          <w:lang w:val="en-US"/>
+        </w:rPr>
+      </w:pPr>
+    </w:p>
+    <w:p>
+      <w:pPr>
+        <w:ind w:left="5040"/>
+        <w:rPr>
+          <w:sz w:val="18"/>
+          <w:szCs w:val="18"/>
+          <w:lang w:val="en-US"/>
+        </w:rPr>
+      </w:pPr>
+    </w:p>
+    <w:p>
+      <w:pPr>
+        <w:ind w:left="5040"/>
+        <w:rPr>
+          <w:sz w:val="18"/>
+          <w:szCs w:val="18"/>
+          <w:lang w:val="en-US"/>
+        </w:rPr>
+      </w:pPr>
+    </w:p>
+    <w:p>
+      <w:pPr>
+        <w:ind w:left="5040"/>
+        <w:rPr>
+          <w:sz w:val="18"/>
+          <w:szCs w:val="18"/>
+          <w:lang w:val="en-US"/>
+        </w:rPr>
+      </w:pPr>
+    </w:p>
+    <w:p>
+      <w:pPr>
+        <w:ind w:left="3686"/>
+        <w:rPr>
+          <w:b/>
+          <w:bCs/>
+          <w:sz w:val="24"/>
+          <w:szCs w:val="24"/>
+          <w:lang w:val="en-US"/>
+        </w:rPr>
+      </w:pPr>
+      <w:r>
+        <w:rPr>
+          <w:b/>
+          <w:bCs/>
+          <w:sz w:val="24"/>
+          <w:szCs w:val="24"/>
+          <w:lang w:val="en-US"/>
+        </w:rPr>
+        <w:t xml:space="preserve">       </w:t>
+      </w:r>
+      <w:r>
+        <w:rPr>
+          <w:b/>
+          <w:bCs/>
+          <w:sz w:val="24"/>
+          <w:szCs w:val="24"/>
+          <w:lang w:val="en-US"/>
+        </w:rPr>
+        <w:t>DOKUMENTASI</w:t>
+      </w:r>
+    </w:p>
+    <w:p>
+      <w:pPr>
+        <w:ind w:left="3686"/>
+        <w:rPr>
+          <w:b/>
+          <w:bCs/>
+          <w:sz w:val="24"/>
+          <w:szCs w:val="24"/>
+          <w:lang w:val="en-US"/>
+        </w:rPr>
+      </w:pPr>
+    </w:p>
+    <w:p>
+      <w:pPr>
+        <w:jc w:val="center"/>
+        <w:rPr>
+          <w:lang w:val="en-US"/>
+        </w:rPr>
+      </w:pPr>
+      <w:r>
+        <w:rPr>
+          <w:lang w:val="en-US"/>
+        </w:rPr>
+        <w:t>${foto_section}</w:t>
+      </w:r>
+    </w:p>
+    <w:tbl>
+      <w:tblPr>
+        <w:tblStyle w:val="KisiTabel"/>
+        <w:tblW w:w="0" w:type="auto"/>
+        <w:tblBorders>
+          <w:top w:val="none" w:sz="0" w:space="0" w:color="auto"/>
+          <w:left w:val="none" w:sz="0" w:space="0" w:color="auto"/>
+          <w:bottom w:val="none" w:sz="0" w:space="0" w:color="auto"/>
+          <w:right w:val="none" w:sz="0" w:space="0" w:color="auto"/>
+          <w:insideH w:val="none" w:sz="0" w:space="0" w:color="auto"/>
+          <w:insideV w:val="none" w:sz="0" w:space="0" w:color="auto"/>
+        </w:tblBorders>
+        <w:tblLook w:val="04A0" w:firstRow="1" w:lastRow="0" w:firstColumn="1" w:lastColumn="0" w:noHBand="0" w:noVBand="1"/>
+      </w:tblPr>
+      <w:tblGrid>
+        <w:gridCol w:w="10060"/>
+      </w:tblGrid>
+      <w:tr>
+        <w:tc>
+          <w:tcPr>
+            <w:tcW w:w="10060" w:type="dxa"/>
+          </w:tcPr>
+          <w:p>
+            <w:pPr>
+              <w:jc w:val="center"/>
+              <w:rPr>
+                <w:lang w:val="en-US"/>
+              </w:rPr>
+            </w:pPr>
+            <w:r>
+              <w:rPr>
+                <w:lang w:val="en-US"/>
+              </w:rPr>
+              <w:t>${foto}</w:t>
+            </w:r>
+          </w:p>
+        </w:tc>
+      </w:tr>
+      <w:tr>
+        <w:trPr>
+          <w:trHeight w:val="70"/>
+        </w:trPr>
+        <w:tc>
+          <w:tcPr>
+            <w:tcW w:w="10060" w:type="dxa"/>
+          </w:tcPr>
+          <w:p>
+            <w:pPr>
+              <w:jc w:val="center"/>
+              <w:rPr>
+                <w:lang w:val="en-US"/>
+              </w:rPr>
+            </w:pPr>
+          </w:p>
+        </w:tc>
+      </w:tr>
+    </w:tbl>
+    <w:p>
+      <w:pPr>
+        <w:jc w:val="center"/>
+        <w:rPr>
+          <w:lang w:val="en-US"/>
+        </w:rPr>
+      </w:pPr>
+      <w:r>
+        <w:rPr>
+          <w:lang w:val="en-US"/>
+        </w:rPr>
+        <w:t>${/foto_section}</w:t>
+      </w:r>
+    </w:p>
+    <w:p>
+      <w:pPr>
+        <w:rPr>
+          <w:lang w:val="en-US"/>
+        </w:rPr>
+      </w:pPr>
+    </w:p>
+    <w:p>
+      <w:pPr>
+        <w:rPr>
+          <w:lang w:val="en-US"/>
+        </w:rPr>
+      </w:pPr>
+    </w:p>
+    <w:p>
+      <w:pPr>
+        <w:rPr>
+          <w:lang w:val="en-US"/>
+        </w:rPr>
+      </w:pPr>
+    </w:p>
+    <w:p>
+      <w:pPr>
+        <w:rPr>
+          <w:lang w:val="en-US"/>
         </w:rPr>
       </w:pPr>
     </w:p>
@@ -1466,128 +3794,202 @@
         </w:rPr>
       </w:pPr>
     </w:p>
-    <w:p>
-      <w:pPr>
-        <w:ind w:left="5103"/>
-        <w:rPr>
-          <w:rFonts w:ascii="Arial" w:eastAsia="Arial" w:hAnsi="Arial" w:cs="Arial"/>
-          <w:color w:val="000000" w:themeColor="text1"/>
-        </w:rPr>
-      </w:pPr>
-      <w:r>
-        <w:rPr>
-          <w:rFonts w:ascii="Arial" w:eastAsia="Arial" w:hAnsi="Arial" w:cs="Arial"/>
-          <w:color w:val="000000" w:themeColor="text1"/>
-        </w:rPr>
-        <w:t>..…….(25)……, ………(26)……………………..</w:t>
-      </w:r>
-    </w:p>
-    <w:p>
-      <w:pPr>
-        <w:ind w:left="5103"/>
-        <w:rPr>
-          <w:rFonts w:ascii="Arial" w:eastAsia="Arial" w:hAnsi="Arial" w:cs="Arial"/>
-          <w:color w:val="000000" w:themeColor="text1"/>
-        </w:rPr>
-      </w:pPr>
-      <w:r>
-        <w:rPr>
-          <w:rFonts w:ascii="Arial" w:eastAsia="Arial" w:hAnsi="Arial" w:cs="Arial"/>
-          <w:color w:val="000000" w:themeColor="text1"/>
-        </w:rPr>
-        <w:t>……………………(27)……………………</w:t>
-      </w:r>
-    </w:p>
-    <w:p>
-      <w:pPr>
-        <w:ind w:left="5103"/>
-        <w:rPr>
-          <w:rFonts w:ascii="Arial" w:eastAsia="Arial" w:hAnsi="Arial" w:cs="Arial"/>
-          <w:color w:val="000000" w:themeColor="text1"/>
-        </w:rPr>
-      </w:pPr>
-      <w:r>
-        <w:rPr>
-          <w:rFonts w:ascii="Arial" w:eastAsia="Arial" w:hAnsi="Arial" w:cs="Arial"/>
-          <w:color w:val="000000" w:themeColor="text1"/>
-        </w:rPr>
-        <w:t>……………………(28)……………………</w:t>
-      </w:r>
-    </w:p>
-    <w:p>
-      <w:pPr>
-        <w:ind w:left="5103"/>
-        <w:rPr>
-          <w:rFonts w:ascii="Arial" w:eastAsia="Arial" w:hAnsi="Arial" w:cs="Arial"/>
-          <w:color w:val="000000" w:themeColor="text1"/>
-        </w:rPr>
-      </w:pPr>
-    </w:p>
-    <w:p>
-      <w:pPr>
-        <w:ind w:left="5103"/>
-        <w:rPr>
-          <w:rFonts w:ascii="Arial" w:eastAsia="Arial" w:hAnsi="Arial" w:cs="Arial"/>
-          <w:color w:val="000000" w:themeColor="text1"/>
-        </w:rPr>
-      </w:pPr>
-      <w:r>
-        <w:rPr>
-          <w:rFonts w:ascii="Arial" w:eastAsia="Arial" w:hAnsi="Arial" w:cs="Arial"/>
-          <w:color w:val="000000" w:themeColor="text1"/>
-        </w:rPr>
-        <w:lastRenderedPageBreak/>
-        <w:t>……………………(29)……………………</w:t>
-      </w:r>
-    </w:p>
-    <w:p>
-      <w:pPr>
-        <w:tabs>
-          <w:tab w:val="left" w:pos="1560"/>
-          <w:tab w:val="left" w:pos="1985"/>
-        </w:tabs>
-        <w:ind w:left="1985" w:right="-1" w:hanging="1985"/>
+    <w:p/>
+    <w:tbl>
+      <w:tblPr>
+        <w:tblStyle w:val="TableNormal"/>
+        <w:tblW w:w="0" w:type="auto"/>
+        <w:tblInd w:w="6516" w:type="dxa"/>
+        <w:tblLayout w:type="fixed"/>
+        <w:tblLook w:val="01E0" w:firstRow="1" w:lastRow="1" w:firstColumn="1" w:lastColumn="1" w:noHBand="0" w:noVBand="0"/>
+      </w:tblPr>
+      <w:tblGrid>
+        <w:gridCol w:w="3351"/>
+      </w:tblGrid>
+      <w:tr>
+        <w:trPr>
+          <w:trHeight w:val="727"/>
+        </w:trPr>
+        <w:tc>
+          <w:tcPr>
+            <w:tcW w:w="3351" w:type="dxa"/>
+          </w:tcPr>
+          <w:p>
+            <w:pPr>
+              <w:pStyle w:val="TableParagraph"/>
+              <w:spacing w:before="0"/>
+              <w:rPr>
+                <w:sz w:val="24"/>
+              </w:rPr>
+            </w:pPr>
+          </w:p>
+          <w:p>
+            <w:pPr>
+              <w:pStyle w:val="TableParagraph"/>
+              <w:spacing w:before="176"/>
+            </w:pPr>
+            <w:r>
+              <w:t>Batam, ${tgl_lpt}</w:t>
+            </w:r>
+          </w:p>
+        </w:tc>
+      </w:tr>
+      <w:tr>
+        <w:trPr>
+          <w:trHeight w:val="211"/>
+        </w:trPr>
+        <w:tc>
+          <w:tcPr>
+            <w:tcW w:w="3351" w:type="dxa"/>
+          </w:tcPr>
+          <w:p>
+            <w:pPr>
+              <w:pStyle w:val="TableParagraph"/>
+            </w:pPr>
+            <w:r>
+              <w:t>Ketua Tim Pelaksanaan Tugas</w:t>
+            </w:r>
+          </w:p>
+        </w:tc>
+      </w:tr>
+    </w:tbl>
+    <w:p>
+      <w:pPr>
+        <w:pStyle w:val="TeksIsi"/>
+        <w:rPr>
+          <w:sz w:val="20"/>
+        </w:rPr>
+      </w:pPr>
+    </w:p>
+    <w:p>
+      <w:pPr>
+        <w:pStyle w:val="TeksIsi"/>
+        <w:rPr>
+          <w:sz w:val="20"/>
+        </w:rPr>
+      </w:pPr>
+    </w:p>
+    <w:p>
+      <w:pPr>
+        <w:pStyle w:val="TeksIsi"/>
+        <w:rPr>
+          <w:sz w:val="20"/>
+        </w:rPr>
+      </w:pPr>
+    </w:p>
+    <w:p>
+      <w:pPr>
+        <w:pStyle w:val="TeksIsi"/>
+        <w:rPr>
+          <w:sz w:val="20"/>
+        </w:rPr>
+      </w:pPr>
+    </w:p>
+    <w:p>
+      <w:pPr>
+        <w:pStyle w:val="TeksIsi"/>
+        <w:rPr>
+          <w:sz w:val="20"/>
+        </w:rPr>
+      </w:pPr>
+    </w:p>
+    <w:p>
+      <w:pPr>
+        <w:pStyle w:val="TeksIsi"/>
+        <w:rPr>
+          <w:sz w:val="20"/>
+        </w:rPr>
+      </w:pPr>
+    </w:p>
+    <w:p>
+      <w:pPr>
+        <w:pStyle w:val="TeksIsi"/>
+        <w:rPr>
+          <w:sz w:val="20"/>
+        </w:rPr>
+      </w:pPr>
+    </w:p>
+    <w:p>
+      <w:pPr>
+        <w:pStyle w:val="TeksIsi"/>
+        <w:rPr>
+          <w:sz w:val="20"/>
+        </w:rPr>
+      </w:pPr>
+    </w:p>
+    <w:p>
+      <w:pPr>
+        <w:pStyle w:val="TeksIsi"/>
+        <w:spacing w:before="6" w:after="1"/>
+        <w:rPr>
+          <w:sz w:val="25"/>
+        </w:rPr>
+      </w:pPr>
+    </w:p>
+    <w:tbl>
+      <w:tblPr>
+        <w:tblStyle w:val="TableNormal"/>
+        <w:tblW w:w="0" w:type="auto"/>
+        <w:tblInd w:w="6356" w:type="dxa"/>
+        <w:tblLayout w:type="fixed"/>
+        <w:tblLook w:val="01E0" w:firstRow="1" w:lastRow="1" w:firstColumn="1" w:lastColumn="1" w:noHBand="0" w:noVBand="0"/>
+      </w:tblPr>
+      <w:tblGrid>
+        <w:gridCol w:w="3606"/>
+      </w:tblGrid>
+      <w:tr>
+        <w:trPr>
+          <w:trHeight w:val="257"/>
+        </w:trPr>
+        <w:tc>
+          <w:tcPr>
+            <w:tcW w:w="3606" w:type="dxa"/>
+          </w:tcPr>
+          <w:p>
+            <w:pPr>
+              <w:pStyle w:val="TableParagraph"/>
+              <w:spacing w:before="0" w:line="238" w:lineRule="exact"/>
+              <w:ind w:left="200"/>
+            </w:pPr>
+          </w:p>
+        </w:tc>
+      </w:tr>
+      <w:tr>
+        <w:trPr>
+          <w:trHeight w:val="257"/>
+        </w:trPr>
+        <w:tc>
+          <w:tcPr>
+            <w:tcW w:w="3606" w:type="dxa"/>
+          </w:tcPr>
+          <w:p>
+            <w:pPr>
+              <w:pStyle w:val="TableParagraph"/>
+              <w:spacing w:before="4" w:line="233" w:lineRule="exact"/>
+              <w:ind w:left="200"/>
+            </w:pPr>
+            <w:r>
+              <w:t>${</w:t>
+            </w:r>
+            <w:r>
+              <w:t>ketua_tim_lpt_nama</w:t>
+            </w:r>
+            <w:r>
+              <w:t>}</w:t>
+            </w:r>
+          </w:p>
+        </w:tc>
+      </w:tr>
+    </w:tbl>
+    <w:p/>
+    <w:p>
+      <w:pPr>
+        <w:ind w:left="142"/>
         <w:jc w:val="both"/>
         <w:rPr>
-          <w:rFonts w:ascii="Arial" w:eastAsia="Arial" w:hAnsi="Arial" w:cs="Arial"/>
-          <w:color w:val="000000" w:themeColor="text1"/>
-        </w:rPr>
-      </w:pPr>
-    </w:p>
-    <w:p>
-      <w:pPr>
-        <w:tabs>
-          <w:tab w:val="left" w:pos="1560"/>
-          <w:tab w:val="left" w:pos="1985"/>
-        </w:tabs>
-        <w:ind w:left="1985" w:right="-1" w:hanging="1985"/>
-        <w:jc w:val="both"/>
-        <w:rPr>
-          <w:rFonts w:ascii="Arial" w:eastAsia="Arial" w:hAnsi="Arial" w:cs="Arial"/>
-          <w:color w:val="000000" w:themeColor="text1"/>
-        </w:rPr>
-      </w:pPr>
-    </w:p>
-    <w:p>
-      <w:pPr>
-        <w:tabs>
-          <w:tab w:val="left" w:pos="1560"/>
-          <w:tab w:val="left" w:pos="1985"/>
-        </w:tabs>
-        <w:ind w:left="1985" w:right="-1" w:hanging="1985"/>
-        <w:jc w:val="both"/>
-        <w:rPr>
-          <w:rFonts w:ascii="Arial" w:eastAsia="Arial" w:hAnsi="Arial" w:cs="Arial"/>
-          <w:color w:val="000000" w:themeColor="text1"/>
-        </w:rPr>
-      </w:pPr>
-      <w:r>
-        <w:rPr>
-          <w:rFonts w:ascii="Arial" w:eastAsia="Arial" w:hAnsi="Arial" w:cs="Arial"/>
-          <w:color w:val="000000" w:themeColor="text1"/>
-        </w:rPr>
-        <w:t>Tembusan: ………..(30)……….</w:t>
-      </w:r>
+          <w:rFonts w:ascii="Arial" w:hAnsi="Arial" w:cs="Arial"/>
+        </w:rPr>
+      </w:pPr>
     </w:p>
     <w:p>
       <w:pPr>
@@ -3054,7 +5456,7 @@
   <w:style w:type="paragraph" w:default="1" w:styleId="Normal">
     <w:name w:val="Normal"/>
     <w:qFormat/>
-    <w:rsid w:val="00442A0D"/>
+    <w:rsid w:val="00484BA7"/>
     <w:pPr>
       <w:widowControl w:val="0"/>
       <w:autoSpaceDE w:val="0"/>

</xml_diff>

<commit_message>
(feat) menambahkan surat nhi,surat ni, nota dinas di menu pengawsasan, merapikan alur antara pengawasan, pra-penindakan, dan penindakan, meneyesuaikamn format seluruh surat yang ada
</commit_message>
<xml_diff>
--- a/resources/templates/Dokpengawasan/surat-lpt.docx
+++ b/resources/templates/Dokpengawasan/surat-lpt.docx
@@ -808,15 +808,7 @@
           <w:b/>
           <w:color w:val="000000" w:themeColor="text1"/>
         </w:rPr>
-        <w:t xml:space="preserve">              </w:t>
-      </w:r>
-      <w:r>
-        <w:rPr>
-          <w:rFonts w:ascii="Arial" w:eastAsia="Arial" w:hAnsi="Arial" w:cs="Arial"/>
-          <w:b/>
-          <w:color w:val="000000" w:themeColor="text1"/>
-        </w:rPr>
-        <w:t xml:space="preserve">      </w:t>
+        <w:t xml:space="preserve">                    </w:t>
       </w:r>
       <w:r>
         <w:rPr>
@@ -1140,8 +1132,7 @@
       <w:tblGrid>
         <w:gridCol w:w="3969"/>
         <w:gridCol w:w="296"/>
-        <w:gridCol w:w="1550"/>
-        <w:gridCol w:w="3541"/>
+        <w:gridCol w:w="5091"/>
       </w:tblGrid>
       <w:tr>
         <w:tc>
@@ -1206,7 +1197,6 @@
         <w:tc>
           <w:tcPr>
             <w:tcW w:w="5091" w:type="dxa"/>
-            <w:gridSpan w:val="2"/>
           </w:tcPr>
           <w:p>
             <w:pPr>
@@ -1297,7 +1287,6 @@
         <w:tc>
           <w:tcPr>
             <w:tcW w:w="5091" w:type="dxa"/>
-            <w:gridSpan w:val="2"/>
           </w:tcPr>
           <w:p>
             <w:pPr>
@@ -1401,7 +1390,6 @@
         <w:tc>
           <w:tcPr>
             <w:tcW w:w="5091" w:type="dxa"/>
-            <w:gridSpan w:val="2"/>
           </w:tcPr>
           <w:p>
             <w:pPr>
@@ -1422,15 +1410,203 @@
           </w:p>
         </w:tc>
       </w:tr>
+    </w:tbl>
+    <w:tbl>
+      <w:tblPr>
+        <w:tblStyle w:val="KisiTabel"/>
+        <w:tblpPr w:leftFromText="180" w:rightFromText="180" w:vertAnchor="text" w:horzAnchor="margin" w:tblpXSpec="right" w:tblpY="19"/>
+        <w:tblW w:w="4966" w:type="dxa"/>
+        <w:tblBorders>
+          <w:top w:val="none" w:sz="0" w:space="0" w:color="auto"/>
+          <w:left w:val="none" w:sz="0" w:space="0" w:color="auto"/>
+          <w:bottom w:val="none" w:sz="0" w:space="0" w:color="auto"/>
+          <w:right w:val="none" w:sz="0" w:space="0" w:color="auto"/>
+          <w:insideH w:val="none" w:sz="0" w:space="0" w:color="auto"/>
+          <w:insideV w:val="none" w:sz="0" w:space="0" w:color="auto"/>
+        </w:tblBorders>
+        <w:tblLook w:val="04A0" w:firstRow="1" w:lastRow="0" w:firstColumn="1" w:lastColumn="0" w:noHBand="0" w:noVBand="1"/>
+      </w:tblPr>
+      <w:tblGrid>
+        <w:gridCol w:w="488"/>
+        <w:gridCol w:w="4478"/>
+      </w:tblGrid>
       <w:tr>
         <w:tc>
           <w:tcPr>
+            <w:tcW w:w="430" w:type="dxa"/>
+          </w:tcPr>
+          <w:p>
+            <w:pPr>
+              <w:spacing w:line="276" w:lineRule="auto"/>
+              <w:ind w:left="-120"/>
+              <w:rPr>
+                <w:rFonts w:ascii="Arial" w:eastAsia="Arial" w:hAnsi="Arial" w:cs="Arial"/>
+                <w:color w:val="000000" w:themeColor="text1"/>
+              </w:rPr>
+            </w:pPr>
+            <w:r>
+              <w:rPr>
+                <w:rFonts w:ascii="Arial" w:eastAsia="Arial" w:hAnsi="Arial" w:cs="Arial"/>
+                <w:color w:val="000000" w:themeColor="text1"/>
+              </w:rPr>
+              <w:t>${n}</w:t>
+            </w:r>
+          </w:p>
+        </w:tc>
+        <w:tc>
+          <w:tcPr>
+            <w:tcW w:w="4536" w:type="dxa"/>
+          </w:tcPr>
+          <w:p>
+            <w:pPr>
+              <w:spacing w:line="276" w:lineRule="auto"/>
+              <w:ind w:left="-32"/>
+              <w:jc w:val="both"/>
+              <w:rPr>
+                <w:rFonts w:ascii="Arial" w:eastAsia="Arial" w:hAnsi="Arial" w:cs="Arial"/>
+                <w:color w:val="000000" w:themeColor="text1"/>
+              </w:rPr>
+            </w:pPr>
+            <w:r>
+              <w:rPr>
+                <w:rFonts w:ascii="Arial" w:eastAsia="Arial" w:hAnsi="Arial" w:cs="Arial"/>
+                <w:color w:val="000000" w:themeColor="text1"/>
+              </w:rPr>
+              <w:t>${ikhtisar_informasi}</w:t>
+            </w:r>
+          </w:p>
+        </w:tc>
+      </w:tr>
+    </w:tbl>
+    <w:p>
+      <w:pPr>
+        <w:rPr>
+          <w:rFonts w:ascii="Arial" w:eastAsia="Arial" w:hAnsi="Arial" w:cs="Arial"/>
+          <w:color w:val="000000" w:themeColor="text1"/>
+        </w:rPr>
+      </w:pPr>
+      <w:r>
+        <w:rPr>
+          <w:rFonts w:ascii="Arial" w:eastAsia="Arial" w:hAnsi="Arial" w:cs="Arial"/>
+          <w:color w:val="000000" w:themeColor="text1"/>
+        </w:rPr>
+        <w:t xml:space="preserve">                 d.   Ikhtisar Informasi                           </w:t>
+      </w:r>
+      <w:r>
+        <w:rPr>
+          <w:rFonts w:ascii="Arial" w:eastAsia="Arial" w:hAnsi="Arial" w:cs="Arial"/>
+          <w:color w:val="000000" w:themeColor="text1"/>
+        </w:rPr>
+        <w:t xml:space="preserve"> </w:t>
+      </w:r>
+      <w:r>
+        <w:rPr>
+          <w:rFonts w:ascii="Arial" w:eastAsia="Arial" w:hAnsi="Arial" w:cs="Arial"/>
+          <w:color w:val="000000" w:themeColor="text1"/>
+        </w:rPr>
+        <w:t xml:space="preserve">: </w:t>
+      </w:r>
+    </w:p>
+    <w:p>
+      <w:pPr>
+        <w:rPr>
+          <w:rFonts w:ascii="Arial" w:eastAsia="Arial" w:hAnsi="Arial" w:cs="Arial"/>
+          <w:color w:val="000000" w:themeColor="text1"/>
+        </w:rPr>
+      </w:pPr>
+    </w:p>
+    <w:tbl>
+      <w:tblPr>
+        <w:tblStyle w:val="KisiTabel"/>
+        <w:tblW w:w="0" w:type="auto"/>
+        <w:tblInd w:w="562" w:type="dxa"/>
+        <w:tblBorders>
+          <w:top w:val="none" w:sz="0" w:space="0" w:color="auto"/>
+          <w:left w:val="none" w:sz="0" w:space="0" w:color="auto"/>
+          <w:bottom w:val="none" w:sz="0" w:space="0" w:color="auto"/>
+          <w:right w:val="none" w:sz="0" w:space="0" w:color="auto"/>
+          <w:insideH w:val="none" w:sz="0" w:space="0" w:color="auto"/>
+          <w:insideV w:val="none" w:sz="0" w:space="0" w:color="auto"/>
+        </w:tblBorders>
+        <w:tblLook w:val="0000" w:firstRow="0" w:lastRow="0" w:firstColumn="0" w:lastColumn="0" w:noHBand="0" w:noVBand="0"/>
+      </w:tblPr>
+      <w:tblGrid>
+        <w:gridCol w:w="137"/>
+        <w:gridCol w:w="3407"/>
+        <w:gridCol w:w="562"/>
+        <w:gridCol w:w="284"/>
+        <w:gridCol w:w="5103"/>
+      </w:tblGrid>
+      <w:tr>
+        <w:tblPrEx>
+          <w:tblCellMar>
+            <w:top w:w="0" w:type="dxa"/>
+            <w:bottom w:w="0" w:type="dxa"/>
+          </w:tblCellMar>
+        </w:tblPrEx>
+        <w:trPr>
+          <w:gridAfter w:val="3"/>
+          <w:wAfter w:w="5949" w:type="dxa"/>
+          <w:trHeight w:val="315"/>
+        </w:trPr>
+        <w:tc>
+          <w:tcPr>
+            <w:tcW w:w="3544" w:type="dxa"/>
+            <w:gridSpan w:val="2"/>
+          </w:tcPr>
+          <w:p>
+            <w:pPr>
+              <w:numPr>
+                <w:ilvl w:val="0"/>
+                <w:numId w:val="7"/>
+              </w:numPr>
+              <w:ind w:left="300"/>
+              <w:rPr>
+                <w:rFonts w:ascii="Arial" w:eastAsia="Arial" w:hAnsi="Arial" w:cs="Arial"/>
+                <w:color w:val="000000" w:themeColor="text1"/>
+              </w:rPr>
+            </w:pPr>
+            <w:bookmarkStart w:id="0" w:name="_heading=h.3dy6vkm" w:colFirst="0" w:colLast="0"/>
+            <w:bookmarkEnd w:id="0"/>
+            <w:r>
+              <w:rPr>
+                <w:rFonts w:ascii="Arial" w:eastAsia="Arial" w:hAnsi="Arial" w:cs="Arial"/>
+                <w:color w:val="000000" w:themeColor="text1"/>
+              </w:rPr>
+              <w:t xml:space="preserve">Kegiatan Analisis Intelijen </w:t>
+            </w:r>
+            <w:r>
+              <w:rPr>
+                <w:rFonts w:ascii="Arial" w:eastAsia="Arial" w:hAnsi="Arial" w:cs="Arial"/>
+                <w:color w:val="000000" w:themeColor="text1"/>
+              </w:rPr>
+              <w:t xml:space="preserve">  </w:t>
+            </w:r>
+          </w:p>
+        </w:tc>
+      </w:tr>
+      <w:tr>
+        <w:tblPrEx>
+          <w:tblCellMar>
+            <w:top w:w="0" w:type="dxa"/>
+            <w:bottom w:w="0" w:type="dxa"/>
+          </w:tblCellMar>
+          <w:tblLook w:val="04A0" w:firstRow="1" w:lastRow="0" w:firstColumn="1" w:lastColumn="0" w:noHBand="0" w:noVBand="1"/>
+        </w:tblPrEx>
+        <w:trPr>
+          <w:gridBefore w:val="1"/>
+          <w:wBefore w:w="137" w:type="dxa"/>
+        </w:trPr>
+        <w:tc>
+          <w:tcPr>
             <w:tcW w:w="3969" w:type="dxa"/>
+            <w:gridSpan w:val="2"/>
           </w:tcPr>
           <w:p>
             <w:pPr>
               <w:autoSpaceDE/>
               <w:autoSpaceDN/>
+              <w:ind w:left="608" w:hanging="608"/>
               <w:rPr>
                 <w:rFonts w:ascii="Arial" w:eastAsia="Arial" w:hAnsi="Arial" w:cs="Arial"/>
                 <w:color w:val="000000" w:themeColor="text1"/>
@@ -1448,27 +1624,34 @@
                 <w:rFonts w:ascii="Arial" w:eastAsia="Arial" w:hAnsi="Arial" w:cs="Arial"/>
                 <w:color w:val="000000" w:themeColor="text1"/>
               </w:rPr>
-              <w:t xml:space="preserve">  d.   </w:t>
-            </w:r>
-            <w:r>
-              <w:rPr>
-                <w:rFonts w:ascii="Arial" w:eastAsia="Arial" w:hAnsi="Arial" w:cs="Arial"/>
-                <w:color w:val="000000" w:themeColor="text1"/>
-              </w:rPr>
-              <w:t>Ikhtisar Informasi</w:t>
-            </w:r>
-            <w:r>
-              <w:rPr>
-                <w:rFonts w:ascii="Arial" w:eastAsia="Arial" w:hAnsi="Arial" w:cs="Arial"/>
-                <w:color w:val="000000" w:themeColor="text1"/>
-              </w:rPr>
-              <w:t xml:space="preserve"> </w:t>
-            </w:r>
-          </w:p>
-        </w:tc>
-        <w:tc>
-          <w:tcPr>
-            <w:tcW w:w="296" w:type="dxa"/>
+              <w:t xml:space="preserve">  a.   </w:t>
+            </w:r>
+            <w:r>
+              <w:rPr>
+                <w:rFonts w:ascii="Arial" w:eastAsia="Arial" w:hAnsi="Arial" w:cs="Arial"/>
+                <w:color w:val="000000" w:themeColor="text1"/>
+              </w:rPr>
+              <w:t xml:space="preserve">Jenis Dokumen Kepabeanan </w:t>
+            </w:r>
+            <w:r>
+              <w:rPr>
+                <w:rFonts w:ascii="Arial" w:eastAsia="Arial" w:hAnsi="Arial" w:cs="Arial"/>
+                <w:color w:val="000000" w:themeColor="text1"/>
+              </w:rPr>
+              <w:t xml:space="preserve">     </w:t>
+            </w:r>
+            <w:r>
+              <w:rPr>
+                <w:rFonts w:ascii="Arial" w:eastAsia="Arial" w:hAnsi="Arial" w:cs="Arial"/>
+                <w:color w:val="000000" w:themeColor="text1"/>
+              </w:rPr>
+              <w:t>dan/atau Cukai</w:t>
+            </w:r>
+          </w:p>
+        </w:tc>
+        <w:tc>
+          <w:tcPr>
+            <w:tcW w:w="284" w:type="dxa"/>
           </w:tcPr>
           <w:p>
             <w:pPr>
@@ -1490,7 +1673,7 @@
         </w:tc>
         <w:tc>
           <w:tcPr>
-            <w:tcW w:w="1550" w:type="dxa"/>
+            <w:tcW w:w="5103" w:type="dxa"/>
           </w:tcPr>
           <w:p>
             <w:pPr>
@@ -1506,29 +1689,325 @@
                 <w:rFonts w:ascii="Arial" w:eastAsia="Arial" w:hAnsi="Arial" w:cs="Arial"/>
                 <w:color w:val="000000" w:themeColor="text1"/>
               </w:rPr>
-              <w:t>${no_ikhtisar}</w:t>
-            </w:r>
-          </w:p>
-        </w:tc>
-        <w:tc>
-          <w:tcPr>
-            <w:tcW w:w="3541" w:type="dxa"/>
+              <w:t>${jenis_dok_kepabeanan_lpt}</w:t>
+            </w:r>
+          </w:p>
+        </w:tc>
+      </w:tr>
+      <w:tr>
+        <w:tblPrEx>
+          <w:tblCellMar>
+            <w:top w:w="0" w:type="dxa"/>
+            <w:bottom w:w="0" w:type="dxa"/>
+          </w:tblCellMar>
+          <w:tblLook w:val="04A0" w:firstRow="1" w:lastRow="0" w:firstColumn="1" w:lastColumn="0" w:noHBand="0" w:noVBand="1"/>
+        </w:tblPrEx>
+        <w:trPr>
+          <w:gridBefore w:val="1"/>
+          <w:wBefore w:w="137" w:type="dxa"/>
+        </w:trPr>
+        <w:tc>
+          <w:tcPr>
+            <w:tcW w:w="3969" w:type="dxa"/>
+            <w:gridSpan w:val="2"/>
           </w:tcPr>
           <w:p>
             <w:pPr>
               <w:autoSpaceDE/>
               <w:autoSpaceDN/>
-              <w:rPr>
-                <w:rFonts w:ascii="Arial" w:eastAsia="Arial" w:hAnsi="Arial" w:cs="Arial"/>
-                <w:color w:val="000000" w:themeColor="text1"/>
-              </w:rPr>
-            </w:pPr>
-            <w:r>
-              <w:rPr>
-                <w:rFonts w:ascii="Arial" w:eastAsia="Arial" w:hAnsi="Arial" w:cs="Arial"/>
-                <w:color w:val="000000" w:themeColor="text1"/>
-              </w:rPr>
-              <w:t>${ikhtisar_informasi}</w:t>
+              <w:ind w:left="608" w:hanging="608"/>
+              <w:rPr>
+                <w:rFonts w:ascii="Arial" w:eastAsia="Arial" w:hAnsi="Arial" w:cs="Arial"/>
+                <w:color w:val="000000" w:themeColor="text1"/>
+              </w:rPr>
+            </w:pPr>
+            <w:r>
+              <w:rPr>
+                <w:rFonts w:ascii="Arial" w:eastAsia="Arial" w:hAnsi="Arial" w:cs="Arial"/>
+                <w:color w:val="000000" w:themeColor="text1"/>
+              </w:rPr>
+              <w:t xml:space="preserve">  </w:t>
+            </w:r>
+            <w:r>
+              <w:rPr>
+                <w:rFonts w:ascii="Arial" w:eastAsia="Arial" w:hAnsi="Arial" w:cs="Arial"/>
+                <w:color w:val="000000" w:themeColor="text1"/>
+              </w:rPr>
+              <w:t xml:space="preserve">  b.   </w:t>
+            </w:r>
+            <w:r>
+              <w:rPr>
+                <w:rFonts w:ascii="Arial" w:eastAsia="Arial" w:hAnsi="Arial" w:cs="Arial"/>
+                <w:color w:val="000000" w:themeColor="text1"/>
+              </w:rPr>
+              <w:t>Nomor dan Tanggal Dokumen Kepabeanan dan/atau Cukai</w:t>
+            </w:r>
+            <w:r>
+              <w:rPr>
+                <w:rFonts w:ascii="Arial" w:eastAsia="Arial" w:hAnsi="Arial" w:cs="Arial"/>
+                <w:color w:val="000000" w:themeColor="text1"/>
+              </w:rPr>
+              <w:t xml:space="preserve"> </w:t>
+            </w:r>
+          </w:p>
+        </w:tc>
+        <w:tc>
+          <w:tcPr>
+            <w:tcW w:w="284" w:type="dxa"/>
+          </w:tcPr>
+          <w:p>
+            <w:pPr>
+              <w:autoSpaceDE/>
+              <w:autoSpaceDN/>
+              <w:rPr>
+                <w:rFonts w:ascii="Arial" w:eastAsia="Arial" w:hAnsi="Arial" w:cs="Arial"/>
+                <w:color w:val="000000" w:themeColor="text1"/>
+              </w:rPr>
+            </w:pPr>
+            <w:r>
+              <w:rPr>
+                <w:rFonts w:ascii="Arial" w:eastAsia="Arial" w:hAnsi="Arial" w:cs="Arial"/>
+                <w:color w:val="000000" w:themeColor="text1"/>
+              </w:rPr>
+              <w:t>:</w:t>
+            </w:r>
+          </w:p>
+        </w:tc>
+        <w:tc>
+          <w:tcPr>
+            <w:tcW w:w="5103" w:type="dxa"/>
+          </w:tcPr>
+          <w:p>
+            <w:pPr>
+              <w:autoSpaceDE/>
+              <w:autoSpaceDN/>
+              <w:rPr>
+                <w:rFonts w:ascii="Arial" w:eastAsia="Arial" w:hAnsi="Arial" w:cs="Arial"/>
+                <w:color w:val="000000" w:themeColor="text1"/>
+              </w:rPr>
+            </w:pPr>
+            <w:r>
+              <w:rPr>
+                <w:rFonts w:ascii="Arial" w:eastAsia="Arial" w:hAnsi="Arial" w:cs="Arial"/>
+                <w:color w:val="000000" w:themeColor="text1"/>
+              </w:rPr>
+              <w:t>${no_tgl_dok_kepabeanan_lpt}</w:t>
+            </w:r>
+          </w:p>
+        </w:tc>
+      </w:tr>
+      <w:tr>
+        <w:tblPrEx>
+          <w:tblCellMar>
+            <w:top w:w="0" w:type="dxa"/>
+            <w:bottom w:w="0" w:type="dxa"/>
+          </w:tblCellMar>
+          <w:tblLook w:val="04A0" w:firstRow="1" w:lastRow="0" w:firstColumn="1" w:lastColumn="0" w:noHBand="0" w:noVBand="1"/>
+        </w:tblPrEx>
+        <w:trPr>
+          <w:gridBefore w:val="1"/>
+          <w:wBefore w:w="137" w:type="dxa"/>
+        </w:trPr>
+        <w:tc>
+          <w:tcPr>
+            <w:tcW w:w="3969" w:type="dxa"/>
+            <w:gridSpan w:val="2"/>
+          </w:tcPr>
+          <w:p>
+            <w:pPr>
+              <w:autoSpaceDE/>
+              <w:autoSpaceDN/>
+              <w:rPr>
+                <w:rFonts w:ascii="Arial" w:eastAsia="Arial" w:hAnsi="Arial" w:cs="Arial"/>
+                <w:color w:val="000000" w:themeColor="text1"/>
+              </w:rPr>
+            </w:pPr>
+            <w:r>
+              <w:rPr>
+                <w:rFonts w:ascii="Arial" w:eastAsia="Arial" w:hAnsi="Arial" w:cs="Arial"/>
+                <w:color w:val="000000" w:themeColor="text1"/>
+              </w:rPr>
+              <w:t xml:space="preserve">  </w:t>
+            </w:r>
+            <w:r>
+              <w:rPr>
+                <w:rFonts w:ascii="Arial" w:eastAsia="Arial" w:hAnsi="Arial" w:cs="Arial"/>
+                <w:color w:val="000000" w:themeColor="text1"/>
+              </w:rPr>
+              <w:t xml:space="preserve">  c. </w:t>
+            </w:r>
+            <w:r>
+              <w:rPr>
+                <w:rFonts w:ascii="Arial" w:eastAsia="Arial" w:hAnsi="Arial" w:cs="Arial"/>
+                <w:color w:val="000000" w:themeColor="text1"/>
+              </w:rPr>
+              <w:t xml:space="preserve"> </w:t>
+            </w:r>
+            <w:r>
+              <w:rPr>
+                <w:rFonts w:ascii="Arial" w:eastAsia="Arial" w:hAnsi="Arial" w:cs="Arial"/>
+                <w:color w:val="000000" w:themeColor="text1"/>
+              </w:rPr>
+              <w:t xml:space="preserve"> </w:t>
+            </w:r>
+            <w:r>
+              <w:rPr>
+                <w:rFonts w:ascii="Arial" w:eastAsia="Arial" w:hAnsi="Arial" w:cs="Arial"/>
+                <w:color w:val="000000" w:themeColor="text1"/>
+              </w:rPr>
+              <w:t>Metode Analisis Intelijen</w:t>
+            </w:r>
+            <w:r>
+              <w:rPr>
+                <w:rFonts w:ascii="Arial" w:eastAsia="Arial" w:hAnsi="Arial" w:cs="Arial"/>
+                <w:color w:val="000000" w:themeColor="text1"/>
+              </w:rPr>
+              <w:t xml:space="preserve"> </w:t>
+            </w:r>
+          </w:p>
+        </w:tc>
+        <w:tc>
+          <w:tcPr>
+            <w:tcW w:w="284" w:type="dxa"/>
+          </w:tcPr>
+          <w:p>
+            <w:pPr>
+              <w:autoSpaceDE/>
+              <w:autoSpaceDN/>
+              <w:rPr>
+                <w:rFonts w:ascii="Arial" w:eastAsia="Arial" w:hAnsi="Arial" w:cs="Arial"/>
+                <w:color w:val="000000" w:themeColor="text1"/>
+              </w:rPr>
+            </w:pPr>
+            <w:r>
+              <w:rPr>
+                <w:rFonts w:ascii="Arial" w:eastAsia="Arial" w:hAnsi="Arial" w:cs="Arial"/>
+                <w:color w:val="000000" w:themeColor="text1"/>
+              </w:rPr>
+              <w:t>:</w:t>
+            </w:r>
+          </w:p>
+        </w:tc>
+        <w:tc>
+          <w:tcPr>
+            <w:tcW w:w="5103" w:type="dxa"/>
+          </w:tcPr>
+          <w:p>
+            <w:pPr>
+              <w:autoSpaceDE/>
+              <w:autoSpaceDN/>
+              <w:rPr>
+                <w:rFonts w:ascii="Arial" w:eastAsia="Arial" w:hAnsi="Arial" w:cs="Arial"/>
+                <w:color w:val="000000" w:themeColor="text1"/>
+              </w:rPr>
+            </w:pPr>
+            <w:r>
+              <w:rPr>
+                <w:rFonts w:ascii="Arial" w:eastAsia="Arial" w:hAnsi="Arial" w:cs="Arial"/>
+                <w:color w:val="000000" w:themeColor="text1"/>
+              </w:rPr>
+              <w:t>${metode_analisis_intelijen_lpt}</w:t>
+            </w:r>
+          </w:p>
+        </w:tc>
+      </w:tr>
+      <w:tr>
+        <w:tblPrEx>
+          <w:tblCellMar>
+            <w:top w:w="0" w:type="dxa"/>
+            <w:bottom w:w="0" w:type="dxa"/>
+          </w:tblCellMar>
+          <w:tblLook w:val="04A0" w:firstRow="1" w:lastRow="0" w:firstColumn="1" w:lastColumn="0" w:noHBand="0" w:noVBand="1"/>
+        </w:tblPrEx>
+        <w:trPr>
+          <w:gridBefore w:val="1"/>
+          <w:wBefore w:w="137" w:type="dxa"/>
+        </w:trPr>
+        <w:tc>
+          <w:tcPr>
+            <w:tcW w:w="3969" w:type="dxa"/>
+            <w:gridSpan w:val="2"/>
+          </w:tcPr>
+          <w:p>
+            <w:pPr>
+              <w:autoSpaceDE/>
+              <w:autoSpaceDN/>
+              <w:rPr>
+                <w:rFonts w:ascii="Arial" w:eastAsia="Arial" w:hAnsi="Arial" w:cs="Arial"/>
+                <w:color w:val="000000" w:themeColor="text1"/>
+              </w:rPr>
+            </w:pPr>
+            <w:r>
+              <w:rPr>
+                <w:rFonts w:ascii="Arial" w:eastAsia="Arial" w:hAnsi="Arial" w:cs="Arial"/>
+                <w:color w:val="000000" w:themeColor="text1"/>
+              </w:rPr>
+              <w:t xml:space="preserve">  </w:t>
+            </w:r>
+            <w:r>
+              <w:rPr>
+                <w:rFonts w:ascii="Arial" w:eastAsia="Arial" w:hAnsi="Arial" w:cs="Arial"/>
+                <w:color w:val="000000" w:themeColor="text1"/>
+              </w:rPr>
+              <w:t xml:space="preserve">  d.   </w:t>
+            </w:r>
+            <w:r>
+              <w:rPr>
+                <w:rFonts w:ascii="Arial" w:eastAsia="Arial" w:hAnsi="Arial" w:cs="Arial"/>
+                <w:color w:val="000000" w:themeColor="text1"/>
+              </w:rPr>
+              <w:t>Ikhtisar Hasil Analisis Intelijen</w:t>
+            </w:r>
+            <w:r>
+              <w:rPr>
+                <w:rFonts w:ascii="Arial" w:eastAsia="Arial" w:hAnsi="Arial" w:cs="Arial"/>
+                <w:color w:val="000000" w:themeColor="text1"/>
+              </w:rPr>
+              <w:t xml:space="preserve"> </w:t>
+            </w:r>
+          </w:p>
+        </w:tc>
+        <w:tc>
+          <w:tcPr>
+            <w:tcW w:w="284" w:type="dxa"/>
+          </w:tcPr>
+          <w:p>
+            <w:pPr>
+              <w:autoSpaceDE/>
+              <w:autoSpaceDN/>
+              <w:rPr>
+                <w:rFonts w:ascii="Arial" w:eastAsia="Arial" w:hAnsi="Arial" w:cs="Arial"/>
+                <w:color w:val="000000" w:themeColor="text1"/>
+              </w:rPr>
+            </w:pPr>
+            <w:r>
+              <w:rPr>
+                <w:rFonts w:ascii="Arial" w:eastAsia="Arial" w:hAnsi="Arial" w:cs="Arial"/>
+                <w:color w:val="000000" w:themeColor="text1"/>
+              </w:rPr>
+              <w:t>:</w:t>
+            </w:r>
+          </w:p>
+        </w:tc>
+        <w:tc>
+          <w:tcPr>
+            <w:tcW w:w="5103" w:type="dxa"/>
+          </w:tcPr>
+          <w:p>
+            <w:pPr>
+              <w:autoSpaceDE/>
+              <w:autoSpaceDN/>
+              <w:rPr>
+                <w:rFonts w:ascii="Arial" w:eastAsia="Arial" w:hAnsi="Arial" w:cs="Arial"/>
+                <w:color w:val="000000" w:themeColor="text1"/>
+              </w:rPr>
+            </w:pPr>
+            <w:r>
+              <w:rPr>
+                <w:rFonts w:ascii="Arial" w:eastAsia="Arial" w:hAnsi="Arial" w:cs="Arial"/>
+                <w:color w:val="000000" w:themeColor="text1"/>
+              </w:rPr>
+              <w:t>${ikhtisar_hasil_analisis_intelijen_lpt}</w:t>
             </w:r>
           </w:p>
         </w:tc>
@@ -1536,6 +2015,8 @@
     </w:tbl>
     <w:p>
       <w:pPr>
+        <w:autoSpaceDE/>
+        <w:autoSpaceDN/>
         <w:rPr>
           <w:rFonts w:ascii="Arial" w:eastAsia="Arial" w:hAnsi="Arial" w:cs="Arial"/>
           <w:color w:val="000000" w:themeColor="text1"/>
@@ -1555,21 +2036,26 @@
           <w:color w:val="000000" w:themeColor="text1"/>
         </w:rPr>
       </w:pPr>
-      <w:bookmarkStart w:id="0" w:name="_heading=h.3dy6vkm" w:colFirst="0" w:colLast="0"/>
-      <w:bookmarkEnd w:id="0"/>
-      <w:r>
-        <w:rPr>
-          <w:rFonts w:ascii="Arial" w:eastAsia="Arial" w:hAnsi="Arial" w:cs="Arial"/>
-          <w:color w:val="000000" w:themeColor="text1"/>
-        </w:rPr>
-        <w:t xml:space="preserve">Kegiatan Analisis Intelijen </w:t>
-      </w:r>
-      <w:r>
-        <w:rPr>
-          <w:rFonts w:ascii="Arial" w:eastAsia="Arial" w:hAnsi="Arial" w:cs="Arial"/>
-          <w:color w:val="000000" w:themeColor="text1"/>
-        </w:rPr>
-        <w:t xml:space="preserve">  </w:t>
+      <w:r>
+        <w:rPr>
+          <w:rFonts w:ascii="Arial" w:eastAsia="Arial" w:hAnsi="Arial" w:cs="Arial"/>
+          <w:color w:val="000000" w:themeColor="text1"/>
+        </w:rPr>
+        <w:t xml:space="preserve">Indikasi Pelanggaran  </w:t>
+      </w:r>
+      <w:r>
+        <w:rPr>
+          <w:rFonts w:ascii="Arial" w:eastAsia="Arial" w:hAnsi="Arial" w:cs="Arial"/>
+          <w:color w:val="000000" w:themeColor="text1"/>
+        </w:rPr>
+        <w:t xml:space="preserve">          </w:t>
+      </w:r>
+      <w:r>
+        <w:rPr>
+          <w:rFonts w:ascii="Arial" w:eastAsia="Arial" w:hAnsi="Arial" w:cs="Arial"/>
+          <w:color w:val="000000" w:themeColor="text1"/>
+        </w:rPr>
+        <w:t xml:space="preserve"> </w:t>
       </w:r>
     </w:p>
     <w:tbl>
@@ -1601,7 +2087,6 @@
             <w:pPr>
               <w:autoSpaceDE/>
               <w:autoSpaceDN/>
-              <w:ind w:left="608" w:hanging="608"/>
               <w:rPr>
                 <w:rFonts w:ascii="Arial" w:eastAsia="Arial" w:hAnsi="Arial" w:cs="Arial"/>
                 <w:color w:val="000000" w:themeColor="text1"/>
@@ -1626,21 +2111,14 @@
                 <w:rFonts w:ascii="Arial" w:eastAsia="Arial" w:hAnsi="Arial" w:cs="Arial"/>
                 <w:color w:val="000000" w:themeColor="text1"/>
               </w:rPr>
-              <w:t xml:space="preserve">Jenis Dokumen Kepabeanan </w:t>
-            </w:r>
-            <w:r>
-              <w:rPr>
-                <w:rFonts w:ascii="Arial" w:eastAsia="Arial" w:hAnsi="Arial" w:cs="Arial"/>
-                <w:color w:val="000000" w:themeColor="text1"/>
-              </w:rPr>
-              <w:t xml:space="preserve">     </w:t>
-            </w:r>
-            <w:r>
-              <w:rPr>
-                <w:rFonts w:ascii="Arial" w:eastAsia="Arial" w:hAnsi="Arial" w:cs="Arial"/>
-                <w:color w:val="000000" w:themeColor="text1"/>
-              </w:rPr>
-              <w:t>dan/atau Cukai</w:t>
+              <w:t>Jenis Pelanggaran</w:t>
+            </w:r>
+            <w:r>
+              <w:rPr>
+                <w:rFonts w:ascii="Arial" w:eastAsia="Arial" w:hAnsi="Arial" w:cs="Arial"/>
+                <w:color w:val="000000" w:themeColor="text1"/>
+              </w:rPr>
+              <w:t xml:space="preserve"> </w:t>
             </w:r>
           </w:p>
         </w:tc>
@@ -1684,7 +2162,7 @@
                 <w:rFonts w:ascii="Arial" w:eastAsia="Arial" w:hAnsi="Arial" w:cs="Arial"/>
                 <w:color w:val="000000" w:themeColor="text1"/>
               </w:rPr>
-              <w:t>${jenis_dok_kepabeanan_lpt}</w:t>
+              <w:t>${jenis_pelanggaran_lpt}</w:t>
             </w:r>
           </w:p>
         </w:tc>
@@ -1698,7 +2176,6 @@
             <w:pPr>
               <w:autoSpaceDE/>
               <w:autoSpaceDN/>
-              <w:ind w:left="608" w:hanging="608"/>
               <w:rPr>
                 <w:rFonts w:ascii="Arial" w:eastAsia="Arial" w:hAnsi="Arial" w:cs="Arial"/>
                 <w:color w:val="000000" w:themeColor="text1"/>
@@ -1723,14 +2200,7 @@
                 <w:rFonts w:ascii="Arial" w:eastAsia="Arial" w:hAnsi="Arial" w:cs="Arial"/>
                 <w:color w:val="000000" w:themeColor="text1"/>
               </w:rPr>
-              <w:t>Nomor dan Tanggal Dokumen Kepabeanan dan/atau Cukai</w:t>
-            </w:r>
-            <w:r>
-              <w:rPr>
-                <w:rFonts w:ascii="Arial" w:eastAsia="Arial" w:hAnsi="Arial" w:cs="Arial"/>
-                <w:color w:val="000000" w:themeColor="text1"/>
-              </w:rPr>
-              <w:t xml:space="preserve"> </w:t>
+              <w:t xml:space="preserve">Modus Pelanggaran </w:t>
             </w:r>
           </w:p>
         </w:tc>
@@ -1774,7 +2244,7 @@
                 <w:rFonts w:ascii="Arial" w:eastAsia="Arial" w:hAnsi="Arial" w:cs="Arial"/>
                 <w:color w:val="000000" w:themeColor="text1"/>
               </w:rPr>
-              <w:t>${no_tgl_dok_kepabeanan_lpt}</w:t>
+              <w:t>${modus_pelanggaran_lpt}</w:t>
             </w:r>
           </w:p>
         </w:tc>
@@ -1826,7 +2296,7 @@
                 <w:rFonts w:ascii="Arial" w:eastAsia="Arial" w:hAnsi="Arial" w:cs="Arial"/>
                 <w:color w:val="000000" w:themeColor="text1"/>
               </w:rPr>
-              <w:t>Metode Analisis Intelijen</w:t>
+              <w:t>Perkiraan Tempat Pelanggaran</w:t>
             </w:r>
             <w:r>
               <w:rPr>
@@ -1877,7 +2347,7 @@
                 <w:rFonts w:ascii="Arial" w:eastAsia="Arial" w:hAnsi="Arial" w:cs="Arial"/>
                 <w:color w:val="000000" w:themeColor="text1"/>
               </w:rPr>
-              <w:t>${metode_analisis_intelijen_lpt}</w:t>
+              <w:t>${perkiraan_tempat_pelanggaran_lpt}</w:t>
             </w:r>
           </w:p>
         </w:tc>
@@ -1915,7 +2385,7 @@
                 <w:rFonts w:ascii="Arial" w:eastAsia="Arial" w:hAnsi="Arial" w:cs="Arial"/>
                 <w:color w:val="000000" w:themeColor="text1"/>
               </w:rPr>
-              <w:t>Ikhtisar Hasil Analisis Intelijen</w:t>
+              <w:t>Perkiraan Waktu Pelanggaran</w:t>
             </w:r>
             <w:r>
               <w:rPr>
@@ -1966,7 +2436,117 @@
                 <w:rFonts w:ascii="Arial" w:eastAsia="Arial" w:hAnsi="Arial" w:cs="Arial"/>
                 <w:color w:val="000000" w:themeColor="text1"/>
               </w:rPr>
-              <w:t>${ikhtisar_hasil_analisis_intelijen_lpt}</w:t>
+              <w:t>${perkiraan_waktu_pelanggaran_lpt</w:t>
+            </w:r>
+            <w:r>
+              <w:rPr>
+                <w:rFonts w:ascii="Arial" w:eastAsia="Arial" w:hAnsi="Arial" w:cs="Arial"/>
+                <w:color w:val="000000" w:themeColor="text1"/>
+              </w:rPr>
+              <w:t>}</w:t>
+            </w:r>
+          </w:p>
+        </w:tc>
+      </w:tr>
+      <w:tr>
+        <w:tc>
+          <w:tcPr>
+            <w:tcW w:w="3969" w:type="dxa"/>
+          </w:tcPr>
+          <w:p>
+            <w:pPr>
+              <w:autoSpaceDE/>
+              <w:autoSpaceDN/>
+              <w:rPr>
+                <w:rFonts w:ascii="Arial" w:eastAsia="Arial" w:hAnsi="Arial" w:cs="Arial"/>
+                <w:color w:val="000000" w:themeColor="text1"/>
+              </w:rPr>
+            </w:pPr>
+            <w:r>
+              <w:rPr>
+                <w:rFonts w:ascii="Arial" w:eastAsia="Arial" w:hAnsi="Arial" w:cs="Arial"/>
+                <w:color w:val="000000" w:themeColor="text1"/>
+              </w:rPr>
+              <w:t xml:space="preserve">  </w:t>
+            </w:r>
+            <w:r>
+              <w:rPr>
+                <w:rFonts w:ascii="Arial" w:eastAsia="Arial" w:hAnsi="Arial" w:cs="Arial"/>
+                <w:color w:val="000000" w:themeColor="text1"/>
+              </w:rPr>
+              <w:t xml:space="preserve">  e. </w:t>
+            </w:r>
+            <w:r>
+              <w:rPr>
+                <w:rFonts w:ascii="Arial" w:eastAsia="Arial" w:hAnsi="Arial" w:cs="Arial"/>
+                <w:color w:val="000000" w:themeColor="text1"/>
+              </w:rPr>
+              <w:t xml:space="preserve"> </w:t>
+            </w:r>
+            <w:r>
+              <w:rPr>
+                <w:rFonts w:ascii="Arial" w:eastAsia="Arial" w:hAnsi="Arial" w:cs="Arial"/>
+                <w:color w:val="000000" w:themeColor="text1"/>
+              </w:rPr>
+              <w:t xml:space="preserve"> </w:t>
+            </w:r>
+            <w:r>
+              <w:rPr>
+                <w:rFonts w:ascii="Arial" w:eastAsia="Arial" w:hAnsi="Arial" w:cs="Arial"/>
+                <w:color w:val="000000" w:themeColor="text1"/>
+              </w:rPr>
+              <w:t>Perkiraan Pelaku Pelanggaran</w:t>
+            </w:r>
+            <w:r>
+              <w:rPr>
+                <w:rFonts w:ascii="Arial" w:eastAsia="Arial" w:hAnsi="Arial" w:cs="Arial"/>
+                <w:color w:val="000000" w:themeColor="text1"/>
+              </w:rPr>
+              <w:t xml:space="preserve"> </w:t>
+            </w:r>
+          </w:p>
+        </w:tc>
+        <w:tc>
+          <w:tcPr>
+            <w:tcW w:w="284" w:type="dxa"/>
+          </w:tcPr>
+          <w:p>
+            <w:pPr>
+              <w:autoSpaceDE/>
+              <w:autoSpaceDN/>
+              <w:rPr>
+                <w:rFonts w:ascii="Arial" w:eastAsia="Arial" w:hAnsi="Arial" w:cs="Arial"/>
+                <w:color w:val="000000" w:themeColor="text1"/>
+              </w:rPr>
+            </w:pPr>
+            <w:r>
+              <w:rPr>
+                <w:rFonts w:ascii="Arial" w:eastAsia="Arial" w:hAnsi="Arial" w:cs="Arial"/>
+                <w:color w:val="000000" w:themeColor="text1"/>
+              </w:rPr>
+              <w:t>:</w:t>
+            </w:r>
+          </w:p>
+        </w:tc>
+        <w:tc>
+          <w:tcPr>
+            <w:tcW w:w="5103" w:type="dxa"/>
+          </w:tcPr>
+          <w:p>
+            <w:pPr>
+              <w:autoSpaceDE/>
+              <w:autoSpaceDN/>
+              <w:rPr>
+                <w:rFonts w:ascii="Arial" w:eastAsia="Arial" w:hAnsi="Arial" w:cs="Arial"/>
+                <w:color w:val="000000" w:themeColor="text1"/>
+              </w:rPr>
+            </w:pPr>
+            <w:r>
+              <w:rPr>
+                <w:rFonts w:ascii="Arial" w:eastAsia="Arial" w:hAnsi="Arial" w:cs="Arial"/>
+                <w:color w:val="000000" w:themeColor="text1"/>
+              </w:rPr>
+              <w:t>${perkiraan_pelaku_pelanggaran_lpt}</w:t>
             </w:r>
           </w:p>
         </w:tc>
@@ -2000,21 +2580,7 @@
           <w:rFonts w:ascii="Arial" w:eastAsia="Arial" w:hAnsi="Arial" w:cs="Arial"/>
           <w:color w:val="000000" w:themeColor="text1"/>
         </w:rPr>
-        <w:t xml:space="preserve">Indikasi Pelanggaran  </w:t>
-      </w:r>
-      <w:r>
-        <w:rPr>
-          <w:rFonts w:ascii="Arial" w:eastAsia="Arial" w:hAnsi="Arial" w:cs="Arial"/>
-          <w:color w:val="000000" w:themeColor="text1"/>
-        </w:rPr>
-        <w:t xml:space="preserve">          </w:t>
-      </w:r>
-      <w:r>
-        <w:rPr>
-          <w:rFonts w:ascii="Arial" w:eastAsia="Arial" w:hAnsi="Arial" w:cs="Arial"/>
-          <w:color w:val="000000" w:themeColor="text1"/>
-        </w:rPr>
-        <w:t xml:space="preserve"> </w:t>
+        <w:t xml:space="preserve">Dokumentasi Kegiatan Intelijen  </w:t>
       </w:r>
     </w:p>
     <w:tbl>
@@ -2070,531 +2636,6 @@
                 <w:rFonts w:ascii="Arial" w:eastAsia="Arial" w:hAnsi="Arial" w:cs="Arial"/>
                 <w:color w:val="000000" w:themeColor="text1"/>
               </w:rPr>
-              <w:t>Jenis Pelanggaran</w:t>
-            </w:r>
-            <w:r>
-              <w:rPr>
-                <w:rFonts w:ascii="Arial" w:eastAsia="Arial" w:hAnsi="Arial" w:cs="Arial"/>
-                <w:color w:val="000000" w:themeColor="text1"/>
-              </w:rPr>
-              <w:t xml:space="preserve"> </w:t>
-            </w:r>
-          </w:p>
-        </w:tc>
-        <w:tc>
-          <w:tcPr>
-            <w:tcW w:w="284" w:type="dxa"/>
-          </w:tcPr>
-          <w:p>
-            <w:pPr>
-              <w:autoSpaceDE/>
-              <w:autoSpaceDN/>
-              <w:rPr>
-                <w:rFonts w:ascii="Arial" w:eastAsia="Arial" w:hAnsi="Arial" w:cs="Arial"/>
-                <w:color w:val="000000" w:themeColor="text1"/>
-              </w:rPr>
-            </w:pPr>
-            <w:r>
-              <w:rPr>
-                <w:rFonts w:ascii="Arial" w:eastAsia="Arial" w:hAnsi="Arial" w:cs="Arial"/>
-                <w:color w:val="000000" w:themeColor="text1"/>
-              </w:rPr>
-              <w:t>:</w:t>
-            </w:r>
-          </w:p>
-        </w:tc>
-        <w:tc>
-          <w:tcPr>
-            <w:tcW w:w="5103" w:type="dxa"/>
-          </w:tcPr>
-          <w:p>
-            <w:pPr>
-              <w:autoSpaceDE/>
-              <w:autoSpaceDN/>
-              <w:rPr>
-                <w:rFonts w:ascii="Arial" w:eastAsia="Arial" w:hAnsi="Arial" w:cs="Arial"/>
-                <w:color w:val="000000" w:themeColor="text1"/>
-              </w:rPr>
-            </w:pPr>
-            <w:r>
-              <w:rPr>
-                <w:rFonts w:ascii="Arial" w:eastAsia="Arial" w:hAnsi="Arial" w:cs="Arial"/>
-                <w:color w:val="000000" w:themeColor="text1"/>
-              </w:rPr>
-              <w:t>${jenis_pelanggaran_lpt}</w:t>
-            </w:r>
-          </w:p>
-        </w:tc>
-      </w:tr>
-      <w:tr>
-        <w:tc>
-          <w:tcPr>
-            <w:tcW w:w="3969" w:type="dxa"/>
-          </w:tcPr>
-          <w:p>
-            <w:pPr>
-              <w:autoSpaceDE/>
-              <w:autoSpaceDN/>
-              <w:rPr>
-                <w:rFonts w:ascii="Arial" w:eastAsia="Arial" w:hAnsi="Arial" w:cs="Arial"/>
-                <w:color w:val="000000" w:themeColor="text1"/>
-              </w:rPr>
-            </w:pPr>
-            <w:r>
-              <w:rPr>
-                <w:rFonts w:ascii="Arial" w:eastAsia="Arial" w:hAnsi="Arial" w:cs="Arial"/>
-                <w:color w:val="000000" w:themeColor="text1"/>
-              </w:rPr>
-              <w:t xml:space="preserve">  </w:t>
-            </w:r>
-            <w:r>
-              <w:rPr>
-                <w:rFonts w:ascii="Arial" w:eastAsia="Arial" w:hAnsi="Arial" w:cs="Arial"/>
-                <w:color w:val="000000" w:themeColor="text1"/>
-              </w:rPr>
-              <w:t xml:space="preserve">  b.   </w:t>
-            </w:r>
-            <w:r>
-              <w:rPr>
-                <w:rFonts w:ascii="Arial" w:eastAsia="Arial" w:hAnsi="Arial" w:cs="Arial"/>
-                <w:color w:val="000000" w:themeColor="text1"/>
-              </w:rPr>
-              <w:t xml:space="preserve">Modus Pelanggaran </w:t>
-            </w:r>
-          </w:p>
-        </w:tc>
-        <w:tc>
-          <w:tcPr>
-            <w:tcW w:w="284" w:type="dxa"/>
-          </w:tcPr>
-          <w:p>
-            <w:pPr>
-              <w:autoSpaceDE/>
-              <w:autoSpaceDN/>
-              <w:rPr>
-                <w:rFonts w:ascii="Arial" w:eastAsia="Arial" w:hAnsi="Arial" w:cs="Arial"/>
-                <w:color w:val="000000" w:themeColor="text1"/>
-              </w:rPr>
-            </w:pPr>
-            <w:r>
-              <w:rPr>
-                <w:rFonts w:ascii="Arial" w:eastAsia="Arial" w:hAnsi="Arial" w:cs="Arial"/>
-                <w:color w:val="000000" w:themeColor="text1"/>
-              </w:rPr>
-              <w:t>:</w:t>
-            </w:r>
-          </w:p>
-        </w:tc>
-        <w:tc>
-          <w:tcPr>
-            <w:tcW w:w="5103" w:type="dxa"/>
-          </w:tcPr>
-          <w:p>
-            <w:pPr>
-              <w:autoSpaceDE/>
-              <w:autoSpaceDN/>
-              <w:rPr>
-                <w:rFonts w:ascii="Arial" w:eastAsia="Arial" w:hAnsi="Arial" w:cs="Arial"/>
-                <w:color w:val="000000" w:themeColor="text1"/>
-              </w:rPr>
-            </w:pPr>
-            <w:r>
-              <w:rPr>
-                <w:rFonts w:ascii="Arial" w:eastAsia="Arial" w:hAnsi="Arial" w:cs="Arial"/>
-                <w:color w:val="000000" w:themeColor="text1"/>
-              </w:rPr>
-              <w:t>${modus_pelanggaran_lpt}</w:t>
-            </w:r>
-          </w:p>
-        </w:tc>
-      </w:tr>
-      <w:tr>
-        <w:tc>
-          <w:tcPr>
-            <w:tcW w:w="3969" w:type="dxa"/>
-          </w:tcPr>
-          <w:p>
-            <w:pPr>
-              <w:autoSpaceDE/>
-              <w:autoSpaceDN/>
-              <w:rPr>
-                <w:rFonts w:ascii="Arial" w:eastAsia="Arial" w:hAnsi="Arial" w:cs="Arial"/>
-                <w:color w:val="000000" w:themeColor="text1"/>
-              </w:rPr>
-            </w:pPr>
-            <w:r>
-              <w:rPr>
-                <w:rFonts w:ascii="Arial" w:eastAsia="Arial" w:hAnsi="Arial" w:cs="Arial"/>
-                <w:color w:val="000000" w:themeColor="text1"/>
-              </w:rPr>
-              <w:t xml:space="preserve">  </w:t>
-            </w:r>
-            <w:r>
-              <w:rPr>
-                <w:rFonts w:ascii="Arial" w:eastAsia="Arial" w:hAnsi="Arial" w:cs="Arial"/>
-                <w:color w:val="000000" w:themeColor="text1"/>
-              </w:rPr>
-              <w:t xml:space="preserve">  c. </w:t>
-            </w:r>
-            <w:r>
-              <w:rPr>
-                <w:rFonts w:ascii="Arial" w:eastAsia="Arial" w:hAnsi="Arial" w:cs="Arial"/>
-                <w:color w:val="000000" w:themeColor="text1"/>
-              </w:rPr>
-              <w:t xml:space="preserve"> </w:t>
-            </w:r>
-            <w:r>
-              <w:rPr>
-                <w:rFonts w:ascii="Arial" w:eastAsia="Arial" w:hAnsi="Arial" w:cs="Arial"/>
-                <w:color w:val="000000" w:themeColor="text1"/>
-              </w:rPr>
-              <w:t xml:space="preserve"> </w:t>
-            </w:r>
-            <w:r>
-              <w:rPr>
-                <w:rFonts w:ascii="Arial" w:eastAsia="Arial" w:hAnsi="Arial" w:cs="Arial"/>
-                <w:color w:val="000000" w:themeColor="text1"/>
-              </w:rPr>
-              <w:t>Perkiraan Tempat Pelanggaran</w:t>
-            </w:r>
-            <w:r>
-              <w:rPr>
-                <w:rFonts w:ascii="Arial" w:eastAsia="Arial" w:hAnsi="Arial" w:cs="Arial"/>
-                <w:color w:val="000000" w:themeColor="text1"/>
-              </w:rPr>
-              <w:t xml:space="preserve"> </w:t>
-            </w:r>
-          </w:p>
-        </w:tc>
-        <w:tc>
-          <w:tcPr>
-            <w:tcW w:w="284" w:type="dxa"/>
-          </w:tcPr>
-          <w:p>
-            <w:pPr>
-              <w:autoSpaceDE/>
-              <w:autoSpaceDN/>
-              <w:rPr>
-                <w:rFonts w:ascii="Arial" w:eastAsia="Arial" w:hAnsi="Arial" w:cs="Arial"/>
-                <w:color w:val="000000" w:themeColor="text1"/>
-              </w:rPr>
-            </w:pPr>
-            <w:r>
-              <w:rPr>
-                <w:rFonts w:ascii="Arial" w:eastAsia="Arial" w:hAnsi="Arial" w:cs="Arial"/>
-                <w:color w:val="000000" w:themeColor="text1"/>
-              </w:rPr>
-              <w:t>:</w:t>
-            </w:r>
-          </w:p>
-        </w:tc>
-        <w:tc>
-          <w:tcPr>
-            <w:tcW w:w="5103" w:type="dxa"/>
-          </w:tcPr>
-          <w:p>
-            <w:pPr>
-              <w:autoSpaceDE/>
-              <w:autoSpaceDN/>
-              <w:rPr>
-                <w:rFonts w:ascii="Arial" w:eastAsia="Arial" w:hAnsi="Arial" w:cs="Arial"/>
-                <w:color w:val="000000" w:themeColor="text1"/>
-              </w:rPr>
-            </w:pPr>
-            <w:r>
-              <w:rPr>
-                <w:rFonts w:ascii="Arial" w:eastAsia="Arial" w:hAnsi="Arial" w:cs="Arial"/>
-                <w:color w:val="000000" w:themeColor="text1"/>
-              </w:rPr>
-              <w:t>${perkiraan_tempat_pelanggaran_lpt}</w:t>
-            </w:r>
-          </w:p>
-        </w:tc>
-      </w:tr>
-      <w:tr>
-        <w:tc>
-          <w:tcPr>
-            <w:tcW w:w="3969" w:type="dxa"/>
-          </w:tcPr>
-          <w:p>
-            <w:pPr>
-              <w:autoSpaceDE/>
-              <w:autoSpaceDN/>
-              <w:rPr>
-                <w:rFonts w:ascii="Arial" w:eastAsia="Arial" w:hAnsi="Arial" w:cs="Arial"/>
-                <w:color w:val="000000" w:themeColor="text1"/>
-              </w:rPr>
-            </w:pPr>
-            <w:r>
-              <w:rPr>
-                <w:rFonts w:ascii="Arial" w:eastAsia="Arial" w:hAnsi="Arial" w:cs="Arial"/>
-                <w:color w:val="000000" w:themeColor="text1"/>
-              </w:rPr>
-              <w:t xml:space="preserve">  </w:t>
-            </w:r>
-            <w:r>
-              <w:rPr>
-                <w:rFonts w:ascii="Arial" w:eastAsia="Arial" w:hAnsi="Arial" w:cs="Arial"/>
-                <w:color w:val="000000" w:themeColor="text1"/>
-              </w:rPr>
-              <w:t xml:space="preserve">  d.   </w:t>
-            </w:r>
-            <w:r>
-              <w:rPr>
-                <w:rFonts w:ascii="Arial" w:eastAsia="Arial" w:hAnsi="Arial" w:cs="Arial"/>
-                <w:color w:val="000000" w:themeColor="text1"/>
-              </w:rPr>
-              <w:t>Perkiraan Waktu Pelanggaran</w:t>
-            </w:r>
-            <w:r>
-              <w:rPr>
-                <w:rFonts w:ascii="Arial" w:eastAsia="Arial" w:hAnsi="Arial" w:cs="Arial"/>
-                <w:color w:val="000000" w:themeColor="text1"/>
-              </w:rPr>
-              <w:t xml:space="preserve"> </w:t>
-            </w:r>
-          </w:p>
-        </w:tc>
-        <w:tc>
-          <w:tcPr>
-            <w:tcW w:w="284" w:type="dxa"/>
-          </w:tcPr>
-          <w:p>
-            <w:pPr>
-              <w:autoSpaceDE/>
-              <w:autoSpaceDN/>
-              <w:rPr>
-                <w:rFonts w:ascii="Arial" w:eastAsia="Arial" w:hAnsi="Arial" w:cs="Arial"/>
-                <w:color w:val="000000" w:themeColor="text1"/>
-              </w:rPr>
-            </w:pPr>
-            <w:r>
-              <w:rPr>
-                <w:rFonts w:ascii="Arial" w:eastAsia="Arial" w:hAnsi="Arial" w:cs="Arial"/>
-                <w:color w:val="000000" w:themeColor="text1"/>
-              </w:rPr>
-              <w:t>:</w:t>
-            </w:r>
-          </w:p>
-        </w:tc>
-        <w:tc>
-          <w:tcPr>
-            <w:tcW w:w="5103" w:type="dxa"/>
-          </w:tcPr>
-          <w:p>
-            <w:pPr>
-              <w:autoSpaceDE/>
-              <w:autoSpaceDN/>
-              <w:rPr>
-                <w:rFonts w:ascii="Arial" w:eastAsia="Arial" w:hAnsi="Arial" w:cs="Arial"/>
-                <w:color w:val="000000" w:themeColor="text1"/>
-              </w:rPr>
-            </w:pPr>
-            <w:r>
-              <w:rPr>
-                <w:rFonts w:ascii="Arial" w:eastAsia="Arial" w:hAnsi="Arial" w:cs="Arial"/>
-                <w:color w:val="000000" w:themeColor="text1"/>
-              </w:rPr>
-              <w:t>${perkiraan_waktu_pelanggaran_lpt</w:t>
-            </w:r>
-            <w:r>
-              <w:rPr>
-                <w:rFonts w:ascii="Arial" w:eastAsia="Arial" w:hAnsi="Arial" w:cs="Arial"/>
-                <w:color w:val="000000" w:themeColor="text1"/>
-              </w:rPr>
-              <w:t>}</w:t>
-            </w:r>
-          </w:p>
-        </w:tc>
-      </w:tr>
-      <w:tr>
-        <w:tc>
-          <w:tcPr>
-            <w:tcW w:w="3969" w:type="dxa"/>
-          </w:tcPr>
-          <w:p>
-            <w:pPr>
-              <w:autoSpaceDE/>
-              <w:autoSpaceDN/>
-              <w:rPr>
-                <w:rFonts w:ascii="Arial" w:eastAsia="Arial" w:hAnsi="Arial" w:cs="Arial"/>
-                <w:color w:val="000000" w:themeColor="text1"/>
-              </w:rPr>
-            </w:pPr>
-            <w:r>
-              <w:rPr>
-                <w:rFonts w:ascii="Arial" w:eastAsia="Arial" w:hAnsi="Arial" w:cs="Arial"/>
-                <w:color w:val="000000" w:themeColor="text1"/>
-              </w:rPr>
-              <w:t xml:space="preserve">  </w:t>
-            </w:r>
-            <w:r>
-              <w:rPr>
-                <w:rFonts w:ascii="Arial" w:eastAsia="Arial" w:hAnsi="Arial" w:cs="Arial"/>
-                <w:color w:val="000000" w:themeColor="text1"/>
-              </w:rPr>
-              <w:t xml:space="preserve">  e. </w:t>
-            </w:r>
-            <w:r>
-              <w:rPr>
-                <w:rFonts w:ascii="Arial" w:eastAsia="Arial" w:hAnsi="Arial" w:cs="Arial"/>
-                <w:color w:val="000000" w:themeColor="text1"/>
-              </w:rPr>
-              <w:t xml:space="preserve"> </w:t>
-            </w:r>
-            <w:r>
-              <w:rPr>
-                <w:rFonts w:ascii="Arial" w:eastAsia="Arial" w:hAnsi="Arial" w:cs="Arial"/>
-                <w:color w:val="000000" w:themeColor="text1"/>
-              </w:rPr>
-              <w:t xml:space="preserve"> </w:t>
-            </w:r>
-            <w:r>
-              <w:rPr>
-                <w:rFonts w:ascii="Arial" w:eastAsia="Arial" w:hAnsi="Arial" w:cs="Arial"/>
-                <w:color w:val="000000" w:themeColor="text1"/>
-              </w:rPr>
-              <w:t>Perkiraan Pelaku Pelanggaran</w:t>
-            </w:r>
-            <w:r>
-              <w:rPr>
-                <w:rFonts w:ascii="Arial" w:eastAsia="Arial" w:hAnsi="Arial" w:cs="Arial"/>
-                <w:color w:val="000000" w:themeColor="text1"/>
-              </w:rPr>
-              <w:t xml:space="preserve"> </w:t>
-            </w:r>
-          </w:p>
-        </w:tc>
-        <w:tc>
-          <w:tcPr>
-            <w:tcW w:w="284" w:type="dxa"/>
-          </w:tcPr>
-          <w:p>
-            <w:pPr>
-              <w:autoSpaceDE/>
-              <w:autoSpaceDN/>
-              <w:rPr>
-                <w:rFonts w:ascii="Arial" w:eastAsia="Arial" w:hAnsi="Arial" w:cs="Arial"/>
-                <w:color w:val="000000" w:themeColor="text1"/>
-              </w:rPr>
-            </w:pPr>
-            <w:r>
-              <w:rPr>
-                <w:rFonts w:ascii="Arial" w:eastAsia="Arial" w:hAnsi="Arial" w:cs="Arial"/>
-                <w:color w:val="000000" w:themeColor="text1"/>
-              </w:rPr>
-              <w:t>:</w:t>
-            </w:r>
-          </w:p>
-        </w:tc>
-        <w:tc>
-          <w:tcPr>
-            <w:tcW w:w="5103" w:type="dxa"/>
-          </w:tcPr>
-          <w:p>
-            <w:pPr>
-              <w:autoSpaceDE/>
-              <w:autoSpaceDN/>
-              <w:rPr>
-                <w:rFonts w:ascii="Arial" w:eastAsia="Arial" w:hAnsi="Arial" w:cs="Arial"/>
-                <w:color w:val="000000" w:themeColor="text1"/>
-              </w:rPr>
-            </w:pPr>
-            <w:r>
-              <w:rPr>
-                <w:rFonts w:ascii="Arial" w:eastAsia="Arial" w:hAnsi="Arial" w:cs="Arial"/>
-                <w:color w:val="000000" w:themeColor="text1"/>
-              </w:rPr>
-              <w:t>${perkiraan_pelaku_pelanggaran_lpt}</w:t>
-            </w:r>
-          </w:p>
-        </w:tc>
-      </w:tr>
-    </w:tbl>
-    <w:p>
-      <w:pPr>
-        <w:autoSpaceDE/>
-        <w:autoSpaceDN/>
-        <w:rPr>
-          <w:rFonts w:ascii="Arial" w:eastAsia="Arial" w:hAnsi="Arial" w:cs="Arial"/>
-          <w:color w:val="000000" w:themeColor="text1"/>
-        </w:rPr>
-      </w:pPr>
-    </w:p>
-    <w:p>
-      <w:pPr>
-        <w:numPr>
-          <w:ilvl w:val="0"/>
-          <w:numId w:val="7"/>
-        </w:numPr>
-        <w:autoSpaceDE/>
-        <w:autoSpaceDN/>
-        <w:rPr>
-          <w:rFonts w:ascii="Arial" w:eastAsia="Arial" w:hAnsi="Arial" w:cs="Arial"/>
-          <w:color w:val="000000" w:themeColor="text1"/>
-        </w:rPr>
-      </w:pPr>
-      <w:r>
-        <w:rPr>
-          <w:rFonts w:ascii="Arial" w:eastAsia="Arial" w:hAnsi="Arial" w:cs="Arial"/>
-          <w:color w:val="000000" w:themeColor="text1"/>
-        </w:rPr>
-        <w:t xml:space="preserve">Dokumentasi Kegiatan Intelijen  </w:t>
-      </w:r>
-    </w:p>
-    <w:tbl>
-      <w:tblPr>
-        <w:tblStyle w:val="KisiTabel"/>
-        <w:tblW w:w="0" w:type="auto"/>
-        <w:tblInd w:w="704" w:type="dxa"/>
-        <w:tblBorders>
-          <w:top w:val="none" w:sz="0" w:space="0" w:color="auto"/>
-          <w:left w:val="none" w:sz="0" w:space="0" w:color="auto"/>
-          <w:bottom w:val="none" w:sz="0" w:space="0" w:color="auto"/>
-          <w:right w:val="none" w:sz="0" w:space="0" w:color="auto"/>
-          <w:insideH w:val="none" w:sz="0" w:space="0" w:color="auto"/>
-          <w:insideV w:val="none" w:sz="0" w:space="0" w:color="auto"/>
-        </w:tblBorders>
-        <w:tblLook w:val="04A0" w:firstRow="1" w:lastRow="0" w:firstColumn="1" w:lastColumn="0" w:noHBand="0" w:noVBand="1"/>
-      </w:tblPr>
-      <w:tblGrid>
-        <w:gridCol w:w="3969"/>
-        <w:gridCol w:w="284"/>
-        <w:gridCol w:w="5103"/>
-      </w:tblGrid>
-      <w:tr>
-        <w:tc>
-          <w:tcPr>
-            <w:tcW w:w="3969" w:type="dxa"/>
-          </w:tcPr>
-          <w:p>
-            <w:pPr>
-              <w:autoSpaceDE/>
-              <w:autoSpaceDN/>
-              <w:rPr>
-                <w:rFonts w:ascii="Arial" w:eastAsia="Arial" w:hAnsi="Arial" w:cs="Arial"/>
-                <w:color w:val="000000" w:themeColor="text1"/>
-              </w:rPr>
-            </w:pPr>
-            <w:r>
-              <w:rPr>
-                <w:rFonts w:ascii="Arial" w:eastAsia="Arial" w:hAnsi="Arial" w:cs="Arial"/>
-                <w:color w:val="000000" w:themeColor="text1"/>
-              </w:rPr>
-              <w:t xml:space="preserve">  </w:t>
-            </w:r>
-            <w:r>
-              <w:rPr>
-                <w:rFonts w:ascii="Arial" w:eastAsia="Arial" w:hAnsi="Arial" w:cs="Arial"/>
-                <w:color w:val="000000" w:themeColor="text1"/>
-              </w:rPr>
-              <w:t xml:space="preserve">  a.   </w:t>
-            </w:r>
-            <w:r>
-              <w:rPr>
-                <w:rFonts w:ascii="Arial" w:eastAsia="Arial" w:hAnsi="Arial" w:cs="Arial"/>
-                <w:color w:val="000000" w:themeColor="text1"/>
-              </w:rPr>
               <w:t>Foto</w:t>
             </w:r>
           </w:p>
@@ -3023,6 +3064,7 @@
               <w:tabs>
                 <w:tab w:val="left" w:pos="572"/>
               </w:tabs>
+              <w:spacing w:line="276" w:lineRule="auto"/>
               <w:rPr>
                 <w:rFonts w:ascii="Arial" w:eastAsia="Arial" w:hAnsi="Arial" w:cs="Arial"/>
                 <w:color w:val="000000" w:themeColor="text1"/>
@@ -3060,6 +3102,8 @@
               <w:tabs>
                 <w:tab w:val="left" w:pos="572"/>
               </w:tabs>
+              <w:spacing w:line="276" w:lineRule="auto"/>
+              <w:jc w:val="both"/>
               <w:rPr>
                 <w:rFonts w:ascii="Arial" w:eastAsia="Arial" w:hAnsi="Arial" w:cs="Arial"/>
                 <w:color w:val="000000" w:themeColor="text1"/>
@@ -3152,31 +3196,18 @@
               <w:tabs>
                 <w:tab w:val="left" w:pos="572"/>
               </w:tabs>
-              <w:rPr>
-                <w:rFonts w:ascii="Arial" w:eastAsia="Arial" w:hAnsi="Arial" w:cs="Arial"/>
-                <w:color w:val="000000" w:themeColor="text1"/>
-              </w:rPr>
-            </w:pPr>
-            <w:r>
-              <w:rPr>
-                <w:rFonts w:ascii="Arial" w:eastAsia="Arial" w:hAnsi="Arial" w:cs="Arial"/>
-                <w:color w:val="000000" w:themeColor="text1"/>
-              </w:rPr>
-              <w:t>${</w:t>
-            </w:r>
-            <w:r>
-              <w:rPr>
-                <w:rFonts w:ascii="Arial" w:eastAsia="Arial" w:hAnsi="Arial" w:cs="Arial"/>
-                <w:color w:val="000000" w:themeColor="text1"/>
-              </w:rPr>
-              <w:t>r</w:t>
-            </w:r>
-            <w:r>
-              <w:rPr>
-                <w:rFonts w:ascii="Arial" w:eastAsia="Arial" w:hAnsi="Arial" w:cs="Arial"/>
-                <w:color w:val="000000" w:themeColor="text1"/>
-              </w:rPr>
-              <w:t>}</w:t>
+              <w:spacing w:line="276" w:lineRule="auto"/>
+              <w:rPr>
+                <w:rFonts w:ascii="Arial" w:eastAsia="Arial" w:hAnsi="Arial" w:cs="Arial"/>
+                <w:color w:val="000000" w:themeColor="text1"/>
+              </w:rPr>
+            </w:pPr>
+            <w:r>
+              <w:rPr>
+                <w:rFonts w:ascii="Arial" w:eastAsia="Arial" w:hAnsi="Arial" w:cs="Arial"/>
+                <w:color w:val="000000" w:themeColor="text1"/>
+              </w:rPr>
+              <w:t>${r}</w:t>
             </w:r>
           </w:p>
         </w:tc>
@@ -3189,31 +3220,19 @@
               <w:tabs>
                 <w:tab w:val="left" w:pos="572"/>
               </w:tabs>
-              <w:rPr>
-                <w:rFonts w:ascii="Arial" w:eastAsia="Arial" w:hAnsi="Arial" w:cs="Arial"/>
-                <w:color w:val="000000" w:themeColor="text1"/>
-              </w:rPr>
-            </w:pPr>
-            <w:r>
-              <w:rPr>
-                <w:rFonts w:ascii="Arial" w:eastAsia="Arial" w:hAnsi="Arial" w:cs="Arial"/>
-                <w:color w:val="000000" w:themeColor="text1"/>
-              </w:rPr>
-              <w:t>${</w:t>
-            </w:r>
-            <w:r>
-              <w:rPr>
-                <w:rFonts w:ascii="Arial" w:eastAsia="Arial" w:hAnsi="Arial" w:cs="Arial"/>
-                <w:color w:val="000000" w:themeColor="text1"/>
-              </w:rPr>
-              <w:t>rekomendasi</w:t>
-            </w:r>
-            <w:r>
-              <w:rPr>
-                <w:rFonts w:ascii="Arial" w:eastAsia="Arial" w:hAnsi="Arial" w:cs="Arial"/>
-                <w:color w:val="000000" w:themeColor="text1"/>
-              </w:rPr>
-              <w:t>}</w:t>
+              <w:spacing w:line="276" w:lineRule="auto"/>
+              <w:jc w:val="both"/>
+              <w:rPr>
+                <w:rFonts w:ascii="Arial" w:eastAsia="Arial" w:hAnsi="Arial" w:cs="Arial"/>
+                <w:color w:val="000000" w:themeColor="text1"/>
+              </w:rPr>
+            </w:pPr>
+            <w:r>
+              <w:rPr>
+                <w:rFonts w:ascii="Arial" w:eastAsia="Arial" w:hAnsi="Arial" w:cs="Arial"/>
+                <w:color w:val="000000" w:themeColor="text1"/>
+              </w:rPr>
+              <w:t>${rekomendasi}</w:t>
             </w:r>
           </w:p>
         </w:tc>

</xml_diff>

<commit_message>
(change) revisi form spt,lpt dan perubahan dokumen spt dan lpt
</commit_message>
<xml_diff>
--- a/resources/templates/Dokpengawasan/surat-lpt.docx
+++ b/resources/templates/Dokpengawasan/surat-lpt.docx
@@ -1,6 +1,6 @@
 
 <file path=word/document.xml><?xml version="1.0" encoding="utf-8"?>
-<w:document xmlns:wpc="http://schemas.microsoft.com/office/word/2010/wordprocessingCanvas" xmlns:cx="http://schemas.microsoft.com/office/drawing/2014/chartex" xmlns:cx1="http://schemas.microsoft.com/office/drawing/2015/9/8/chartex" xmlns:cx2="http://schemas.microsoft.com/office/drawing/2015/10/21/chartex" xmlns:cx3="http://schemas.microsoft.com/office/drawing/2016/5/9/chartex" xmlns:cx4="http://schemas.microsoft.com/office/drawing/2016/5/10/chartex" xmlns:cx5="http://schemas.microsoft.com/office/drawing/2016/5/11/chartex" xmlns:cx6="http://schemas.microsoft.com/office/drawing/2016/5/12/chartex" xmlns:cx7="http://schemas.microsoft.com/office/drawing/2016/5/13/chartex" xmlns:cx8="http://schemas.microsoft.com/office/drawing/2016/5/14/chartex" xmlns:mc="http://schemas.openxmlformats.org/markup-compatibility/2006" xmlns:aink="http://schemas.microsoft.com/office/drawing/2016/ink" xmlns:am3d="http://schemas.microsoft.com/office/drawing/2017/model3d" xmlns:o="urn:schemas-microsoft-com:office:office" xmlns:oel="http://schemas.microsoft.com/office/2019/extlst" xmlns:r="http://schemas.openxmlformats.org/officeDocument/2006/relationships" xmlns:m="http://schemas.openxmlformats.org/officeDocument/2006/math" xmlns:v="urn:schemas-microsoft-com:vml" xmlns:wp14="http://schemas.microsoft.com/office/word/2010/wordprocessingDrawing" xmlns:wp="http://schemas.openxmlformats.org/drawingml/2006/wordprocessingDrawing" xmlns:w10="urn:schemas-microsoft-com:office:word" xmlns:w="http://schemas.openxmlformats.org/wordprocessingml/2006/main" xmlns:w14="http://schemas.microsoft.com/office/word/2010/wordml" xmlns:w15="http://schemas.microsoft.com/office/word/2012/wordml" xmlns:w16cex="http://schemas.microsoft.com/office/word/2018/wordml/cex" xmlns:w16cid="http://schemas.microsoft.com/office/word/2016/wordml/cid" xmlns:w16="http://schemas.microsoft.com/office/word/2018/wordml" xmlns:w16du="http://schemas.microsoft.com/office/word/2023/wordml/word16du" xmlns:w16sdtdh="http://schemas.microsoft.com/office/word/2020/wordml/sdtdatahash" xmlns:w16se="http://schemas.microsoft.com/office/word/2015/wordml/symex" xmlns:wpg="http://schemas.microsoft.com/office/word/2010/wordprocessingGroup" xmlns:wpi="http://schemas.microsoft.com/office/word/2010/wordprocessingInk" xmlns:wne="http://schemas.microsoft.com/office/word/2006/wordml" xmlns:wps="http://schemas.microsoft.com/office/word/2010/wordprocessingShape" mc:Ignorable="w14 w15 w16se w16cid w16 w16cex w16sdtdh w16du wp14">
+<w:document xmlns:wpc="http://schemas.microsoft.com/office/word/2010/wordprocessingCanvas" xmlns:cx="http://schemas.microsoft.com/office/drawing/2014/chartex" xmlns:cx1="http://schemas.microsoft.com/office/drawing/2015/9/8/chartex" xmlns:cx2="http://schemas.microsoft.com/office/drawing/2015/10/21/chartex" xmlns:cx3="http://schemas.microsoft.com/office/drawing/2016/5/9/chartex" xmlns:cx4="http://schemas.microsoft.com/office/drawing/2016/5/10/chartex" xmlns:cx5="http://schemas.microsoft.com/office/drawing/2016/5/11/chartex" xmlns:cx6="http://schemas.microsoft.com/office/drawing/2016/5/12/chartex" xmlns:cx7="http://schemas.microsoft.com/office/drawing/2016/5/13/chartex" xmlns:cx8="http://schemas.microsoft.com/office/drawing/2016/5/14/chartex" xmlns:mc="http://schemas.openxmlformats.org/markup-compatibility/2006" xmlns:aink="http://schemas.microsoft.com/office/drawing/2016/ink" xmlns:am3d="http://schemas.microsoft.com/office/drawing/2017/model3d" xmlns:o="urn:schemas-microsoft-com:office:office" xmlns:oel="http://schemas.microsoft.com/office/2019/extlst" xmlns:r="http://schemas.openxmlformats.org/officeDocument/2006/relationships" xmlns:m="http://schemas.openxmlformats.org/officeDocument/2006/math" xmlns:v="urn:schemas-microsoft-com:vml" xmlns:wp14="http://schemas.microsoft.com/office/word/2010/wordprocessingDrawing" xmlns:wp="http://schemas.openxmlformats.org/drawingml/2006/wordprocessingDrawing" xmlns:w10="urn:schemas-microsoft-com:office:word" xmlns:w="http://schemas.openxmlformats.org/wordprocessingml/2006/main" xmlns:w14="http://schemas.microsoft.com/office/word/2010/wordml" xmlns:w15="http://schemas.microsoft.com/office/word/2012/wordml" xmlns:w16cex="http://schemas.microsoft.com/office/word/2018/wordml/cex" xmlns:w16cid="http://schemas.microsoft.com/office/word/2016/wordml/cid" xmlns:w16="http://schemas.microsoft.com/office/word/2018/wordml" xmlns:w16du="http://schemas.microsoft.com/office/word/2023/wordml/word16du" xmlns:w16sdtdh="http://schemas.microsoft.com/office/word/2020/wordml/sdtdatahash" xmlns:w16sdtfl="http://schemas.microsoft.com/office/word/2024/wordml/sdtformatlock" xmlns:w16se="http://schemas.microsoft.com/office/word/2015/wordml/symex" xmlns:wpg="http://schemas.microsoft.com/office/word/2010/wordprocessingGroup" xmlns:wpi="http://schemas.microsoft.com/office/word/2010/wordprocessingInk" xmlns:wne="http://schemas.microsoft.com/office/word/2006/wordml" xmlns:wps="http://schemas.microsoft.com/office/word/2010/wordprocessingShape" mc:Ignorable="w14 w15 w16se w16cid w16 w16cex w16sdtdh w16sdtfl w16du wp14">
   <w:body>
     <w:p>
       <w:pPr>
@@ -749,6 +749,318 @@
                 <w:color w:val="000000" w:themeColor="text1"/>
               </w:rPr>
             </w:pPr>
+            <w:r>
+              <w:rPr>
+                <w:rFonts w:ascii="Arial" w:eastAsia="Arial" w:hAnsi="Arial" w:cs="Arial"/>
+                <w:color w:val="000000" w:themeColor="text1"/>
+              </w:rPr>
+              <w:t>2.</w:t>
+            </w:r>
+          </w:p>
+        </w:tc>
+        <w:tc>
+          <w:tcPr>
+            <w:tcW w:w="5724" w:type="dxa"/>
+          </w:tcPr>
+          <w:p>
+            <w:pPr>
+              <w:tabs>
+                <w:tab w:val="left" w:pos="1658"/>
+                <w:tab w:val="left" w:pos="1843"/>
+                <w:tab w:val="left" w:pos="1985"/>
+              </w:tabs>
+              <w:rPr>
+                <w:rFonts w:ascii="Arial" w:eastAsia="Arial" w:hAnsi="Arial" w:cs="Arial"/>
+                <w:color w:val="000000" w:themeColor="text1"/>
+              </w:rPr>
+            </w:pPr>
+            <w:r>
+              <w:rPr>
+                <w:rFonts w:ascii="Arial" w:eastAsia="Arial" w:hAnsi="Arial" w:cs="Arial"/>
+                <w:color w:val="000000" w:themeColor="text1"/>
+              </w:rPr>
+              <w:t>Melakukan penggalangan informan dalam hal diperlukan dalam proses pengumpulan dan pendalaman informasi;</w:t>
+            </w:r>
+          </w:p>
+        </w:tc>
+      </w:tr>
+      <w:tr>
+        <w:tc>
+          <w:tcPr>
+            <w:tcW w:w="426" w:type="dxa"/>
+          </w:tcPr>
+          <w:p>
+            <w:pPr>
+              <w:tabs>
+                <w:tab w:val="left" w:pos="1658"/>
+                <w:tab w:val="left" w:pos="1843"/>
+                <w:tab w:val="left" w:pos="1985"/>
+              </w:tabs>
+              <w:rPr>
+                <w:rFonts w:ascii="Arial" w:eastAsia="Arial" w:hAnsi="Arial" w:cs="Arial"/>
+                <w:color w:val="000000" w:themeColor="text1"/>
+              </w:rPr>
+            </w:pPr>
+            <w:r>
+              <w:rPr>
+                <w:rFonts w:ascii="Arial" w:eastAsia="Arial" w:hAnsi="Arial" w:cs="Arial"/>
+                <w:color w:val="000000" w:themeColor="text1"/>
+              </w:rPr>
+              <w:t>3.</w:t>
+            </w:r>
+          </w:p>
+        </w:tc>
+        <w:tc>
+          <w:tcPr>
+            <w:tcW w:w="5724" w:type="dxa"/>
+          </w:tcPr>
+          <w:p>
+            <w:pPr>
+              <w:tabs>
+                <w:tab w:val="left" w:pos="1658"/>
+                <w:tab w:val="left" w:pos="1843"/>
+                <w:tab w:val="left" w:pos="1985"/>
+              </w:tabs>
+              <w:rPr>
+                <w:rFonts w:ascii="Arial" w:eastAsia="Arial" w:hAnsi="Arial" w:cs="Arial"/>
+                <w:color w:val="000000" w:themeColor="text1"/>
+              </w:rPr>
+            </w:pPr>
+            <w:r>
+              <w:rPr>
+                <w:rFonts w:ascii="Arial" w:eastAsia="Arial" w:hAnsi="Arial" w:cs="Arial"/>
+                <w:color w:val="000000" w:themeColor="text1"/>
+              </w:rPr>
+              <w:t>Melakukan tindakan pengamanan pertama apabila ditemukan adanya indikasi pelanggaran di bidang kepabeanan dan/atau cukai;</w:t>
+            </w:r>
+          </w:p>
+        </w:tc>
+      </w:tr>
+      <w:tr>
+        <w:tc>
+          <w:tcPr>
+            <w:tcW w:w="426" w:type="dxa"/>
+          </w:tcPr>
+          <w:p>
+            <w:pPr>
+              <w:tabs>
+                <w:tab w:val="left" w:pos="1658"/>
+                <w:tab w:val="left" w:pos="1843"/>
+                <w:tab w:val="left" w:pos="1985"/>
+              </w:tabs>
+              <w:rPr>
+                <w:rFonts w:ascii="Arial" w:eastAsia="Arial" w:hAnsi="Arial" w:cs="Arial"/>
+                <w:color w:val="000000" w:themeColor="text1"/>
+              </w:rPr>
+            </w:pPr>
+            <w:r>
+              <w:rPr>
+                <w:rFonts w:ascii="Arial" w:eastAsia="Arial" w:hAnsi="Arial" w:cs="Arial"/>
+                <w:color w:val="000000" w:themeColor="text1"/>
+              </w:rPr>
+              <w:t>4.</w:t>
+            </w:r>
+          </w:p>
+        </w:tc>
+        <w:tc>
+          <w:tcPr>
+            <w:tcW w:w="5724" w:type="dxa"/>
+          </w:tcPr>
+          <w:p>
+            <w:pPr>
+              <w:tabs>
+                <w:tab w:val="left" w:pos="1658"/>
+                <w:tab w:val="left" w:pos="1843"/>
+                <w:tab w:val="left" w:pos="1985"/>
+              </w:tabs>
+              <w:rPr>
+                <w:rFonts w:ascii="Arial" w:eastAsia="Arial" w:hAnsi="Arial" w:cs="Arial"/>
+                <w:color w:val="000000" w:themeColor="text1"/>
+              </w:rPr>
+            </w:pPr>
+            <w:r>
+              <w:rPr>
+                <w:rFonts w:ascii="Arial" w:eastAsia="Arial" w:hAnsi="Arial" w:cs="Arial"/>
+                <w:color w:val="000000" w:themeColor="text1"/>
+              </w:rPr>
+              <w:t>Melakukan tindakan lainnya dan mengambil langkah-langkah sesuai peraturan perundangan guna mengamankan hak-hak negara, apabila dalam pelaksanaan tugas ditemukan adanya pelanggaran ketentuan dan/atau tindak pidana di bidang kepabeanan dan/atau cukai;</w:t>
+            </w:r>
+          </w:p>
+        </w:tc>
+      </w:tr>
+      <w:tr>
+        <w:tc>
+          <w:tcPr>
+            <w:tcW w:w="426" w:type="dxa"/>
+          </w:tcPr>
+          <w:p>
+            <w:pPr>
+              <w:tabs>
+                <w:tab w:val="left" w:pos="1658"/>
+                <w:tab w:val="left" w:pos="1843"/>
+                <w:tab w:val="left" w:pos="1985"/>
+              </w:tabs>
+              <w:rPr>
+                <w:rFonts w:ascii="Arial" w:eastAsia="Arial" w:hAnsi="Arial" w:cs="Arial"/>
+                <w:color w:val="000000" w:themeColor="text1"/>
+              </w:rPr>
+            </w:pPr>
+            <w:r>
+              <w:rPr>
+                <w:rFonts w:ascii="Arial" w:eastAsia="Arial" w:hAnsi="Arial" w:cs="Arial"/>
+                <w:color w:val="000000" w:themeColor="text1"/>
+              </w:rPr>
+              <w:t>5.</w:t>
+            </w:r>
+          </w:p>
+        </w:tc>
+        <w:tc>
+          <w:tcPr>
+            <w:tcW w:w="5724" w:type="dxa"/>
+          </w:tcPr>
+          <w:p>
+            <w:pPr>
+              <w:tabs>
+                <w:tab w:val="left" w:pos="1658"/>
+                <w:tab w:val="left" w:pos="1843"/>
+                <w:tab w:val="left" w:pos="1985"/>
+              </w:tabs>
+              <w:rPr>
+                <w:rFonts w:ascii="Arial" w:eastAsia="Arial" w:hAnsi="Arial" w:cs="Arial"/>
+                <w:color w:val="000000" w:themeColor="text1"/>
+              </w:rPr>
+            </w:pPr>
+            <w:r>
+              <w:rPr>
+                <w:rFonts w:ascii="Arial" w:eastAsia="Arial" w:hAnsi="Arial" w:cs="Arial"/>
+                <w:color w:val="000000" w:themeColor="text1"/>
+              </w:rPr>
+              <w:t>Melakukan koordinasi dengan pihak eksternal atau Bidang Penindakan dan Penyidikan pada Kantor Wilayah (Kanwil) DJBC setempat apabila dipandang perlu;</w:t>
+            </w:r>
+          </w:p>
+        </w:tc>
+      </w:tr>
+      <w:tr>
+        <w:tc>
+          <w:tcPr>
+            <w:tcW w:w="426" w:type="dxa"/>
+          </w:tcPr>
+          <w:p>
+            <w:pPr>
+              <w:tabs>
+                <w:tab w:val="left" w:pos="1658"/>
+                <w:tab w:val="left" w:pos="1843"/>
+                <w:tab w:val="left" w:pos="1985"/>
+              </w:tabs>
+              <w:rPr>
+                <w:rFonts w:ascii="Arial" w:eastAsia="Arial" w:hAnsi="Arial" w:cs="Arial"/>
+                <w:color w:val="000000" w:themeColor="text1"/>
+              </w:rPr>
+            </w:pPr>
+            <w:r>
+              <w:rPr>
+                <w:rFonts w:ascii="Arial" w:eastAsia="Arial" w:hAnsi="Arial" w:cs="Arial"/>
+                <w:color w:val="000000" w:themeColor="text1"/>
+              </w:rPr>
+              <w:t>6.</w:t>
+            </w:r>
+          </w:p>
+        </w:tc>
+        <w:tc>
+          <w:tcPr>
+            <w:tcW w:w="5724" w:type="dxa"/>
+          </w:tcPr>
+          <w:p>
+            <w:pPr>
+              <w:tabs>
+                <w:tab w:val="left" w:pos="1658"/>
+                <w:tab w:val="left" w:pos="1843"/>
+                <w:tab w:val="left" w:pos="1985"/>
+              </w:tabs>
+              <w:rPr>
+                <w:rFonts w:ascii="Arial" w:eastAsia="Arial" w:hAnsi="Arial" w:cs="Arial"/>
+                <w:color w:val="000000" w:themeColor="text1"/>
+              </w:rPr>
+            </w:pPr>
+            <w:r>
+              <w:rPr>
+                <w:rFonts w:ascii="Arial" w:eastAsia="Arial" w:hAnsi="Arial" w:cs="Arial"/>
+                <w:color w:val="000000" w:themeColor="text1"/>
+              </w:rPr>
+              <w:t>Membuat laporan pelaksanaan tugas; dan</w:t>
+            </w:r>
+          </w:p>
+        </w:tc>
+      </w:tr>
+      <w:tr>
+        <w:tc>
+          <w:tcPr>
+            <w:tcW w:w="426" w:type="dxa"/>
+          </w:tcPr>
+          <w:p>
+            <w:pPr>
+              <w:tabs>
+                <w:tab w:val="left" w:pos="1658"/>
+                <w:tab w:val="left" w:pos="1843"/>
+                <w:tab w:val="left" w:pos="1985"/>
+              </w:tabs>
+              <w:rPr>
+                <w:rFonts w:ascii="Arial" w:eastAsia="Arial" w:hAnsi="Arial" w:cs="Arial"/>
+                <w:color w:val="000000" w:themeColor="text1"/>
+              </w:rPr>
+            </w:pPr>
+            <w:r>
+              <w:rPr>
+                <w:rFonts w:ascii="Arial" w:eastAsia="Arial" w:hAnsi="Arial" w:cs="Arial"/>
+                <w:color w:val="000000" w:themeColor="text1"/>
+              </w:rPr>
+              <w:t>7.</w:t>
+            </w:r>
+          </w:p>
+        </w:tc>
+        <w:tc>
+          <w:tcPr>
+            <w:tcW w:w="5724" w:type="dxa"/>
+          </w:tcPr>
+          <w:p>
+            <w:pPr>
+              <w:tabs>
+                <w:tab w:val="left" w:pos="1658"/>
+                <w:tab w:val="left" w:pos="1843"/>
+                <w:tab w:val="left" w:pos="1985"/>
+              </w:tabs>
+              <w:rPr>
+                <w:rFonts w:ascii="Arial" w:eastAsia="Arial" w:hAnsi="Arial" w:cs="Arial"/>
+                <w:color w:val="000000" w:themeColor="text1"/>
+              </w:rPr>
+            </w:pPr>
+            <w:r>
+              <w:rPr>
+                <w:rFonts w:ascii="Arial" w:eastAsia="Arial" w:hAnsi="Arial" w:cs="Arial"/>
+                <w:color w:val="000000" w:themeColor="text1"/>
+              </w:rPr>
+              <w:t>Melakukan tugas dan kewajiban sesuai dengan tugas pokok dan fungsinya masing-masing serta dilaksanakan dengan dengan penuh rasa tanggung jawab.</w:t>
+            </w:r>
+          </w:p>
+        </w:tc>
+      </w:tr>
+      <w:tr>
+        <w:tc>
+          <w:tcPr>
+            <w:tcW w:w="426" w:type="dxa"/>
+          </w:tcPr>
+          <w:p>
+            <w:pPr>
+              <w:tabs>
+                <w:tab w:val="left" w:pos="1658"/>
+                <w:tab w:val="left" w:pos="1843"/>
+                <w:tab w:val="left" w:pos="1985"/>
+              </w:tabs>
+              <w:rPr>
+                <w:rFonts w:ascii="Arial" w:eastAsia="Arial" w:hAnsi="Arial" w:cs="Arial"/>
+                <w:color w:val="000000" w:themeColor="text1"/>
+              </w:rPr>
+            </w:pPr>
           </w:p>
         </w:tc>
         <w:tc>
@@ -1538,12 +1850,6 @@
         <w:gridCol w:w="5103"/>
       </w:tblGrid>
       <w:tr>
-        <w:tblPrEx>
-          <w:tblCellMar>
-            <w:top w:w="0" w:type="dxa"/>
-            <w:bottom w:w="0" w:type="dxa"/>
-          </w:tblCellMar>
-        </w:tblPrEx>
         <w:trPr>
           <w:gridAfter w:val="3"/>
           <w:wAfter w:w="5949" w:type="dxa"/>
@@ -1587,10 +1893,6 @@
       </w:tr>
       <w:tr>
         <w:tblPrEx>
-          <w:tblCellMar>
-            <w:top w:w="0" w:type="dxa"/>
-            <w:bottom w:w="0" w:type="dxa"/>
-          </w:tblCellMar>
           <w:tblLook w:val="04A0" w:firstRow="1" w:lastRow="0" w:firstColumn="1" w:lastColumn="0" w:noHBand="0" w:noVBand="1"/>
         </w:tblPrEx>
         <w:trPr>
@@ -1696,10 +1998,6 @@
       </w:tr>
       <w:tr>
         <w:tblPrEx>
-          <w:tblCellMar>
-            <w:top w:w="0" w:type="dxa"/>
-            <w:bottom w:w="0" w:type="dxa"/>
-          </w:tblCellMar>
           <w:tblLook w:val="04A0" w:firstRow="1" w:lastRow="0" w:firstColumn="1" w:lastColumn="0" w:noHBand="0" w:noVBand="1"/>
         </w:tblPrEx>
         <w:trPr>
@@ -1798,10 +2096,6 @@
       </w:tr>
       <w:tr>
         <w:tblPrEx>
-          <w:tblCellMar>
-            <w:top w:w="0" w:type="dxa"/>
-            <w:bottom w:w="0" w:type="dxa"/>
-          </w:tblCellMar>
           <w:tblLook w:val="04A0" w:firstRow="1" w:lastRow="0" w:firstColumn="1" w:lastColumn="0" w:noHBand="0" w:noVBand="1"/>
         </w:tblPrEx>
         <w:trPr>
@@ -1913,10 +2207,6 @@
       </w:tr>
       <w:tr>
         <w:tblPrEx>
-          <w:tblCellMar>
-            <w:top w:w="0" w:type="dxa"/>
-            <w:bottom w:w="0" w:type="dxa"/>
-          </w:tblCellMar>
           <w:tblLook w:val="04A0" w:firstRow="1" w:lastRow="0" w:firstColumn="1" w:lastColumn="0" w:noHBand="0" w:noVBand="1"/>
         </w:tblPrEx>
         <w:trPr>
@@ -2186,6 +2476,7 @@
                 <w:rFonts w:ascii="Arial" w:eastAsia="Arial" w:hAnsi="Arial" w:cs="Arial"/>
                 <w:color w:val="000000" w:themeColor="text1"/>
               </w:rPr>
+              <w:lastRenderedPageBreak/>
               <w:t xml:space="preserve">  </w:t>
             </w:r>
             <w:r>
@@ -4027,7 +4318,7 @@
 </file>
 
 <file path=word/numbering.xml><?xml version="1.0" encoding="utf-8"?>
-<w:numbering xmlns:wpc="http://schemas.microsoft.com/office/word/2010/wordprocessingCanvas" xmlns:cx="http://schemas.microsoft.com/office/drawing/2014/chartex" xmlns:cx1="http://schemas.microsoft.com/office/drawing/2015/9/8/chartex" xmlns:cx2="http://schemas.microsoft.com/office/drawing/2015/10/21/chartex" xmlns:cx3="http://schemas.microsoft.com/office/drawing/2016/5/9/chartex" xmlns:cx4="http://schemas.microsoft.com/office/drawing/2016/5/10/chartex" xmlns:cx5="http://schemas.microsoft.com/office/drawing/2016/5/11/chartex" xmlns:cx6="http://schemas.microsoft.com/office/drawing/2016/5/12/chartex" xmlns:cx7="http://schemas.microsoft.com/office/drawing/2016/5/13/chartex" xmlns:cx8="http://schemas.microsoft.com/office/drawing/2016/5/14/chartex" xmlns:mc="http://schemas.openxmlformats.org/markup-compatibility/2006" xmlns:aink="http://schemas.microsoft.com/office/drawing/2016/ink" xmlns:am3d="http://schemas.microsoft.com/office/drawing/2017/model3d" xmlns:o="urn:schemas-microsoft-com:office:office" xmlns:oel="http://schemas.microsoft.com/office/2019/extlst" xmlns:r="http://schemas.openxmlformats.org/officeDocument/2006/relationships" xmlns:m="http://schemas.openxmlformats.org/officeDocument/2006/math" xmlns:v="urn:schemas-microsoft-com:vml" xmlns:wp14="http://schemas.microsoft.com/office/word/2010/wordprocessingDrawing" xmlns:wp="http://schemas.openxmlformats.org/drawingml/2006/wordprocessingDrawing" xmlns:w10="urn:schemas-microsoft-com:office:word" xmlns:w="http://schemas.openxmlformats.org/wordprocessingml/2006/main" xmlns:w14="http://schemas.microsoft.com/office/word/2010/wordml" xmlns:w15="http://schemas.microsoft.com/office/word/2012/wordml" xmlns:w16cex="http://schemas.microsoft.com/office/word/2018/wordml/cex" xmlns:w16cid="http://schemas.microsoft.com/office/word/2016/wordml/cid" xmlns:w16="http://schemas.microsoft.com/office/word/2018/wordml" xmlns:w16du="http://schemas.microsoft.com/office/word/2023/wordml/word16du" xmlns:w16sdtdh="http://schemas.microsoft.com/office/word/2020/wordml/sdtdatahash" xmlns:w16se="http://schemas.microsoft.com/office/word/2015/wordml/symex" xmlns:wpg="http://schemas.microsoft.com/office/word/2010/wordprocessingGroup" xmlns:wpi="http://schemas.microsoft.com/office/word/2010/wordprocessingInk" xmlns:wne="http://schemas.microsoft.com/office/word/2006/wordml" xmlns:wps="http://schemas.microsoft.com/office/word/2010/wordprocessingShape" mc:Ignorable="w14 w15 w16se w16cid w16 w16cex w16sdtdh w16du wp14">
+<w:numbering xmlns:wpc="http://schemas.microsoft.com/office/word/2010/wordprocessingCanvas" xmlns:cx="http://schemas.microsoft.com/office/drawing/2014/chartex" xmlns:cx1="http://schemas.microsoft.com/office/drawing/2015/9/8/chartex" xmlns:cx2="http://schemas.microsoft.com/office/drawing/2015/10/21/chartex" xmlns:cx3="http://schemas.microsoft.com/office/drawing/2016/5/9/chartex" xmlns:cx4="http://schemas.microsoft.com/office/drawing/2016/5/10/chartex" xmlns:cx5="http://schemas.microsoft.com/office/drawing/2016/5/11/chartex" xmlns:cx6="http://schemas.microsoft.com/office/drawing/2016/5/12/chartex" xmlns:cx7="http://schemas.microsoft.com/office/drawing/2016/5/13/chartex" xmlns:cx8="http://schemas.microsoft.com/office/drawing/2016/5/14/chartex" xmlns:mc="http://schemas.openxmlformats.org/markup-compatibility/2006" xmlns:aink="http://schemas.microsoft.com/office/drawing/2016/ink" xmlns:am3d="http://schemas.microsoft.com/office/drawing/2017/model3d" xmlns:o="urn:schemas-microsoft-com:office:office" xmlns:oel="http://schemas.microsoft.com/office/2019/extlst" xmlns:r="http://schemas.openxmlformats.org/officeDocument/2006/relationships" xmlns:m="http://schemas.openxmlformats.org/officeDocument/2006/math" xmlns:v="urn:schemas-microsoft-com:vml" xmlns:wp14="http://schemas.microsoft.com/office/word/2010/wordprocessingDrawing" xmlns:wp="http://schemas.openxmlformats.org/drawingml/2006/wordprocessingDrawing" xmlns:w10="urn:schemas-microsoft-com:office:word" xmlns:w="http://schemas.openxmlformats.org/wordprocessingml/2006/main" xmlns:w14="http://schemas.microsoft.com/office/word/2010/wordml" xmlns:w15="http://schemas.microsoft.com/office/word/2012/wordml" xmlns:w16cex="http://schemas.microsoft.com/office/word/2018/wordml/cex" xmlns:w16cid="http://schemas.microsoft.com/office/word/2016/wordml/cid" xmlns:w16="http://schemas.microsoft.com/office/word/2018/wordml" xmlns:w16du="http://schemas.microsoft.com/office/word/2023/wordml/word16du" xmlns:w16sdtdh="http://schemas.microsoft.com/office/word/2020/wordml/sdtdatahash" xmlns:w16sdtfl="http://schemas.microsoft.com/office/word/2024/wordml/sdtformatlock" xmlns:w16se="http://schemas.microsoft.com/office/word/2015/wordml/symex" xmlns:wpg="http://schemas.microsoft.com/office/word/2010/wordprocessingGroup" xmlns:wpi="http://schemas.microsoft.com/office/word/2010/wordprocessingInk" xmlns:wne="http://schemas.microsoft.com/office/word/2006/wordml" xmlns:wps="http://schemas.microsoft.com/office/word/2010/wordprocessingShape" mc:Ignorable="w14 w15 w16se w16cid w16 w16cex w16sdtdh w16sdtfl w16du wp14">
   <w:abstractNum w:abstractNumId="0" w15:restartNumberingAfterBreak="0">
     <w:nsid w:val="076F4CD1"/>
     <w:multiLevelType w:val="hybridMultilevel"/>
@@ -5076,7 +5367,7 @@
 </file>
 
 <file path=word/styles.xml><?xml version="1.0" encoding="utf-8"?>
-<w:styles xmlns:mc="http://schemas.openxmlformats.org/markup-compatibility/2006" xmlns:r="http://schemas.openxmlformats.org/officeDocument/2006/relationships" xmlns:w="http://schemas.openxmlformats.org/wordprocessingml/2006/main" xmlns:w14="http://schemas.microsoft.com/office/word/2010/wordml" xmlns:w15="http://schemas.microsoft.com/office/word/2012/wordml" xmlns:w16cex="http://schemas.microsoft.com/office/word/2018/wordml/cex" xmlns:w16cid="http://schemas.microsoft.com/office/word/2016/wordml/cid" xmlns:w16="http://schemas.microsoft.com/office/word/2018/wordml" xmlns:w16du="http://schemas.microsoft.com/office/word/2023/wordml/word16du" xmlns:w16sdtdh="http://schemas.microsoft.com/office/word/2020/wordml/sdtdatahash" xmlns:w16se="http://schemas.microsoft.com/office/word/2015/wordml/symex" mc:Ignorable="w14 w15 w16se w16cid w16 w16cex w16sdtdh w16du">
+<w:styles xmlns:mc="http://schemas.openxmlformats.org/markup-compatibility/2006" xmlns:r="http://schemas.openxmlformats.org/officeDocument/2006/relationships" xmlns:w="http://schemas.openxmlformats.org/wordprocessingml/2006/main" xmlns:w14="http://schemas.microsoft.com/office/word/2010/wordml" xmlns:w15="http://schemas.microsoft.com/office/word/2012/wordml" xmlns:w16cex="http://schemas.microsoft.com/office/word/2018/wordml/cex" xmlns:w16cid="http://schemas.microsoft.com/office/word/2016/wordml/cid" xmlns:w16="http://schemas.microsoft.com/office/word/2018/wordml" xmlns:w16du="http://schemas.microsoft.com/office/word/2023/wordml/word16du" xmlns:w16sdtdh="http://schemas.microsoft.com/office/word/2020/wordml/sdtdatahash" xmlns:w16sdtfl="http://schemas.microsoft.com/office/word/2024/wordml/sdtformatlock" xmlns:w16se="http://schemas.microsoft.com/office/word/2015/wordml/symex" mc:Ignorable="w14 w15 w16se w16cid w16 w16cex w16sdtdh w16sdtfl w16du">
   <w:docDefaults>
     <w:rPrDefault>
       <w:rPr>
@@ -5511,7 +5802,6 @@
   <w:style w:type="character" w:default="1" w:styleId="FontParagrafDefault">
     <w:name w:val="Default Paragraph Font"/>
     <w:uiPriority w:val="1"/>
-    <w:semiHidden/>
     <w:unhideWhenUsed/>
   </w:style>
   <w:style w:type="table" w:default="1" w:styleId="TabelNormal">

</xml_diff>